<commit_message>
Relatorio - Add Regulamento Interno
</commit_message>
<xml_diff>
--- a/PA/Relatorio_2727_21153_21156_Fase1.docx
+++ b/PA/Relatorio_2727_21153_21156_Fase1.docx
@@ -444,6 +444,13 @@
     </w:p>
     <w:sdt>
       <w:sdtPr>
+        <w:rPr>
+          <w:rFonts w:asciiTheme="minorHAnsi" w:eastAsiaTheme="minorHAnsi" w:hAnsiTheme="minorHAnsi" w:cstheme="minorBidi"/>
+          <w:color w:val="auto"/>
+          <w:sz w:val="24"/>
+          <w:szCs w:val="22"/>
+          <w:lang w:eastAsia="en-US"/>
+        </w:rPr>
         <w:id w:val="-228694365"/>
         <w:docPartObj>
           <w:docPartGallery w:val="Table of Contents"/>
@@ -452,13 +459,8 @@
       </w:sdtPr>
       <w:sdtEndPr>
         <w:rPr>
-          <w:rFonts w:asciiTheme="minorHAnsi" w:eastAsiaTheme="minorHAnsi" w:hAnsiTheme="minorHAnsi" w:cstheme="minorBidi"/>
           <w:b/>
           <w:bCs/>
-          <w:color w:val="auto"/>
-          <w:sz w:val="24"/>
-          <w:szCs w:val="22"/>
-          <w:lang w:eastAsia="en-US"/>
         </w:rPr>
       </w:sdtEndPr>
       <w:sdtContent>
@@ -1570,8 +1572,682 @@
       <w:bookmarkEnd w:id="4"/>
     </w:p>
     <w:p>
-      <w:r>
-        <w:t>Sdfsdfsdfsdfsdfsdfsdf</w:t>
+      <w:pPr>
+        <w:pStyle w:val="Ttulo3"/>
+      </w:pPr>
+      <w:r>
+        <w:t>Artigo 1º</w:t>
+      </w:r>
+      <w:r>
+        <w:t xml:space="preserve"> - Âmbito do Documento</w:t>
+      </w:r>
+    </w:p>
+    <w:p>
+      <w:r>
+        <w:t xml:space="preserve">Esta parte do documento </w:t>
+      </w:r>
+      <w:r>
+        <w:t>será utilizada para partilhar a constituição e funcionamento do</w:t>
+      </w:r>
+      <w:r>
+        <w:t xml:space="preserve"> nosso grupo na elaboração do projeto proposto pelo Professor</w:t>
+      </w:r>
+      <w:r>
+        <w:t xml:space="preserve"> Eduardo Peixoto na Unidade Curricular de Projeto Aplicado</w:t>
+      </w:r>
+      <w:r>
+        <w:t xml:space="preserve">. Poderá também ser observado os deveres e obrigações de </w:t>
+      </w:r>
+      <w:r>
+        <w:t>todos os elementos deste grupo. Esta documentação poderá estar sujeita a alterações</w:t>
+      </w:r>
+      <w:r>
+        <w:t xml:space="preserve"> ao longo das diversas fases de entrega, pelo que deve ser verificada pontualmente.</w:t>
+      </w:r>
+    </w:p>
+    <w:p/>
+    <w:p>
+      <w:pPr>
+        <w:pStyle w:val="Ttulo3"/>
+      </w:pPr>
+      <w:r>
+        <w:t xml:space="preserve">Artigo </w:t>
+      </w:r>
+      <w:r>
+        <w:t>2</w:t>
+      </w:r>
+      <w:r>
+        <w:t xml:space="preserve">º - </w:t>
+      </w:r>
+      <w:r>
+        <w:t>Constituição do Grupo</w:t>
+      </w:r>
+    </w:p>
+    <w:p>
+      <w:r>
+        <w:t xml:space="preserve">O nosso grupo é constituído por três elementos, nomeadamente: </w:t>
+      </w:r>
+      <w:r>
+        <w:t>Nuno Mendes; Tiago Azevedo e Francisco Pereira.</w:t>
+      </w:r>
+      <w:r>
+        <w:t xml:space="preserve"> Os nossos contactos </w:t>
+      </w:r>
+      <w:r>
+        <w:t xml:space="preserve">são, respetivamente: </w:t>
+      </w:r>
+      <w:hyperlink r:id="rId12" w:history="1">
+        <w:r>
+          <w:rPr>
+            <w:rStyle w:val="Hiperligao"/>
+          </w:rPr>
+          <w:t>a2727@alunos.ipca.pt</w:t>
+        </w:r>
+      </w:hyperlink>
+      <w:r>
+        <w:t xml:space="preserve"> ; </w:t>
+      </w:r>
+      <w:hyperlink r:id="rId13" w:history="1">
+        <w:r>
+          <w:rPr>
+            <w:rStyle w:val="Hiperligao"/>
+          </w:rPr>
+          <w:t>a21153@alunos.ipca.pt</w:t>
+        </w:r>
+      </w:hyperlink>
+      <w:r>
+        <w:t xml:space="preserve"> ; </w:t>
+      </w:r>
+      <w:hyperlink r:id="rId14" w:history="1">
+        <w:r>
+          <w:rPr>
+            <w:rStyle w:val="Hiperligao"/>
+          </w:rPr>
+          <w:t>a21156@alunos.ipca.pt</w:t>
+        </w:r>
+      </w:hyperlink>
+      <w:r>
+        <w:t xml:space="preserve"> .</w:t>
+      </w:r>
+    </w:p>
+    <w:p>
+      <w:r>
+        <w:t>O</w:t>
+      </w:r>
+      <w:r>
+        <w:t xml:space="preserve"> nosso orientador é o Professor Eduardo Peixoto</w:t>
+      </w:r>
+      <w:r>
+        <w:t xml:space="preserve"> que, de forma regular, tem auxiliado na construção e organização do projeto</w:t>
+      </w:r>
+      <w:r>
+        <w:t>.</w:t>
+      </w:r>
+    </w:p>
+    <w:p/>
+    <w:p>
+      <w:pPr>
+        <w:pStyle w:val="Ttulo3"/>
+      </w:pPr>
+      <w:r>
+        <w:t xml:space="preserve">Artigo </w:t>
+      </w:r>
+      <w:r>
+        <w:t>3</w:t>
+      </w:r>
+      <w:r>
+        <w:t xml:space="preserve">º - </w:t>
+      </w:r>
+      <w:r>
+        <w:t>Cargos e regularidade da mudança dos mesmos</w:t>
+      </w:r>
+    </w:p>
+    <w:p>
+      <w:r>
+        <w:t xml:space="preserve">O </w:t>
+      </w:r>
+      <w:r>
+        <w:rPr>
+          <w:u w:val="single"/>
+        </w:rPr>
+        <w:t>Project Manager</w:t>
+      </w:r>
+      <w:r>
+        <w:t xml:space="preserve"> tem como principal função</w:t>
+      </w:r>
+      <w:r>
+        <w:t xml:space="preserve"> </w:t>
+      </w:r>
+      <w:r>
+        <w:t xml:space="preserve">assumir a liderança e gestão da equipa, de forma a obter os melhores resultados possíveis </w:t>
+      </w:r>
+      <w:r>
+        <w:t xml:space="preserve">mediante os pontos fortes </w:t>
+      </w:r>
+      <w:r>
+        <w:t xml:space="preserve">dos restantes elementos. </w:t>
+      </w:r>
+      <w:r>
+        <w:t>Deverá fazer o agendamento de reuniões, assim como a atribuição de tarefas pendentes.</w:t>
+      </w:r>
+    </w:p>
+    <w:p>
+      <w:r>
+        <w:t xml:space="preserve">O </w:t>
+      </w:r>
+      <w:r>
+        <w:rPr>
+          <w:u w:val="single"/>
+        </w:rPr>
+        <w:t>Secretário</w:t>
+      </w:r>
+      <w:r>
+        <w:t xml:space="preserve"> deverá garantir </w:t>
+      </w:r>
+      <w:r>
+        <w:t xml:space="preserve">a preparação dos documentos </w:t>
+      </w:r>
+      <w:r>
+        <w:t>a serem abordados nas reuniões, assim como efetuar as atas das mesmas.</w:t>
+      </w:r>
+    </w:p>
+    <w:p>
+      <w:r>
+        <w:t xml:space="preserve">O </w:t>
+      </w:r>
+      <w:r>
+        <w:rPr>
+          <w:u w:val="single"/>
+        </w:rPr>
+        <w:t>Lead Developer</w:t>
+      </w:r>
+      <w:r>
+        <w:t xml:space="preserve"> </w:t>
+      </w:r>
+      <w:r>
+        <w:t>fica responsável por liderar o elemento técnico deste projeto</w:t>
+      </w:r>
+      <w:r>
+        <w:t>, garantindo o funcionamento das</w:t>
+      </w:r>
+      <w:r>
+        <w:t xml:space="preserve"> novas </w:t>
+      </w:r>
+      <w:r>
+        <w:rPr>
+          <w:i/>
+          <w:iCs/>
+        </w:rPr>
+        <w:t>features</w:t>
+      </w:r>
+      <w:r>
+        <w:t xml:space="preserve"> que serão adicionadas</w:t>
+      </w:r>
+      <w:r>
+        <w:t xml:space="preserve"> ao longo do tempo.</w:t>
+      </w:r>
+      <w:r>
+        <w:t xml:space="preserve"> </w:t>
+      </w:r>
+    </w:p>
+    <w:p>
+      <w:r>
+        <w:lastRenderedPageBreak/>
+        <w:t>Os cargos apresentados aqui, poderão estar sujeitos a alteração</w:t>
+      </w:r>
+      <w:r>
+        <w:t xml:space="preserve">, principalmente a cada entrega ou, em último caso, </w:t>
+      </w:r>
+      <w:r>
+        <w:t>poderão ser trocados mediante a necessidade de ajuda extra num dos setores do projeto.</w:t>
+      </w:r>
+    </w:p>
+    <w:p/>
+    <w:p>
+      <w:pPr>
+        <w:pStyle w:val="Ttulo3"/>
+      </w:pPr>
+      <w:r>
+        <w:t xml:space="preserve">Artigo </w:t>
+      </w:r>
+      <w:r>
+        <w:t>4</w:t>
+      </w:r>
+      <w:r>
+        <w:t xml:space="preserve">º - </w:t>
+      </w:r>
+      <w:r>
+        <w:t>Reu</w:t>
+      </w:r>
+      <w:r>
+        <w:t>niões</w:t>
+      </w:r>
+    </w:p>
+    <w:p>
+      <w:r>
+        <w:t xml:space="preserve">As reuniões dão lugar nas aulas de </w:t>
+      </w:r>
+      <w:r>
+        <w:t>Projeto Aplicado, ou seja, duas vezes por semana</w:t>
+      </w:r>
+      <w:r>
+        <w:t xml:space="preserve">. Desta forma é possível garantir a presença e disponibilidade de todos os elementos, </w:t>
+      </w:r>
+      <w:r>
+        <w:t>tal como a presença do nosso Orientador.</w:t>
+      </w:r>
+    </w:p>
+    <w:p>
+      <w:r>
+        <w:t>É de frisar que o ponto inframencionado poderá não ser cumprido mediante</w:t>
+      </w:r>
+      <w:r>
+        <w:t xml:space="preserve"> compromissos de cariz pessoal ou escolar. Nesse caso as reuniões serão marcadas para </w:t>
+      </w:r>
+      <w:r>
+        <w:t>uma data a definir através dos nossos canais de comunicação direta.</w:t>
+      </w:r>
+    </w:p>
+    <w:p>
+      <w:r>
+        <w:t>Mais se informa que no final de cada reunião, deverá ser elaborada a ata da mesma de forma a todos os elementos poderem consultar o</w:t>
+      </w:r>
+      <w:r>
+        <w:t xml:space="preserve"> conteúdo da mesma à posteriori.</w:t>
+      </w:r>
+    </w:p>
+    <w:p/>
+    <w:p>
+      <w:pPr>
+        <w:pStyle w:val="Ttulo3"/>
+      </w:pPr>
+      <w:r>
+        <w:t xml:space="preserve">Artigo </w:t>
+      </w:r>
+      <w:r>
+        <w:t>5</w:t>
+      </w:r>
+      <w:r>
+        <w:t xml:space="preserve">º - </w:t>
+      </w:r>
+      <w:r>
+        <w:t>Atas e Convocatórias</w:t>
+      </w:r>
+    </w:p>
+    <w:p>
+      <w:r>
+        <w:t>As Convocatórias poderão ser efetuadas por qualquer elemento do grupo, caso o mesmo ache apropriado</w:t>
+      </w:r>
+      <w:r>
+        <w:t xml:space="preserve"> uma reunião. Esta regra não invalida </w:t>
+      </w:r>
+      <w:r>
+        <w:t>o dever do elemento em questão de avisar o Project Manager de tal intenção.</w:t>
+      </w:r>
+    </w:p>
+    <w:p>
+      <w:r>
+        <w:t>Como referido em cima, a ata será responsabilidade do Secretário</w:t>
+      </w:r>
+      <w:r>
+        <w:t>, sendo que deverá ser validada por todos os elementos do grupo presentes na reunião.</w:t>
+      </w:r>
+    </w:p>
+    <w:p/>
+    <w:p>
+      <w:pPr>
+        <w:pStyle w:val="Ttulo3"/>
+      </w:pPr>
+      <w:r>
+        <w:t xml:space="preserve">Artigo </w:t>
+      </w:r>
+      <w:r>
+        <w:t>6</w:t>
+      </w:r>
+      <w:r>
+        <w:t xml:space="preserve">º - </w:t>
+      </w:r>
+      <w:r>
+        <w:t>Avaliação Interna</w:t>
+      </w:r>
+    </w:p>
+    <w:p>
+      <w:r>
+        <w:t>A avaliação interna do grupo tem</w:t>
+      </w:r>
+      <w:r>
+        <w:t xml:space="preserve"> o intuito de </w:t>
+      </w:r>
+      <w:r>
+        <w:t xml:space="preserve">fazer um ponto de situação do desempenho </w:t>
+      </w:r>
+      <w:r>
+        <w:t>individual de cada elemento</w:t>
+      </w:r>
+      <w:r>
+        <w:t xml:space="preserve"> envolvido no projeto</w:t>
+      </w:r>
+      <w:r>
+        <w:t>.</w:t>
+      </w:r>
+      <w:r>
+        <w:t xml:space="preserve"> Esta avaliação será efetuada ao fim de cada fase de entrega do projeto, </w:t>
+      </w:r>
+      <w:r>
+        <w:t>sendo que as notas serão discutidas em grupo numa das reuniões semanais</w:t>
+      </w:r>
+      <w:r>
+        <w:t>.</w:t>
+      </w:r>
+    </w:p>
+    <w:p>
+      <w:pPr>
+        <w:spacing w:before="240" w:after="240" w:line="240" w:lineRule="auto"/>
+      </w:pPr>
+      <w:r>
+        <w:t>Todos os membros começam com uma nota inicial de 20 valores, sendo descontado valores conforme os seguintes pesos:</w:t>
+      </w:r>
+    </w:p>
+    <w:p>
+      <w:pPr>
+        <w:spacing w:before="240" w:after="240" w:line="240" w:lineRule="auto"/>
+      </w:pPr>
+    </w:p>
+    <w:p>
+      <w:pPr>
+        <w:numPr>
+          <w:ilvl w:val="0"/>
+          <w:numId w:val="20"/>
+        </w:numPr>
+        <w:tabs>
+          <w:tab w:val="clear" w:pos="425"/>
+          <w:tab w:val="left" w:pos="845"/>
+        </w:tabs>
+        <w:spacing w:before="240" w:after="240" w:line="240" w:lineRule="auto"/>
+        <w:ind w:left="720" w:hanging="360"/>
+      </w:pPr>
+      <w:r>
+        <w:lastRenderedPageBreak/>
+        <w:t>Reuniões (X valores)</w:t>
+      </w:r>
+    </w:p>
+    <w:p>
+      <w:pPr>
+        <w:pStyle w:val="PargrafodaLista"/>
+        <w:numPr>
+          <w:ilvl w:val="1"/>
+          <w:numId w:val="20"/>
+        </w:numPr>
+        <w:spacing w:before="240" w:after="240" w:line="240" w:lineRule="auto"/>
+        <w:rPr>
+          <w:rFonts w:ascii="Helvetica" w:eastAsiaTheme="minorEastAsia" w:hAnsi="Helvetica" w:cs="Helvetica"/>
+          <w:lang w:eastAsia="zh-CN"/>
+        </w:rPr>
+      </w:pPr>
+      <w:r>
+        <w:rPr>
+          <w:rFonts w:ascii="Helvetica" w:hAnsi="Helvetica" w:cs="Helvetica"/>
+        </w:rPr>
+        <w:t>Assiduidade/Pontualidade (</w:t>
+      </w:r>
+      <w:r>
+        <w:rPr>
+          <w:rFonts w:ascii="Helvetica" w:hAnsi="Helvetica" w:cs="Helvetica"/>
+        </w:rPr>
+        <w:t>-X</w:t>
+      </w:r>
+      <w:r>
+        <w:rPr>
+          <w:rFonts w:ascii="Helvetica" w:hAnsi="Helvetica" w:cs="Helvetica"/>
+        </w:rPr>
+        <w:t xml:space="preserve"> pontos) </w:t>
+      </w:r>
+    </w:p>
+    <w:p>
+      <w:pPr>
+        <w:numPr>
+          <w:ilvl w:val="1"/>
+          <w:numId w:val="20"/>
+        </w:numPr>
+        <w:spacing w:before="240" w:after="240" w:line="240" w:lineRule="auto"/>
+      </w:pPr>
+      <w:r>
+        <w:rPr>
+          <w:rFonts w:ascii="Helvetica" w:hAnsi="Helvetica" w:cs="Helvetica"/>
+        </w:rPr>
+        <w:t>Participação (-</w:t>
+      </w:r>
+      <w:r>
+        <w:rPr>
+          <w:rFonts w:ascii="Helvetica" w:hAnsi="Helvetica" w:cs="Helvetica"/>
+        </w:rPr>
+        <w:t>X</w:t>
+      </w:r>
+      <w:r>
+        <w:rPr>
+          <w:rFonts w:ascii="Helvetica" w:hAnsi="Helvetica" w:cs="Helvetica"/>
+        </w:rPr>
+        <w:t xml:space="preserve"> pontos) </w:t>
+      </w:r>
+    </w:p>
+    <w:p>
+      <w:pPr>
+        <w:numPr>
+          <w:ilvl w:val="1"/>
+          <w:numId w:val="20"/>
+        </w:numPr>
+        <w:spacing w:before="240" w:after="240" w:line="240" w:lineRule="auto"/>
+      </w:pPr>
+      <w:r>
+        <w:rPr>
+          <w:rFonts w:ascii="Helvetica" w:hAnsi="Helvetica" w:cs="Helvetica"/>
+        </w:rPr>
+        <w:t>Comunicação (-</w:t>
+      </w:r>
+      <w:r>
+        <w:rPr>
+          <w:rFonts w:ascii="Helvetica" w:hAnsi="Helvetica" w:cs="Helvetica"/>
+        </w:rPr>
+        <w:t>X</w:t>
+      </w:r>
+      <w:r>
+        <w:rPr>
+          <w:rFonts w:ascii="Helvetica" w:hAnsi="Helvetica" w:cs="Helvetica"/>
+        </w:rPr>
+        <w:t xml:space="preserve"> pontos)</w:t>
+      </w:r>
+    </w:p>
+    <w:p>
+      <w:pPr>
+        <w:pStyle w:val="PargrafodaLista"/>
+        <w:numPr>
+          <w:ilvl w:val="1"/>
+          <w:numId w:val="20"/>
+        </w:numPr>
+        <w:spacing w:before="240" w:after="240" w:line="240" w:lineRule="auto"/>
+        <w:rPr>
+          <w:rFonts w:ascii="Helvetica" w:eastAsiaTheme="minorEastAsia" w:hAnsi="Helvetica" w:cs="Helvetica"/>
+          <w:lang w:eastAsia="zh-CN"/>
+        </w:rPr>
+      </w:pPr>
+      <w:r>
+        <w:rPr>
+          <w:rFonts w:ascii="Helvetica" w:hAnsi="Helvetica" w:cs="Helvetica"/>
+        </w:rPr>
+        <w:t>Respeito/Relação entre colegas (-</w:t>
+      </w:r>
+      <w:r>
+        <w:rPr>
+          <w:rFonts w:ascii="Helvetica" w:hAnsi="Helvetica" w:cs="Helvetica"/>
+        </w:rPr>
+        <w:t xml:space="preserve">X </w:t>
+      </w:r>
+      <w:r>
+        <w:rPr>
+          <w:rFonts w:ascii="Helvetica" w:hAnsi="Helvetica" w:cs="Helvetica"/>
+        </w:rPr>
+        <w:t xml:space="preserve">ponto) </w:t>
+      </w:r>
+    </w:p>
+    <w:p>
+      <w:pPr>
+        <w:tabs>
+          <w:tab w:val="left" w:pos="845"/>
+        </w:tabs>
+        <w:spacing w:before="240" w:after="240" w:line="240" w:lineRule="auto"/>
+        <w:rPr>
+          <w:rFonts w:eastAsiaTheme="minorEastAsia"/>
+          <w:lang w:eastAsia="zh-CN"/>
+        </w:rPr>
+      </w:pPr>
+    </w:p>
+    <w:p>
+      <w:pPr>
+        <w:numPr>
+          <w:ilvl w:val="0"/>
+          <w:numId w:val="20"/>
+        </w:numPr>
+        <w:tabs>
+          <w:tab w:val="clear" w:pos="425"/>
+          <w:tab w:val="left" w:pos="845"/>
+        </w:tabs>
+        <w:spacing w:before="240" w:after="240" w:line="240" w:lineRule="auto"/>
+        <w:ind w:left="720" w:hanging="360"/>
+      </w:pPr>
+      <w:r>
+        <w:t>Projeto (X valores)</w:t>
+      </w:r>
+    </w:p>
+    <w:p>
+      <w:pPr>
+        <w:numPr>
+          <w:ilvl w:val="1"/>
+          <w:numId w:val="20"/>
+        </w:numPr>
+        <w:spacing w:before="240" w:after="240" w:line="240" w:lineRule="auto"/>
+        <w:ind w:left="1140" w:hanging="360"/>
+      </w:pPr>
+      <w:r>
+        <w:rPr>
+          <w:rFonts w:ascii="Helvetica" w:hAnsi="Helvetica" w:cs="Helvetica"/>
+        </w:rPr>
+        <w:t>Cumprimento de prazos (-</w:t>
+      </w:r>
+      <w:r>
+        <w:rPr>
+          <w:rFonts w:ascii="Helvetica" w:hAnsi="Helvetica" w:cs="Helvetica"/>
+        </w:rPr>
+        <w:t>X</w:t>
+      </w:r>
+      <w:r>
+        <w:rPr>
+          <w:rFonts w:ascii="Helvetica" w:hAnsi="Helvetica" w:cs="Helvetica"/>
+        </w:rPr>
+        <w:t xml:space="preserve"> pontos) </w:t>
+      </w:r>
+    </w:p>
+    <w:p>
+      <w:pPr>
+        <w:numPr>
+          <w:ilvl w:val="1"/>
+          <w:numId w:val="20"/>
+        </w:numPr>
+        <w:spacing w:before="240" w:after="240" w:line="240" w:lineRule="auto"/>
+        <w:ind w:left="1140" w:hanging="360"/>
+      </w:pPr>
+      <w:r>
+        <w:rPr>
+          <w:rFonts w:ascii="Helvetica" w:hAnsi="Helvetica" w:cs="Helvetica"/>
+        </w:rPr>
+        <w:t>Organização (-</w:t>
+      </w:r>
+      <w:r>
+        <w:rPr>
+          <w:rFonts w:ascii="Helvetica" w:hAnsi="Helvetica" w:cs="Helvetica"/>
+        </w:rPr>
+        <w:t>X</w:t>
+      </w:r>
+      <w:r>
+        <w:rPr>
+          <w:rFonts w:ascii="Helvetica" w:hAnsi="Helvetica" w:cs="Helvetica"/>
+        </w:rPr>
+        <w:t xml:space="preserve"> pontos) </w:t>
+      </w:r>
+      <w:r>
+        <w:rPr>
+          <w:rFonts w:ascii="Helvetica" w:hAnsi="Helvetica" w:cs="Helvetica"/>
+        </w:rPr>
+        <w:t>´</w:t>
+      </w:r>
+      <w:r>
+        <w:rPr>
+          <w:rFonts w:ascii="Helvetica" w:hAnsi="Helvetica" w:cs="Helvetica"/>
+        </w:rPr>
+        <w:tab/>
+      </w:r>
+    </w:p>
+    <w:p>
+      <w:pPr>
+        <w:numPr>
+          <w:ilvl w:val="1"/>
+          <w:numId w:val="20"/>
+        </w:numPr>
+        <w:spacing w:before="240" w:after="240" w:line="240" w:lineRule="auto"/>
+        <w:ind w:left="1140" w:hanging="360"/>
+      </w:pPr>
+      <w:r>
+        <w:t>Iniciativa (-X pontos)</w:t>
+      </w:r>
+    </w:p>
+    <w:p>
+      <w:pPr>
+        <w:numPr>
+          <w:ilvl w:val="1"/>
+          <w:numId w:val="20"/>
+        </w:numPr>
+        <w:spacing w:before="240" w:after="240" w:line="240" w:lineRule="auto"/>
+        <w:ind w:left="1140" w:hanging="360"/>
+      </w:pPr>
+      <w:r>
+        <w:rPr>
+          <w:rFonts w:ascii="Helvetica" w:hAnsi="Helvetica" w:cs="Helvetica"/>
+        </w:rPr>
+        <w:t>Qualidade do trabalho (-</w:t>
+      </w:r>
+      <w:r>
+        <w:rPr>
+          <w:rFonts w:ascii="Helvetica" w:hAnsi="Helvetica" w:cs="Helvetica"/>
+        </w:rPr>
+        <w:t>X</w:t>
+      </w:r>
+      <w:r>
+        <w:rPr>
+          <w:rFonts w:ascii="Helvetica" w:hAnsi="Helvetica" w:cs="Helvetica"/>
+        </w:rPr>
+        <w:t xml:space="preserve"> pontos)</w:t>
+      </w:r>
+    </w:p>
+    <w:p>
+      <w:r>
+        <w:rPr>
+          <w:rFonts w:ascii="Helvetica" w:hAnsi="Helvetica" w:cs="Helvetica"/>
+        </w:rPr>
+        <w:t>Autonomia (-</w:t>
+      </w:r>
+      <w:r>
+        <w:rPr>
+          <w:rFonts w:ascii="Helvetica" w:hAnsi="Helvetica" w:cs="Helvetica"/>
+        </w:rPr>
+        <w:t>X</w:t>
+      </w:r>
+      <w:r>
+        <w:rPr>
+          <w:rFonts w:ascii="Helvetica" w:hAnsi="Helvetica" w:cs="Helvetica"/>
+        </w:rPr>
+        <w:t xml:space="preserve"> ponto)</w:t>
+      </w:r>
+      <w:r>
+        <w:t xml:space="preserve">  </w:t>
       </w:r>
     </w:p>
     <w:p>
@@ -1753,8 +2429,8 @@
       </w:r>
     </w:p>
     <w:sectPr>
-      <w:headerReference w:type="default" r:id="rId12"/>
-      <w:footerReference w:type="default" r:id="rId13"/>
+      <w:headerReference w:type="default" r:id="rId15"/>
+      <w:footerReference w:type="default" r:id="rId16"/>
       <w:pgSz w:w="11906" w:h="16838"/>
       <w:pgMar w:top="1941" w:right="1701" w:bottom="1417" w:left="1701" w:header="737" w:footer="708" w:gutter="0"/>
       <w:pgNumType w:start="1"/>
@@ -2971,6 +3647,146 @@
     </w:lvl>
   </w:abstractNum>
   <w:abstractNum w:abstractNumId="8" w15:restartNumberingAfterBreak="0">
+    <w:nsid w:val="3C41C35C"/>
+    <w:multiLevelType w:val="multilevel"/>
+    <w:tmpl w:val="3C41C35C"/>
+    <w:lvl w:ilvl="0">
+      <w:start w:val="1"/>
+      <w:numFmt w:val="decimal"/>
+      <w:lvlText w:val="%1."/>
+      <w:lvlJc w:val="left"/>
+      <w:pPr>
+        <w:tabs>
+          <w:tab w:val="left" w:pos="425"/>
+        </w:tabs>
+        <w:ind w:left="425" w:hanging="425"/>
+      </w:pPr>
+      <w:rPr>
+        <w:rFonts w:hint="default"/>
+      </w:rPr>
+    </w:lvl>
+    <w:lvl w:ilvl="1">
+      <w:start w:val="1"/>
+      <w:numFmt w:val="lowerLetter"/>
+      <w:lvlText w:val="%2)"/>
+      <w:lvlJc w:val="left"/>
+      <w:pPr>
+        <w:tabs>
+          <w:tab w:val="left" w:pos="840"/>
+        </w:tabs>
+        <w:ind w:left="840" w:hanging="420"/>
+      </w:pPr>
+      <w:rPr>
+        <w:rFonts w:hint="default"/>
+      </w:rPr>
+    </w:lvl>
+    <w:lvl w:ilvl="2">
+      <w:start w:val="1"/>
+      <w:numFmt w:val="lowerRoman"/>
+      <w:lvlText w:val="%3."/>
+      <w:lvlJc w:val="left"/>
+      <w:pPr>
+        <w:tabs>
+          <w:tab w:val="left" w:pos="1260"/>
+        </w:tabs>
+        <w:ind w:left="1260" w:hanging="420"/>
+      </w:pPr>
+      <w:rPr>
+        <w:rFonts w:hint="default"/>
+      </w:rPr>
+    </w:lvl>
+    <w:lvl w:ilvl="3">
+      <w:start w:val="1"/>
+      <w:numFmt w:val="decimal"/>
+      <w:lvlText w:val="%4."/>
+      <w:lvlJc w:val="left"/>
+      <w:pPr>
+        <w:tabs>
+          <w:tab w:val="left" w:pos="1680"/>
+        </w:tabs>
+        <w:ind w:left="1680" w:hanging="420"/>
+      </w:pPr>
+      <w:rPr>
+        <w:rFonts w:hint="default"/>
+      </w:rPr>
+    </w:lvl>
+    <w:lvl w:ilvl="4">
+      <w:start w:val="1"/>
+      <w:numFmt w:val="lowerLetter"/>
+      <w:lvlText w:val="%5)"/>
+      <w:lvlJc w:val="left"/>
+      <w:pPr>
+        <w:tabs>
+          <w:tab w:val="left" w:pos="2100"/>
+        </w:tabs>
+        <w:ind w:left="2100" w:hanging="420"/>
+      </w:pPr>
+      <w:rPr>
+        <w:rFonts w:hint="default"/>
+      </w:rPr>
+    </w:lvl>
+    <w:lvl w:ilvl="5">
+      <w:start w:val="1"/>
+      <w:numFmt w:val="lowerRoman"/>
+      <w:lvlText w:val="%6."/>
+      <w:lvlJc w:val="left"/>
+      <w:pPr>
+        <w:tabs>
+          <w:tab w:val="left" w:pos="2520"/>
+        </w:tabs>
+        <w:ind w:left="2520" w:hanging="420"/>
+      </w:pPr>
+      <w:rPr>
+        <w:rFonts w:hint="default"/>
+      </w:rPr>
+    </w:lvl>
+    <w:lvl w:ilvl="6">
+      <w:start w:val="1"/>
+      <w:numFmt w:val="decimal"/>
+      <w:lvlText w:val="%7."/>
+      <w:lvlJc w:val="left"/>
+      <w:pPr>
+        <w:tabs>
+          <w:tab w:val="left" w:pos="2940"/>
+        </w:tabs>
+        <w:ind w:left="2940" w:hanging="420"/>
+      </w:pPr>
+      <w:rPr>
+        <w:rFonts w:hint="default"/>
+      </w:rPr>
+    </w:lvl>
+    <w:lvl w:ilvl="7">
+      <w:start w:val="1"/>
+      <w:numFmt w:val="lowerLetter"/>
+      <w:lvlText w:val="%8)"/>
+      <w:lvlJc w:val="left"/>
+      <w:pPr>
+        <w:tabs>
+          <w:tab w:val="left" w:pos="3360"/>
+        </w:tabs>
+        <w:ind w:left="3360" w:hanging="420"/>
+      </w:pPr>
+      <w:rPr>
+        <w:rFonts w:hint="default"/>
+      </w:rPr>
+    </w:lvl>
+    <w:lvl w:ilvl="8">
+      <w:start w:val="1"/>
+      <w:numFmt w:val="lowerRoman"/>
+      <w:lvlText w:val="%9."/>
+      <w:lvlJc w:val="left"/>
+      <w:pPr>
+        <w:tabs>
+          <w:tab w:val="left" w:pos="3780"/>
+        </w:tabs>
+        <w:ind w:left="3780" w:hanging="420"/>
+      </w:pPr>
+      <w:rPr>
+        <w:rFonts w:hint="default"/>
+      </w:rPr>
+    </w:lvl>
+  </w:abstractNum>
+  <w:abstractNum w:abstractNumId="9" w15:restartNumberingAfterBreak="0">
     <w:nsid w:val="41965455"/>
     <w:multiLevelType w:val="hybridMultilevel"/>
     <w:tmpl w:val="268C3458"/>
@@ -3059,7 +3875,7 @@
       </w:pPr>
     </w:lvl>
   </w:abstractNum>
-  <w:abstractNum w:abstractNumId="9" w15:restartNumberingAfterBreak="0">
+  <w:abstractNum w:abstractNumId="10" w15:restartNumberingAfterBreak="0">
     <w:nsid w:val="5A1949E3"/>
     <w:multiLevelType w:val="hybridMultilevel"/>
     <w:tmpl w:val="A80EB46A"/>
@@ -3145,7 +3961,7 @@
       </w:pPr>
     </w:lvl>
   </w:abstractNum>
-  <w:abstractNum w:abstractNumId="10" w15:restartNumberingAfterBreak="0">
+  <w:abstractNum w:abstractNumId="11" w15:restartNumberingAfterBreak="0">
     <w:nsid w:val="5CDD4C29"/>
     <w:multiLevelType w:val="hybridMultilevel"/>
     <w:tmpl w:val="5AEA1C54"/>
@@ -3234,7 +4050,7 @@
       </w:pPr>
     </w:lvl>
   </w:abstractNum>
-  <w:abstractNum w:abstractNumId="11" w15:restartNumberingAfterBreak="0">
+  <w:abstractNum w:abstractNumId="12" w15:restartNumberingAfterBreak="0">
     <w:nsid w:val="5CE21C82"/>
     <w:multiLevelType w:val="hybridMultilevel"/>
     <w:tmpl w:val="DCC87E5E"/>
@@ -3320,7 +4136,7 @@
       </w:pPr>
     </w:lvl>
   </w:abstractNum>
-  <w:abstractNum w:abstractNumId="12" w15:restartNumberingAfterBreak="0">
+  <w:abstractNum w:abstractNumId="13" w15:restartNumberingAfterBreak="0">
     <w:nsid w:val="63057BCE"/>
     <w:multiLevelType w:val="hybridMultilevel"/>
     <w:tmpl w:val="CF903EA6"/>
@@ -3406,7 +4222,7 @@
       </w:pPr>
     </w:lvl>
   </w:abstractNum>
-  <w:abstractNum w:abstractNumId="13" w15:restartNumberingAfterBreak="0">
+  <w:abstractNum w:abstractNumId="14" w15:restartNumberingAfterBreak="0">
     <w:nsid w:val="65692F16"/>
     <w:multiLevelType w:val="hybridMultilevel"/>
     <w:tmpl w:val="2918DCF0"/>
@@ -3492,7 +4308,7 @@
       </w:pPr>
     </w:lvl>
   </w:abstractNum>
-  <w:abstractNum w:abstractNumId="14" w15:restartNumberingAfterBreak="0">
+  <w:abstractNum w:abstractNumId="15" w15:restartNumberingAfterBreak="0">
     <w:nsid w:val="681830C6"/>
     <w:multiLevelType w:val="hybridMultilevel"/>
     <w:tmpl w:val="B0C62E6C"/>
@@ -3605,7 +4421,7 @@
       </w:rPr>
     </w:lvl>
   </w:abstractNum>
-  <w:abstractNum w:abstractNumId="15" w15:restartNumberingAfterBreak="0">
+  <w:abstractNum w:abstractNumId="16" w15:restartNumberingAfterBreak="0">
     <w:nsid w:val="6B306851"/>
     <w:multiLevelType w:val="hybridMultilevel"/>
     <w:tmpl w:val="88B02E6A"/>
@@ -3691,7 +4507,7 @@
       </w:pPr>
     </w:lvl>
   </w:abstractNum>
-  <w:abstractNum w:abstractNumId="16" w15:restartNumberingAfterBreak="0">
+  <w:abstractNum w:abstractNumId="17" w15:restartNumberingAfterBreak="0">
     <w:nsid w:val="783E3B95"/>
     <w:multiLevelType w:val="multilevel"/>
     <w:tmpl w:val="0816001F"/>
@@ -3777,7 +4593,7 @@
       </w:pPr>
     </w:lvl>
   </w:abstractNum>
-  <w:abstractNum w:abstractNumId="17" w15:restartNumberingAfterBreak="0">
+  <w:abstractNum w:abstractNumId="18" w15:restartNumberingAfterBreak="0">
     <w:nsid w:val="7C592BC8"/>
     <w:multiLevelType w:val="multilevel"/>
     <w:tmpl w:val="0816001F"/>
@@ -3863,7 +4679,7 @@
       </w:pPr>
     </w:lvl>
   </w:abstractNum>
-  <w:abstractNum w:abstractNumId="18" w15:restartNumberingAfterBreak="0">
+  <w:abstractNum w:abstractNumId="19" w15:restartNumberingAfterBreak="0">
     <w:nsid w:val="7C744DDC"/>
     <w:multiLevelType w:val="hybridMultilevel"/>
     <w:tmpl w:val="501CA49C"/>
@@ -3950,22 +4766,22 @@
     </w:lvl>
   </w:abstractNum>
   <w:num w:numId="1" w16cid:durableId="785735677">
-    <w:abstractNumId w:val="10"/>
+    <w:abstractNumId w:val="11"/>
   </w:num>
   <w:num w:numId="2" w16cid:durableId="917246890">
     <w:abstractNumId w:val="5"/>
   </w:num>
   <w:num w:numId="3" w16cid:durableId="314451602">
-    <w:abstractNumId w:val="15"/>
+    <w:abstractNumId w:val="16"/>
   </w:num>
   <w:num w:numId="4" w16cid:durableId="417488592">
-    <w:abstractNumId w:val="13"/>
+    <w:abstractNumId w:val="14"/>
   </w:num>
   <w:num w:numId="5" w16cid:durableId="987439853">
     <w:abstractNumId w:val="7"/>
   </w:num>
   <w:num w:numId="6" w16cid:durableId="390468174">
-    <w:abstractNumId w:val="8"/>
+    <w:abstractNumId w:val="9"/>
   </w:num>
   <w:num w:numId="7" w16cid:durableId="12004543">
     <w:abstractNumId w:val="6"/>
@@ -3980,31 +4796,34 @@
     <w:abstractNumId w:val="1"/>
   </w:num>
   <w:num w:numId="11" w16cid:durableId="770128811">
-    <w:abstractNumId w:val="16"/>
+    <w:abstractNumId w:val="17"/>
   </w:num>
   <w:num w:numId="12" w16cid:durableId="1559128663">
-    <w:abstractNumId w:val="9"/>
+    <w:abstractNumId w:val="10"/>
   </w:num>
   <w:num w:numId="13" w16cid:durableId="1530995011">
     <w:abstractNumId w:val="0"/>
   </w:num>
   <w:num w:numId="14" w16cid:durableId="226116954">
-    <w:abstractNumId w:val="12"/>
+    <w:abstractNumId w:val="13"/>
   </w:num>
   <w:num w:numId="15" w16cid:durableId="1365249936">
     <w:abstractNumId w:val="2"/>
   </w:num>
   <w:num w:numId="16" w16cid:durableId="971863610">
+    <w:abstractNumId w:val="19"/>
+  </w:num>
+  <w:num w:numId="17" w16cid:durableId="1964923456">
+    <w:abstractNumId w:val="12"/>
+  </w:num>
+  <w:num w:numId="18" w16cid:durableId="1500806803">
+    <w:abstractNumId w:val="15"/>
+  </w:num>
+  <w:num w:numId="19" w16cid:durableId="522407026">
     <w:abstractNumId w:val="18"/>
   </w:num>
-  <w:num w:numId="17" w16cid:durableId="1964923456">
-    <w:abstractNumId w:val="11"/>
-  </w:num>
-  <w:num w:numId="18" w16cid:durableId="1500806803">
-    <w:abstractNumId w:val="14"/>
-  </w:num>
-  <w:num w:numId="19" w16cid:durableId="522407026">
-    <w:abstractNumId w:val="17"/>
+  <w:num w:numId="20" w16cid:durableId="701594830">
+    <w:abstractNumId w:val="8"/>
   </w:num>
 </w:numbering>
 </file>
@@ -4206,7 +5025,7 @@
     <w:lsdException w:name="Medium Shading 2 Accent 1" w:uiPriority="64"/>
     <w:lsdException w:name="Medium List 1 Accent 1" w:uiPriority="65"/>
     <w:lsdException w:name="Revision" w:semiHidden="1"/>
-    <w:lsdException w:name="List Paragraph" w:uiPriority="34" w:qFormat="1"/>
+    <w:lsdException w:name="List Paragraph" w:qFormat="1"/>
     <w:lsdException w:name="Quote" w:uiPriority="29" w:qFormat="1"/>
     <w:lsdException w:name="Intense Quote" w:uiPriority="30" w:qFormat="1"/>
     <w:lsdException w:name="Medium List 2 Accent 1" w:uiPriority="66"/>
@@ -4455,6 +5274,28 @@
       <w:szCs w:val="26"/>
     </w:rPr>
   </w:style>
+  <w:style w:type="paragraph" w:styleId="Ttulo3">
+    <w:name w:val="heading 3"/>
+    <w:basedOn w:val="Normal"/>
+    <w:next w:val="Normal"/>
+    <w:link w:val="Ttulo3Carter"/>
+    <w:uiPriority w:val="9"/>
+    <w:unhideWhenUsed/>
+    <w:qFormat/>
+    <w:rsid w:val="00CB28C6"/>
+    <w:pPr>
+      <w:keepNext/>
+      <w:keepLines/>
+      <w:spacing w:before="40"/>
+      <w:outlineLvl w:val="2"/>
+    </w:pPr>
+    <w:rPr>
+      <w:rFonts w:asciiTheme="majorHAnsi" w:eastAsiaTheme="majorEastAsia" w:hAnsiTheme="majorHAnsi" w:cstheme="majorBidi"/>
+      <w:color w:val="1F3763" w:themeColor="accent1" w:themeShade="7F"/>
+      <w:sz w:val="28"/>
+      <w:szCs w:val="24"/>
+    </w:rPr>
+  </w:style>
   <w:style w:type="character" w:default="1" w:styleId="Tipodeletrapredefinidodopargrafo">
     <w:name w:val="Default Paragraph Font"/>
     <w:uiPriority w:val="1"/>
@@ -4557,7 +5398,7 @@
   <w:style w:type="paragraph" w:styleId="PargrafodaLista">
     <w:name w:val="List Paragraph"/>
     <w:basedOn w:val="Normal"/>
-    <w:uiPriority w:val="34"/>
+    <w:uiPriority w:val="99"/>
     <w:qFormat/>
     <w:rsid w:val="008220F9"/>
     <w:pPr>
@@ -4643,6 +5484,19 @@
     <w:rPr>
       <w:color w:val="605E5C"/>
       <w:shd w:val="clear" w:color="auto" w:fill="E1DFDD"/>
+    </w:rPr>
+  </w:style>
+  <w:style w:type="character" w:customStyle="1" w:styleId="Ttulo3Carter">
+    <w:name w:val="Título 3 Caráter"/>
+    <w:basedOn w:val="Tipodeletrapredefinidodopargrafo"/>
+    <w:link w:val="Ttulo3"/>
+    <w:uiPriority w:val="9"/>
+    <w:rsid w:val="00CB28C6"/>
+    <w:rPr>
+      <w:rFonts w:asciiTheme="majorHAnsi" w:eastAsiaTheme="majorEastAsia" w:hAnsiTheme="majorHAnsi" w:cstheme="majorBidi"/>
+      <w:color w:val="1F3763" w:themeColor="accent1" w:themeShade="7F"/>
+      <w:sz w:val="28"/>
+      <w:szCs w:val="24"/>
     </w:rPr>
   </w:style>
 </w:styles>

</xml_diff>

<commit_message>
Revert "Relatorio - Add Regulamento Interno"
This reverts commit a4ed4af098613f49ee6b49a624a267a0c889d0de.
</commit_message>
<xml_diff>
--- a/PA/Relatorio_2727_21153_21156_Fase1.docx
+++ b/PA/Relatorio_2727_21153_21156_Fase1.docx
@@ -444,13 +444,6 @@
     </w:p>
     <w:sdt>
       <w:sdtPr>
-        <w:rPr>
-          <w:rFonts w:asciiTheme="minorHAnsi" w:eastAsiaTheme="minorHAnsi" w:hAnsiTheme="minorHAnsi" w:cstheme="minorBidi"/>
-          <w:color w:val="auto"/>
-          <w:sz w:val="24"/>
-          <w:szCs w:val="22"/>
-          <w:lang w:eastAsia="en-US"/>
-        </w:rPr>
         <w:id w:val="-228694365"/>
         <w:docPartObj>
           <w:docPartGallery w:val="Table of Contents"/>
@@ -459,8 +452,13 @@
       </w:sdtPr>
       <w:sdtEndPr>
         <w:rPr>
+          <w:rFonts w:asciiTheme="minorHAnsi" w:eastAsiaTheme="minorHAnsi" w:hAnsiTheme="minorHAnsi" w:cstheme="minorBidi"/>
           <w:b/>
           <w:bCs/>
+          <w:color w:val="auto"/>
+          <w:sz w:val="24"/>
+          <w:szCs w:val="22"/>
+          <w:lang w:eastAsia="en-US"/>
         </w:rPr>
       </w:sdtEndPr>
       <w:sdtContent>
@@ -1572,682 +1570,8 @@
       <w:bookmarkEnd w:id="4"/>
     </w:p>
     <w:p>
-      <w:pPr>
-        <w:pStyle w:val="Ttulo3"/>
-      </w:pPr>
-      <w:r>
-        <w:t>Artigo 1º</w:t>
-      </w:r>
-      <w:r>
-        <w:t xml:space="preserve"> - Âmbito do Documento</w:t>
-      </w:r>
-    </w:p>
-    <w:p>
-      <w:r>
-        <w:t xml:space="preserve">Esta parte do documento </w:t>
-      </w:r>
-      <w:r>
-        <w:t>será utilizada para partilhar a constituição e funcionamento do</w:t>
-      </w:r>
-      <w:r>
-        <w:t xml:space="preserve"> nosso grupo na elaboração do projeto proposto pelo Professor</w:t>
-      </w:r>
-      <w:r>
-        <w:t xml:space="preserve"> Eduardo Peixoto na Unidade Curricular de Projeto Aplicado</w:t>
-      </w:r>
-      <w:r>
-        <w:t xml:space="preserve">. Poderá também ser observado os deveres e obrigações de </w:t>
-      </w:r>
-      <w:r>
-        <w:t>todos os elementos deste grupo. Esta documentação poderá estar sujeita a alterações</w:t>
-      </w:r>
-      <w:r>
-        <w:t xml:space="preserve"> ao longo das diversas fases de entrega, pelo que deve ser verificada pontualmente.</w:t>
-      </w:r>
-    </w:p>
-    <w:p/>
-    <w:p>
-      <w:pPr>
-        <w:pStyle w:val="Ttulo3"/>
-      </w:pPr>
-      <w:r>
-        <w:t xml:space="preserve">Artigo </w:t>
-      </w:r>
-      <w:r>
-        <w:t>2</w:t>
-      </w:r>
-      <w:r>
-        <w:t xml:space="preserve">º - </w:t>
-      </w:r>
-      <w:r>
-        <w:t>Constituição do Grupo</w:t>
-      </w:r>
-    </w:p>
-    <w:p>
-      <w:r>
-        <w:t xml:space="preserve">O nosso grupo é constituído por três elementos, nomeadamente: </w:t>
-      </w:r>
-      <w:r>
-        <w:t>Nuno Mendes; Tiago Azevedo e Francisco Pereira.</w:t>
-      </w:r>
-      <w:r>
-        <w:t xml:space="preserve"> Os nossos contactos </w:t>
-      </w:r>
-      <w:r>
-        <w:t xml:space="preserve">são, respetivamente: </w:t>
-      </w:r>
-      <w:hyperlink r:id="rId12" w:history="1">
-        <w:r>
-          <w:rPr>
-            <w:rStyle w:val="Hiperligao"/>
-          </w:rPr>
-          <w:t>a2727@alunos.ipca.pt</w:t>
-        </w:r>
-      </w:hyperlink>
-      <w:r>
-        <w:t xml:space="preserve"> ; </w:t>
-      </w:r>
-      <w:hyperlink r:id="rId13" w:history="1">
-        <w:r>
-          <w:rPr>
-            <w:rStyle w:val="Hiperligao"/>
-          </w:rPr>
-          <w:t>a21153@alunos.ipca.pt</w:t>
-        </w:r>
-      </w:hyperlink>
-      <w:r>
-        <w:t xml:space="preserve"> ; </w:t>
-      </w:r>
-      <w:hyperlink r:id="rId14" w:history="1">
-        <w:r>
-          <w:rPr>
-            <w:rStyle w:val="Hiperligao"/>
-          </w:rPr>
-          <w:t>a21156@alunos.ipca.pt</w:t>
-        </w:r>
-      </w:hyperlink>
-      <w:r>
-        <w:t xml:space="preserve"> .</w:t>
-      </w:r>
-    </w:p>
-    <w:p>
-      <w:r>
-        <w:t>O</w:t>
-      </w:r>
-      <w:r>
-        <w:t xml:space="preserve"> nosso orientador é o Professor Eduardo Peixoto</w:t>
-      </w:r>
-      <w:r>
-        <w:t xml:space="preserve"> que, de forma regular, tem auxiliado na construção e organização do projeto</w:t>
-      </w:r>
-      <w:r>
-        <w:t>.</w:t>
-      </w:r>
-    </w:p>
-    <w:p/>
-    <w:p>
-      <w:pPr>
-        <w:pStyle w:val="Ttulo3"/>
-      </w:pPr>
-      <w:r>
-        <w:t xml:space="preserve">Artigo </w:t>
-      </w:r>
-      <w:r>
-        <w:t>3</w:t>
-      </w:r>
-      <w:r>
-        <w:t xml:space="preserve">º - </w:t>
-      </w:r>
-      <w:r>
-        <w:t>Cargos e regularidade da mudança dos mesmos</w:t>
-      </w:r>
-    </w:p>
-    <w:p>
-      <w:r>
-        <w:t xml:space="preserve">O </w:t>
-      </w:r>
-      <w:r>
-        <w:rPr>
-          <w:u w:val="single"/>
-        </w:rPr>
-        <w:t>Project Manager</w:t>
-      </w:r>
-      <w:r>
-        <w:t xml:space="preserve"> tem como principal função</w:t>
-      </w:r>
-      <w:r>
-        <w:t xml:space="preserve"> </w:t>
-      </w:r>
-      <w:r>
-        <w:t xml:space="preserve">assumir a liderança e gestão da equipa, de forma a obter os melhores resultados possíveis </w:t>
-      </w:r>
-      <w:r>
-        <w:t xml:space="preserve">mediante os pontos fortes </w:t>
-      </w:r>
-      <w:r>
-        <w:t xml:space="preserve">dos restantes elementos. </w:t>
-      </w:r>
-      <w:r>
-        <w:t>Deverá fazer o agendamento de reuniões, assim como a atribuição de tarefas pendentes.</w:t>
-      </w:r>
-    </w:p>
-    <w:p>
-      <w:r>
-        <w:t xml:space="preserve">O </w:t>
-      </w:r>
-      <w:r>
-        <w:rPr>
-          <w:u w:val="single"/>
-        </w:rPr>
-        <w:t>Secretário</w:t>
-      </w:r>
-      <w:r>
-        <w:t xml:space="preserve"> deverá garantir </w:t>
-      </w:r>
-      <w:r>
-        <w:t xml:space="preserve">a preparação dos documentos </w:t>
-      </w:r>
-      <w:r>
-        <w:t>a serem abordados nas reuniões, assim como efetuar as atas das mesmas.</w:t>
-      </w:r>
-    </w:p>
-    <w:p>
-      <w:r>
-        <w:t xml:space="preserve">O </w:t>
-      </w:r>
-      <w:r>
-        <w:rPr>
-          <w:u w:val="single"/>
-        </w:rPr>
-        <w:t>Lead Developer</w:t>
-      </w:r>
-      <w:r>
-        <w:t xml:space="preserve"> </w:t>
-      </w:r>
-      <w:r>
-        <w:t>fica responsável por liderar o elemento técnico deste projeto</w:t>
-      </w:r>
-      <w:r>
-        <w:t>, garantindo o funcionamento das</w:t>
-      </w:r>
-      <w:r>
-        <w:t xml:space="preserve"> novas </w:t>
-      </w:r>
-      <w:r>
-        <w:rPr>
-          <w:i/>
-          <w:iCs/>
-        </w:rPr>
-        <w:t>features</w:t>
-      </w:r>
-      <w:r>
-        <w:t xml:space="preserve"> que serão adicionadas</w:t>
-      </w:r>
-      <w:r>
-        <w:t xml:space="preserve"> ao longo do tempo.</w:t>
-      </w:r>
-      <w:r>
-        <w:t xml:space="preserve"> </w:t>
-      </w:r>
-    </w:p>
-    <w:p>
-      <w:r>
-        <w:lastRenderedPageBreak/>
-        <w:t>Os cargos apresentados aqui, poderão estar sujeitos a alteração</w:t>
-      </w:r>
-      <w:r>
-        <w:t xml:space="preserve">, principalmente a cada entrega ou, em último caso, </w:t>
-      </w:r>
-      <w:r>
-        <w:t>poderão ser trocados mediante a necessidade de ajuda extra num dos setores do projeto.</w:t>
-      </w:r>
-    </w:p>
-    <w:p/>
-    <w:p>
-      <w:pPr>
-        <w:pStyle w:val="Ttulo3"/>
-      </w:pPr>
-      <w:r>
-        <w:t xml:space="preserve">Artigo </w:t>
-      </w:r>
-      <w:r>
-        <w:t>4</w:t>
-      </w:r>
-      <w:r>
-        <w:t xml:space="preserve">º - </w:t>
-      </w:r>
-      <w:r>
-        <w:t>Reu</w:t>
-      </w:r>
-      <w:r>
-        <w:t>niões</w:t>
-      </w:r>
-    </w:p>
-    <w:p>
-      <w:r>
-        <w:t xml:space="preserve">As reuniões dão lugar nas aulas de </w:t>
-      </w:r>
-      <w:r>
-        <w:t>Projeto Aplicado, ou seja, duas vezes por semana</w:t>
-      </w:r>
-      <w:r>
-        <w:t xml:space="preserve">. Desta forma é possível garantir a presença e disponibilidade de todos os elementos, </w:t>
-      </w:r>
-      <w:r>
-        <w:t>tal como a presença do nosso Orientador.</w:t>
-      </w:r>
-    </w:p>
-    <w:p>
-      <w:r>
-        <w:t>É de frisar que o ponto inframencionado poderá não ser cumprido mediante</w:t>
-      </w:r>
-      <w:r>
-        <w:t xml:space="preserve"> compromissos de cariz pessoal ou escolar. Nesse caso as reuniões serão marcadas para </w:t>
-      </w:r>
-      <w:r>
-        <w:t>uma data a definir através dos nossos canais de comunicação direta.</w:t>
-      </w:r>
-    </w:p>
-    <w:p>
-      <w:r>
-        <w:t>Mais se informa que no final de cada reunião, deverá ser elaborada a ata da mesma de forma a todos os elementos poderem consultar o</w:t>
-      </w:r>
-      <w:r>
-        <w:t xml:space="preserve"> conteúdo da mesma à posteriori.</w:t>
-      </w:r>
-    </w:p>
-    <w:p/>
-    <w:p>
-      <w:pPr>
-        <w:pStyle w:val="Ttulo3"/>
-      </w:pPr>
-      <w:r>
-        <w:t xml:space="preserve">Artigo </w:t>
-      </w:r>
-      <w:r>
-        <w:t>5</w:t>
-      </w:r>
-      <w:r>
-        <w:t xml:space="preserve">º - </w:t>
-      </w:r>
-      <w:r>
-        <w:t>Atas e Convocatórias</w:t>
-      </w:r>
-    </w:p>
-    <w:p>
-      <w:r>
-        <w:t>As Convocatórias poderão ser efetuadas por qualquer elemento do grupo, caso o mesmo ache apropriado</w:t>
-      </w:r>
-      <w:r>
-        <w:t xml:space="preserve"> uma reunião. Esta regra não invalida </w:t>
-      </w:r>
-      <w:r>
-        <w:t>o dever do elemento em questão de avisar o Project Manager de tal intenção.</w:t>
-      </w:r>
-    </w:p>
-    <w:p>
-      <w:r>
-        <w:t>Como referido em cima, a ata será responsabilidade do Secretário</w:t>
-      </w:r>
-      <w:r>
-        <w:t>, sendo que deverá ser validada por todos os elementos do grupo presentes na reunião.</w:t>
-      </w:r>
-    </w:p>
-    <w:p/>
-    <w:p>
-      <w:pPr>
-        <w:pStyle w:val="Ttulo3"/>
-      </w:pPr>
-      <w:r>
-        <w:t xml:space="preserve">Artigo </w:t>
-      </w:r>
-      <w:r>
-        <w:t>6</w:t>
-      </w:r>
-      <w:r>
-        <w:t xml:space="preserve">º - </w:t>
-      </w:r>
-      <w:r>
-        <w:t>Avaliação Interna</w:t>
-      </w:r>
-    </w:p>
-    <w:p>
-      <w:r>
-        <w:t>A avaliação interna do grupo tem</w:t>
-      </w:r>
-      <w:r>
-        <w:t xml:space="preserve"> o intuito de </w:t>
-      </w:r>
-      <w:r>
-        <w:t xml:space="preserve">fazer um ponto de situação do desempenho </w:t>
-      </w:r>
-      <w:r>
-        <w:t>individual de cada elemento</w:t>
-      </w:r>
-      <w:r>
-        <w:t xml:space="preserve"> envolvido no projeto</w:t>
-      </w:r>
-      <w:r>
-        <w:t>.</w:t>
-      </w:r>
-      <w:r>
-        <w:t xml:space="preserve"> Esta avaliação será efetuada ao fim de cada fase de entrega do projeto, </w:t>
-      </w:r>
-      <w:r>
-        <w:t>sendo que as notas serão discutidas em grupo numa das reuniões semanais</w:t>
-      </w:r>
-      <w:r>
-        <w:t>.</w:t>
-      </w:r>
-    </w:p>
-    <w:p>
-      <w:pPr>
-        <w:spacing w:before="240" w:after="240" w:line="240" w:lineRule="auto"/>
-      </w:pPr>
-      <w:r>
-        <w:t>Todos os membros começam com uma nota inicial de 20 valores, sendo descontado valores conforme os seguintes pesos:</w:t>
-      </w:r>
-    </w:p>
-    <w:p>
-      <w:pPr>
-        <w:spacing w:before="240" w:after="240" w:line="240" w:lineRule="auto"/>
-      </w:pPr>
-    </w:p>
-    <w:p>
-      <w:pPr>
-        <w:numPr>
-          <w:ilvl w:val="0"/>
-          <w:numId w:val="20"/>
-        </w:numPr>
-        <w:tabs>
-          <w:tab w:val="clear" w:pos="425"/>
-          <w:tab w:val="left" w:pos="845"/>
-        </w:tabs>
-        <w:spacing w:before="240" w:after="240" w:line="240" w:lineRule="auto"/>
-        <w:ind w:left="720" w:hanging="360"/>
-      </w:pPr>
-      <w:r>
-        <w:lastRenderedPageBreak/>
-        <w:t>Reuniões (X valores)</w:t>
-      </w:r>
-    </w:p>
-    <w:p>
-      <w:pPr>
-        <w:pStyle w:val="PargrafodaLista"/>
-        <w:numPr>
-          <w:ilvl w:val="1"/>
-          <w:numId w:val="20"/>
-        </w:numPr>
-        <w:spacing w:before="240" w:after="240" w:line="240" w:lineRule="auto"/>
-        <w:rPr>
-          <w:rFonts w:ascii="Helvetica" w:eastAsiaTheme="minorEastAsia" w:hAnsi="Helvetica" w:cs="Helvetica"/>
-          <w:lang w:eastAsia="zh-CN"/>
-        </w:rPr>
-      </w:pPr>
-      <w:r>
-        <w:rPr>
-          <w:rFonts w:ascii="Helvetica" w:hAnsi="Helvetica" w:cs="Helvetica"/>
-        </w:rPr>
-        <w:t>Assiduidade/Pontualidade (</w:t>
-      </w:r>
-      <w:r>
-        <w:rPr>
-          <w:rFonts w:ascii="Helvetica" w:hAnsi="Helvetica" w:cs="Helvetica"/>
-        </w:rPr>
-        <w:t>-X</w:t>
-      </w:r>
-      <w:r>
-        <w:rPr>
-          <w:rFonts w:ascii="Helvetica" w:hAnsi="Helvetica" w:cs="Helvetica"/>
-        </w:rPr>
-        <w:t xml:space="preserve"> pontos) </w:t>
-      </w:r>
-    </w:p>
-    <w:p>
-      <w:pPr>
-        <w:numPr>
-          <w:ilvl w:val="1"/>
-          <w:numId w:val="20"/>
-        </w:numPr>
-        <w:spacing w:before="240" w:after="240" w:line="240" w:lineRule="auto"/>
-      </w:pPr>
-      <w:r>
-        <w:rPr>
-          <w:rFonts w:ascii="Helvetica" w:hAnsi="Helvetica" w:cs="Helvetica"/>
-        </w:rPr>
-        <w:t>Participação (-</w:t>
-      </w:r>
-      <w:r>
-        <w:rPr>
-          <w:rFonts w:ascii="Helvetica" w:hAnsi="Helvetica" w:cs="Helvetica"/>
-        </w:rPr>
-        <w:t>X</w:t>
-      </w:r>
-      <w:r>
-        <w:rPr>
-          <w:rFonts w:ascii="Helvetica" w:hAnsi="Helvetica" w:cs="Helvetica"/>
-        </w:rPr>
-        <w:t xml:space="preserve"> pontos) </w:t>
-      </w:r>
-    </w:p>
-    <w:p>
-      <w:pPr>
-        <w:numPr>
-          <w:ilvl w:val="1"/>
-          <w:numId w:val="20"/>
-        </w:numPr>
-        <w:spacing w:before="240" w:after="240" w:line="240" w:lineRule="auto"/>
-      </w:pPr>
-      <w:r>
-        <w:rPr>
-          <w:rFonts w:ascii="Helvetica" w:hAnsi="Helvetica" w:cs="Helvetica"/>
-        </w:rPr>
-        <w:t>Comunicação (-</w:t>
-      </w:r>
-      <w:r>
-        <w:rPr>
-          <w:rFonts w:ascii="Helvetica" w:hAnsi="Helvetica" w:cs="Helvetica"/>
-        </w:rPr>
-        <w:t>X</w:t>
-      </w:r>
-      <w:r>
-        <w:rPr>
-          <w:rFonts w:ascii="Helvetica" w:hAnsi="Helvetica" w:cs="Helvetica"/>
-        </w:rPr>
-        <w:t xml:space="preserve"> pontos)</w:t>
-      </w:r>
-    </w:p>
-    <w:p>
-      <w:pPr>
-        <w:pStyle w:val="PargrafodaLista"/>
-        <w:numPr>
-          <w:ilvl w:val="1"/>
-          <w:numId w:val="20"/>
-        </w:numPr>
-        <w:spacing w:before="240" w:after="240" w:line="240" w:lineRule="auto"/>
-        <w:rPr>
-          <w:rFonts w:ascii="Helvetica" w:eastAsiaTheme="minorEastAsia" w:hAnsi="Helvetica" w:cs="Helvetica"/>
-          <w:lang w:eastAsia="zh-CN"/>
-        </w:rPr>
-      </w:pPr>
-      <w:r>
-        <w:rPr>
-          <w:rFonts w:ascii="Helvetica" w:hAnsi="Helvetica" w:cs="Helvetica"/>
-        </w:rPr>
-        <w:t>Respeito/Relação entre colegas (-</w:t>
-      </w:r>
-      <w:r>
-        <w:rPr>
-          <w:rFonts w:ascii="Helvetica" w:hAnsi="Helvetica" w:cs="Helvetica"/>
-        </w:rPr>
-        <w:t xml:space="preserve">X </w:t>
-      </w:r>
-      <w:r>
-        <w:rPr>
-          <w:rFonts w:ascii="Helvetica" w:hAnsi="Helvetica" w:cs="Helvetica"/>
-        </w:rPr>
-        <w:t xml:space="preserve">ponto) </w:t>
-      </w:r>
-    </w:p>
-    <w:p>
-      <w:pPr>
-        <w:tabs>
-          <w:tab w:val="left" w:pos="845"/>
-        </w:tabs>
-        <w:spacing w:before="240" w:after="240" w:line="240" w:lineRule="auto"/>
-        <w:rPr>
-          <w:rFonts w:eastAsiaTheme="minorEastAsia"/>
-          <w:lang w:eastAsia="zh-CN"/>
-        </w:rPr>
-      </w:pPr>
-    </w:p>
-    <w:p>
-      <w:pPr>
-        <w:numPr>
-          <w:ilvl w:val="0"/>
-          <w:numId w:val="20"/>
-        </w:numPr>
-        <w:tabs>
-          <w:tab w:val="clear" w:pos="425"/>
-          <w:tab w:val="left" w:pos="845"/>
-        </w:tabs>
-        <w:spacing w:before="240" w:after="240" w:line="240" w:lineRule="auto"/>
-        <w:ind w:left="720" w:hanging="360"/>
-      </w:pPr>
-      <w:r>
-        <w:t>Projeto (X valores)</w:t>
-      </w:r>
-    </w:p>
-    <w:p>
-      <w:pPr>
-        <w:numPr>
-          <w:ilvl w:val="1"/>
-          <w:numId w:val="20"/>
-        </w:numPr>
-        <w:spacing w:before="240" w:after="240" w:line="240" w:lineRule="auto"/>
-        <w:ind w:left="1140" w:hanging="360"/>
-      </w:pPr>
-      <w:r>
-        <w:rPr>
-          <w:rFonts w:ascii="Helvetica" w:hAnsi="Helvetica" w:cs="Helvetica"/>
-        </w:rPr>
-        <w:t>Cumprimento de prazos (-</w:t>
-      </w:r>
-      <w:r>
-        <w:rPr>
-          <w:rFonts w:ascii="Helvetica" w:hAnsi="Helvetica" w:cs="Helvetica"/>
-        </w:rPr>
-        <w:t>X</w:t>
-      </w:r>
-      <w:r>
-        <w:rPr>
-          <w:rFonts w:ascii="Helvetica" w:hAnsi="Helvetica" w:cs="Helvetica"/>
-        </w:rPr>
-        <w:t xml:space="preserve"> pontos) </w:t>
-      </w:r>
-    </w:p>
-    <w:p>
-      <w:pPr>
-        <w:numPr>
-          <w:ilvl w:val="1"/>
-          <w:numId w:val="20"/>
-        </w:numPr>
-        <w:spacing w:before="240" w:after="240" w:line="240" w:lineRule="auto"/>
-        <w:ind w:left="1140" w:hanging="360"/>
-      </w:pPr>
-      <w:r>
-        <w:rPr>
-          <w:rFonts w:ascii="Helvetica" w:hAnsi="Helvetica" w:cs="Helvetica"/>
-        </w:rPr>
-        <w:t>Organização (-</w:t>
-      </w:r>
-      <w:r>
-        <w:rPr>
-          <w:rFonts w:ascii="Helvetica" w:hAnsi="Helvetica" w:cs="Helvetica"/>
-        </w:rPr>
-        <w:t>X</w:t>
-      </w:r>
-      <w:r>
-        <w:rPr>
-          <w:rFonts w:ascii="Helvetica" w:hAnsi="Helvetica" w:cs="Helvetica"/>
-        </w:rPr>
-        <w:t xml:space="preserve"> pontos) </w:t>
-      </w:r>
-      <w:r>
-        <w:rPr>
-          <w:rFonts w:ascii="Helvetica" w:hAnsi="Helvetica" w:cs="Helvetica"/>
-        </w:rPr>
-        <w:t>´</w:t>
-      </w:r>
-      <w:r>
-        <w:rPr>
-          <w:rFonts w:ascii="Helvetica" w:hAnsi="Helvetica" w:cs="Helvetica"/>
-        </w:rPr>
-        <w:tab/>
-      </w:r>
-    </w:p>
-    <w:p>
-      <w:pPr>
-        <w:numPr>
-          <w:ilvl w:val="1"/>
-          <w:numId w:val="20"/>
-        </w:numPr>
-        <w:spacing w:before="240" w:after="240" w:line="240" w:lineRule="auto"/>
-        <w:ind w:left="1140" w:hanging="360"/>
-      </w:pPr>
-      <w:r>
-        <w:t>Iniciativa (-X pontos)</w:t>
-      </w:r>
-    </w:p>
-    <w:p>
-      <w:pPr>
-        <w:numPr>
-          <w:ilvl w:val="1"/>
-          <w:numId w:val="20"/>
-        </w:numPr>
-        <w:spacing w:before="240" w:after="240" w:line="240" w:lineRule="auto"/>
-        <w:ind w:left="1140" w:hanging="360"/>
-      </w:pPr>
-      <w:r>
-        <w:rPr>
-          <w:rFonts w:ascii="Helvetica" w:hAnsi="Helvetica" w:cs="Helvetica"/>
-        </w:rPr>
-        <w:t>Qualidade do trabalho (-</w:t>
-      </w:r>
-      <w:r>
-        <w:rPr>
-          <w:rFonts w:ascii="Helvetica" w:hAnsi="Helvetica" w:cs="Helvetica"/>
-        </w:rPr>
-        <w:t>X</w:t>
-      </w:r>
-      <w:r>
-        <w:rPr>
-          <w:rFonts w:ascii="Helvetica" w:hAnsi="Helvetica" w:cs="Helvetica"/>
-        </w:rPr>
-        <w:t xml:space="preserve"> pontos)</w:t>
-      </w:r>
-    </w:p>
-    <w:p>
-      <w:r>
-        <w:rPr>
-          <w:rFonts w:ascii="Helvetica" w:hAnsi="Helvetica" w:cs="Helvetica"/>
-        </w:rPr>
-        <w:t>Autonomia (-</w:t>
-      </w:r>
-      <w:r>
-        <w:rPr>
-          <w:rFonts w:ascii="Helvetica" w:hAnsi="Helvetica" w:cs="Helvetica"/>
-        </w:rPr>
-        <w:t>X</w:t>
-      </w:r>
-      <w:r>
-        <w:rPr>
-          <w:rFonts w:ascii="Helvetica" w:hAnsi="Helvetica" w:cs="Helvetica"/>
-        </w:rPr>
-        <w:t xml:space="preserve"> ponto)</w:t>
-      </w:r>
-      <w:r>
-        <w:t xml:space="preserve">  </w:t>
+      <w:r>
+        <w:t>Sdfsdfsdfsdfsdfsdfsdf</w:t>
       </w:r>
     </w:p>
     <w:p>
@@ -2429,8 +1753,8 @@
       </w:r>
     </w:p>
     <w:sectPr>
-      <w:headerReference w:type="default" r:id="rId15"/>
-      <w:footerReference w:type="default" r:id="rId16"/>
+      <w:headerReference w:type="default" r:id="rId12"/>
+      <w:footerReference w:type="default" r:id="rId13"/>
       <w:pgSz w:w="11906" w:h="16838"/>
       <w:pgMar w:top="1941" w:right="1701" w:bottom="1417" w:left="1701" w:header="737" w:footer="708" w:gutter="0"/>
       <w:pgNumType w:start="1"/>
@@ -3647,146 +2971,6 @@
     </w:lvl>
   </w:abstractNum>
   <w:abstractNum w:abstractNumId="8" w15:restartNumberingAfterBreak="0">
-    <w:nsid w:val="3C41C35C"/>
-    <w:multiLevelType w:val="multilevel"/>
-    <w:tmpl w:val="3C41C35C"/>
-    <w:lvl w:ilvl="0">
-      <w:start w:val="1"/>
-      <w:numFmt w:val="decimal"/>
-      <w:lvlText w:val="%1."/>
-      <w:lvlJc w:val="left"/>
-      <w:pPr>
-        <w:tabs>
-          <w:tab w:val="left" w:pos="425"/>
-        </w:tabs>
-        <w:ind w:left="425" w:hanging="425"/>
-      </w:pPr>
-      <w:rPr>
-        <w:rFonts w:hint="default"/>
-      </w:rPr>
-    </w:lvl>
-    <w:lvl w:ilvl="1">
-      <w:start w:val="1"/>
-      <w:numFmt w:val="lowerLetter"/>
-      <w:lvlText w:val="%2)"/>
-      <w:lvlJc w:val="left"/>
-      <w:pPr>
-        <w:tabs>
-          <w:tab w:val="left" w:pos="840"/>
-        </w:tabs>
-        <w:ind w:left="840" w:hanging="420"/>
-      </w:pPr>
-      <w:rPr>
-        <w:rFonts w:hint="default"/>
-      </w:rPr>
-    </w:lvl>
-    <w:lvl w:ilvl="2">
-      <w:start w:val="1"/>
-      <w:numFmt w:val="lowerRoman"/>
-      <w:lvlText w:val="%3."/>
-      <w:lvlJc w:val="left"/>
-      <w:pPr>
-        <w:tabs>
-          <w:tab w:val="left" w:pos="1260"/>
-        </w:tabs>
-        <w:ind w:left="1260" w:hanging="420"/>
-      </w:pPr>
-      <w:rPr>
-        <w:rFonts w:hint="default"/>
-      </w:rPr>
-    </w:lvl>
-    <w:lvl w:ilvl="3">
-      <w:start w:val="1"/>
-      <w:numFmt w:val="decimal"/>
-      <w:lvlText w:val="%4."/>
-      <w:lvlJc w:val="left"/>
-      <w:pPr>
-        <w:tabs>
-          <w:tab w:val="left" w:pos="1680"/>
-        </w:tabs>
-        <w:ind w:left="1680" w:hanging="420"/>
-      </w:pPr>
-      <w:rPr>
-        <w:rFonts w:hint="default"/>
-      </w:rPr>
-    </w:lvl>
-    <w:lvl w:ilvl="4">
-      <w:start w:val="1"/>
-      <w:numFmt w:val="lowerLetter"/>
-      <w:lvlText w:val="%5)"/>
-      <w:lvlJc w:val="left"/>
-      <w:pPr>
-        <w:tabs>
-          <w:tab w:val="left" w:pos="2100"/>
-        </w:tabs>
-        <w:ind w:left="2100" w:hanging="420"/>
-      </w:pPr>
-      <w:rPr>
-        <w:rFonts w:hint="default"/>
-      </w:rPr>
-    </w:lvl>
-    <w:lvl w:ilvl="5">
-      <w:start w:val="1"/>
-      <w:numFmt w:val="lowerRoman"/>
-      <w:lvlText w:val="%6."/>
-      <w:lvlJc w:val="left"/>
-      <w:pPr>
-        <w:tabs>
-          <w:tab w:val="left" w:pos="2520"/>
-        </w:tabs>
-        <w:ind w:left="2520" w:hanging="420"/>
-      </w:pPr>
-      <w:rPr>
-        <w:rFonts w:hint="default"/>
-      </w:rPr>
-    </w:lvl>
-    <w:lvl w:ilvl="6">
-      <w:start w:val="1"/>
-      <w:numFmt w:val="decimal"/>
-      <w:lvlText w:val="%7."/>
-      <w:lvlJc w:val="left"/>
-      <w:pPr>
-        <w:tabs>
-          <w:tab w:val="left" w:pos="2940"/>
-        </w:tabs>
-        <w:ind w:left="2940" w:hanging="420"/>
-      </w:pPr>
-      <w:rPr>
-        <w:rFonts w:hint="default"/>
-      </w:rPr>
-    </w:lvl>
-    <w:lvl w:ilvl="7">
-      <w:start w:val="1"/>
-      <w:numFmt w:val="lowerLetter"/>
-      <w:lvlText w:val="%8)"/>
-      <w:lvlJc w:val="left"/>
-      <w:pPr>
-        <w:tabs>
-          <w:tab w:val="left" w:pos="3360"/>
-        </w:tabs>
-        <w:ind w:left="3360" w:hanging="420"/>
-      </w:pPr>
-      <w:rPr>
-        <w:rFonts w:hint="default"/>
-      </w:rPr>
-    </w:lvl>
-    <w:lvl w:ilvl="8">
-      <w:start w:val="1"/>
-      <w:numFmt w:val="lowerRoman"/>
-      <w:lvlText w:val="%9."/>
-      <w:lvlJc w:val="left"/>
-      <w:pPr>
-        <w:tabs>
-          <w:tab w:val="left" w:pos="3780"/>
-        </w:tabs>
-        <w:ind w:left="3780" w:hanging="420"/>
-      </w:pPr>
-      <w:rPr>
-        <w:rFonts w:hint="default"/>
-      </w:rPr>
-    </w:lvl>
-  </w:abstractNum>
-  <w:abstractNum w:abstractNumId="9" w15:restartNumberingAfterBreak="0">
     <w:nsid w:val="41965455"/>
     <w:multiLevelType w:val="hybridMultilevel"/>
     <w:tmpl w:val="268C3458"/>
@@ -3875,7 +3059,7 @@
       </w:pPr>
     </w:lvl>
   </w:abstractNum>
-  <w:abstractNum w:abstractNumId="10" w15:restartNumberingAfterBreak="0">
+  <w:abstractNum w:abstractNumId="9" w15:restartNumberingAfterBreak="0">
     <w:nsid w:val="5A1949E3"/>
     <w:multiLevelType w:val="hybridMultilevel"/>
     <w:tmpl w:val="A80EB46A"/>
@@ -3961,7 +3145,7 @@
       </w:pPr>
     </w:lvl>
   </w:abstractNum>
-  <w:abstractNum w:abstractNumId="11" w15:restartNumberingAfterBreak="0">
+  <w:abstractNum w:abstractNumId="10" w15:restartNumberingAfterBreak="0">
     <w:nsid w:val="5CDD4C29"/>
     <w:multiLevelType w:val="hybridMultilevel"/>
     <w:tmpl w:val="5AEA1C54"/>
@@ -4050,7 +3234,7 @@
       </w:pPr>
     </w:lvl>
   </w:abstractNum>
-  <w:abstractNum w:abstractNumId="12" w15:restartNumberingAfterBreak="0">
+  <w:abstractNum w:abstractNumId="11" w15:restartNumberingAfterBreak="0">
     <w:nsid w:val="5CE21C82"/>
     <w:multiLevelType w:val="hybridMultilevel"/>
     <w:tmpl w:val="DCC87E5E"/>
@@ -4136,7 +3320,7 @@
       </w:pPr>
     </w:lvl>
   </w:abstractNum>
-  <w:abstractNum w:abstractNumId="13" w15:restartNumberingAfterBreak="0">
+  <w:abstractNum w:abstractNumId="12" w15:restartNumberingAfterBreak="0">
     <w:nsid w:val="63057BCE"/>
     <w:multiLevelType w:val="hybridMultilevel"/>
     <w:tmpl w:val="CF903EA6"/>
@@ -4222,7 +3406,7 @@
       </w:pPr>
     </w:lvl>
   </w:abstractNum>
-  <w:abstractNum w:abstractNumId="14" w15:restartNumberingAfterBreak="0">
+  <w:abstractNum w:abstractNumId="13" w15:restartNumberingAfterBreak="0">
     <w:nsid w:val="65692F16"/>
     <w:multiLevelType w:val="hybridMultilevel"/>
     <w:tmpl w:val="2918DCF0"/>
@@ -4308,7 +3492,7 @@
       </w:pPr>
     </w:lvl>
   </w:abstractNum>
-  <w:abstractNum w:abstractNumId="15" w15:restartNumberingAfterBreak="0">
+  <w:abstractNum w:abstractNumId="14" w15:restartNumberingAfterBreak="0">
     <w:nsid w:val="681830C6"/>
     <w:multiLevelType w:val="hybridMultilevel"/>
     <w:tmpl w:val="B0C62E6C"/>
@@ -4421,7 +3605,7 @@
       </w:rPr>
     </w:lvl>
   </w:abstractNum>
-  <w:abstractNum w:abstractNumId="16" w15:restartNumberingAfterBreak="0">
+  <w:abstractNum w:abstractNumId="15" w15:restartNumberingAfterBreak="0">
     <w:nsid w:val="6B306851"/>
     <w:multiLevelType w:val="hybridMultilevel"/>
     <w:tmpl w:val="88B02E6A"/>
@@ -4507,7 +3691,7 @@
       </w:pPr>
     </w:lvl>
   </w:abstractNum>
-  <w:abstractNum w:abstractNumId="17" w15:restartNumberingAfterBreak="0">
+  <w:abstractNum w:abstractNumId="16" w15:restartNumberingAfterBreak="0">
     <w:nsid w:val="783E3B95"/>
     <w:multiLevelType w:val="multilevel"/>
     <w:tmpl w:val="0816001F"/>
@@ -4593,7 +3777,7 @@
       </w:pPr>
     </w:lvl>
   </w:abstractNum>
-  <w:abstractNum w:abstractNumId="18" w15:restartNumberingAfterBreak="0">
+  <w:abstractNum w:abstractNumId="17" w15:restartNumberingAfterBreak="0">
     <w:nsid w:val="7C592BC8"/>
     <w:multiLevelType w:val="multilevel"/>
     <w:tmpl w:val="0816001F"/>
@@ -4679,7 +3863,7 @@
       </w:pPr>
     </w:lvl>
   </w:abstractNum>
-  <w:abstractNum w:abstractNumId="19" w15:restartNumberingAfterBreak="0">
+  <w:abstractNum w:abstractNumId="18" w15:restartNumberingAfterBreak="0">
     <w:nsid w:val="7C744DDC"/>
     <w:multiLevelType w:val="hybridMultilevel"/>
     <w:tmpl w:val="501CA49C"/>
@@ -4766,22 +3950,22 @@
     </w:lvl>
   </w:abstractNum>
   <w:num w:numId="1" w16cid:durableId="785735677">
-    <w:abstractNumId w:val="11"/>
+    <w:abstractNumId w:val="10"/>
   </w:num>
   <w:num w:numId="2" w16cid:durableId="917246890">
     <w:abstractNumId w:val="5"/>
   </w:num>
   <w:num w:numId="3" w16cid:durableId="314451602">
-    <w:abstractNumId w:val="16"/>
+    <w:abstractNumId w:val="15"/>
   </w:num>
   <w:num w:numId="4" w16cid:durableId="417488592">
-    <w:abstractNumId w:val="14"/>
+    <w:abstractNumId w:val="13"/>
   </w:num>
   <w:num w:numId="5" w16cid:durableId="987439853">
     <w:abstractNumId w:val="7"/>
   </w:num>
   <w:num w:numId="6" w16cid:durableId="390468174">
-    <w:abstractNumId w:val="9"/>
+    <w:abstractNumId w:val="8"/>
   </w:num>
   <w:num w:numId="7" w16cid:durableId="12004543">
     <w:abstractNumId w:val="6"/>
@@ -4796,34 +3980,31 @@
     <w:abstractNumId w:val="1"/>
   </w:num>
   <w:num w:numId="11" w16cid:durableId="770128811">
-    <w:abstractNumId w:val="17"/>
+    <w:abstractNumId w:val="16"/>
   </w:num>
   <w:num w:numId="12" w16cid:durableId="1559128663">
-    <w:abstractNumId w:val="10"/>
+    <w:abstractNumId w:val="9"/>
   </w:num>
   <w:num w:numId="13" w16cid:durableId="1530995011">
     <w:abstractNumId w:val="0"/>
   </w:num>
   <w:num w:numId="14" w16cid:durableId="226116954">
-    <w:abstractNumId w:val="13"/>
+    <w:abstractNumId w:val="12"/>
   </w:num>
   <w:num w:numId="15" w16cid:durableId="1365249936">
     <w:abstractNumId w:val="2"/>
   </w:num>
   <w:num w:numId="16" w16cid:durableId="971863610">
-    <w:abstractNumId w:val="19"/>
+    <w:abstractNumId w:val="18"/>
   </w:num>
   <w:num w:numId="17" w16cid:durableId="1964923456">
-    <w:abstractNumId w:val="12"/>
+    <w:abstractNumId w:val="11"/>
   </w:num>
   <w:num w:numId="18" w16cid:durableId="1500806803">
-    <w:abstractNumId w:val="15"/>
+    <w:abstractNumId w:val="14"/>
   </w:num>
   <w:num w:numId="19" w16cid:durableId="522407026">
-    <w:abstractNumId w:val="18"/>
-  </w:num>
-  <w:num w:numId="20" w16cid:durableId="701594830">
-    <w:abstractNumId w:val="8"/>
+    <w:abstractNumId w:val="17"/>
   </w:num>
 </w:numbering>
 </file>
@@ -5025,7 +4206,7 @@
     <w:lsdException w:name="Medium Shading 2 Accent 1" w:uiPriority="64"/>
     <w:lsdException w:name="Medium List 1 Accent 1" w:uiPriority="65"/>
     <w:lsdException w:name="Revision" w:semiHidden="1"/>
-    <w:lsdException w:name="List Paragraph" w:qFormat="1"/>
+    <w:lsdException w:name="List Paragraph" w:uiPriority="34" w:qFormat="1"/>
     <w:lsdException w:name="Quote" w:uiPriority="29" w:qFormat="1"/>
     <w:lsdException w:name="Intense Quote" w:uiPriority="30" w:qFormat="1"/>
     <w:lsdException w:name="Medium List 2 Accent 1" w:uiPriority="66"/>
@@ -5274,28 +4455,6 @@
       <w:szCs w:val="26"/>
     </w:rPr>
   </w:style>
-  <w:style w:type="paragraph" w:styleId="Ttulo3">
-    <w:name w:val="heading 3"/>
-    <w:basedOn w:val="Normal"/>
-    <w:next w:val="Normal"/>
-    <w:link w:val="Ttulo3Carter"/>
-    <w:uiPriority w:val="9"/>
-    <w:unhideWhenUsed/>
-    <w:qFormat/>
-    <w:rsid w:val="00CB28C6"/>
-    <w:pPr>
-      <w:keepNext/>
-      <w:keepLines/>
-      <w:spacing w:before="40"/>
-      <w:outlineLvl w:val="2"/>
-    </w:pPr>
-    <w:rPr>
-      <w:rFonts w:asciiTheme="majorHAnsi" w:eastAsiaTheme="majorEastAsia" w:hAnsiTheme="majorHAnsi" w:cstheme="majorBidi"/>
-      <w:color w:val="1F3763" w:themeColor="accent1" w:themeShade="7F"/>
-      <w:sz w:val="28"/>
-      <w:szCs w:val="24"/>
-    </w:rPr>
-  </w:style>
   <w:style w:type="character" w:default="1" w:styleId="Tipodeletrapredefinidodopargrafo">
     <w:name w:val="Default Paragraph Font"/>
     <w:uiPriority w:val="1"/>
@@ -5398,7 +4557,7 @@
   <w:style w:type="paragraph" w:styleId="PargrafodaLista">
     <w:name w:val="List Paragraph"/>
     <w:basedOn w:val="Normal"/>
-    <w:uiPriority w:val="99"/>
+    <w:uiPriority w:val="34"/>
     <w:qFormat/>
     <w:rsid w:val="008220F9"/>
     <w:pPr>
@@ -5484,19 +4643,6 @@
     <w:rPr>
       <w:color w:val="605E5C"/>
       <w:shd w:val="clear" w:color="auto" w:fill="E1DFDD"/>
-    </w:rPr>
-  </w:style>
-  <w:style w:type="character" w:customStyle="1" w:styleId="Ttulo3Carter">
-    <w:name w:val="Título 3 Caráter"/>
-    <w:basedOn w:val="Tipodeletrapredefinidodopargrafo"/>
-    <w:link w:val="Ttulo3"/>
-    <w:uiPriority w:val="9"/>
-    <w:rsid w:val="00CB28C6"/>
-    <w:rPr>
-      <w:rFonts w:asciiTheme="majorHAnsi" w:eastAsiaTheme="majorEastAsia" w:hAnsiTheme="majorHAnsi" w:cstheme="majorBidi"/>
-      <w:color w:val="1F3763" w:themeColor="accent1" w:themeShade="7F"/>
-      <w:sz w:val="28"/>
-      <w:szCs w:val="24"/>
     </w:rPr>
   </w:style>
 </w:styles>

</xml_diff>

<commit_message>
Relatório - Regulamento Int
</commit_message>
<xml_diff>
--- a/PA/Relatorio_2727_21153_21156_Fase1.docx
+++ b/PA/Relatorio_2727_21153_21156_Fase1.docx
@@ -444,6 +444,13 @@
     </w:p>
     <w:sdt>
       <w:sdtPr>
+        <w:rPr>
+          <w:rFonts w:asciiTheme="minorHAnsi" w:eastAsiaTheme="minorHAnsi" w:hAnsiTheme="minorHAnsi" w:cstheme="minorBidi"/>
+          <w:color w:val="auto"/>
+          <w:sz w:val="24"/>
+          <w:szCs w:val="22"/>
+          <w:lang w:eastAsia="en-US"/>
+        </w:rPr>
         <w:id w:val="-228694365"/>
         <w:docPartObj>
           <w:docPartGallery w:val="Table of Contents"/>
@@ -452,13 +459,8 @@
       </w:sdtPr>
       <w:sdtEndPr>
         <w:rPr>
-          <w:rFonts w:asciiTheme="minorHAnsi" w:eastAsiaTheme="minorHAnsi" w:hAnsiTheme="minorHAnsi" w:cstheme="minorBidi"/>
           <w:b/>
           <w:bCs/>
-          <w:color w:val="auto"/>
-          <w:sz w:val="24"/>
-          <w:szCs w:val="22"/>
-          <w:lang w:eastAsia="en-US"/>
         </w:rPr>
       </w:sdtEndPr>
       <w:sdtContent>
@@ -493,7 +495,7 @@
           <w:r>
             <w:fldChar w:fldCharType="separate"/>
           </w:r>
-          <w:hyperlink w:anchor="_Toc116331576" w:history="1">
+          <w:hyperlink w:anchor="_Toc116929524" w:history="1">
             <w:r>
               <w:rPr>
                 <w:rStyle w:val="Hiperligao"/>
@@ -536,7 +538,7 @@
                 <w:noProof/>
                 <w:webHidden/>
               </w:rPr>
-              <w:instrText xml:space="preserve"> PAGEREF _Toc116331576 \h </w:instrText>
+              <w:instrText xml:space="preserve"> PAGEREF _Toc116929524 \h </w:instrText>
             </w:r>
             <w:r>
               <w:rPr>
@@ -581,7 +583,7 @@
               <w:lang w:eastAsia="pt-PT"/>
             </w:rPr>
           </w:pPr>
-          <w:hyperlink w:anchor="_Toc116331577" w:history="1">
+          <w:hyperlink w:anchor="_Toc116929525" w:history="1">
             <w:r>
               <w:rPr>
                 <w:rStyle w:val="Hiperligao"/>
@@ -624,7 +626,7 @@
                 <w:noProof/>
                 <w:webHidden/>
               </w:rPr>
-              <w:instrText xml:space="preserve"> PAGEREF _Toc116331577 \h </w:instrText>
+              <w:instrText xml:space="preserve"> PAGEREF _Toc116929525 \h </w:instrText>
             </w:r>
             <w:r>
               <w:rPr>
@@ -669,7 +671,7 @@
               <w:lang w:eastAsia="pt-PT"/>
             </w:rPr>
           </w:pPr>
-          <w:hyperlink w:anchor="_Toc116331578" w:history="1">
+          <w:hyperlink w:anchor="_Toc116929526" w:history="1">
             <w:r>
               <w:rPr>
                 <w:rStyle w:val="Hiperligao"/>
@@ -712,7 +714,7 @@
                 <w:noProof/>
                 <w:webHidden/>
               </w:rPr>
-              <w:instrText xml:space="preserve"> PAGEREF _Toc116331578 \h </w:instrText>
+              <w:instrText xml:space="preserve"> PAGEREF _Toc116929526 \h </w:instrText>
             </w:r>
             <w:r>
               <w:rPr>
@@ -757,7 +759,7 @@
               <w:lang w:eastAsia="pt-PT"/>
             </w:rPr>
           </w:pPr>
-          <w:hyperlink w:anchor="_Toc116331579" w:history="1">
+          <w:hyperlink w:anchor="_Toc116929527" w:history="1">
             <w:r>
               <w:rPr>
                 <w:rStyle w:val="Hiperligao"/>
@@ -800,7 +802,7 @@
                 <w:noProof/>
                 <w:webHidden/>
               </w:rPr>
-              <w:instrText xml:space="preserve"> PAGEREF _Toc116331579 \h </w:instrText>
+              <w:instrText xml:space="preserve"> PAGEREF _Toc116929527 \h </w:instrText>
             </w:r>
             <w:r>
               <w:rPr>
@@ -845,7 +847,7 @@
               <w:lang w:eastAsia="pt-PT"/>
             </w:rPr>
           </w:pPr>
-          <w:hyperlink w:anchor="_Toc116331580" w:history="1">
+          <w:hyperlink w:anchor="_Toc116929528" w:history="1">
             <w:r>
               <w:rPr>
                 <w:rStyle w:val="Hiperligao"/>
@@ -888,7 +890,7 @@
                 <w:noProof/>
                 <w:webHidden/>
               </w:rPr>
-              <w:instrText xml:space="preserve"> PAGEREF _Toc116331580 \h </w:instrText>
+              <w:instrText xml:space="preserve"> PAGEREF _Toc116929528 \h </w:instrText>
             </w:r>
             <w:r>
               <w:rPr>
@@ -909,6 +911,346 @@
                 <w:webHidden/>
               </w:rPr>
               <w:t>4</w:t>
+            </w:r>
+            <w:r>
+              <w:rPr>
+                <w:noProof/>
+                <w:webHidden/>
+              </w:rPr>
+              <w:fldChar w:fldCharType="end"/>
+            </w:r>
+          </w:hyperlink>
+        </w:p>
+        <w:p>
+          <w:pPr>
+            <w:pStyle w:val="ndice3"/>
+            <w:tabs>
+              <w:tab w:val="right" w:leader="dot" w:pos="8494"/>
+            </w:tabs>
+            <w:rPr>
+              <w:noProof/>
+            </w:rPr>
+          </w:pPr>
+          <w:hyperlink w:anchor="_Toc116929529" w:history="1">
+            <w:r>
+              <w:rPr>
+                <w:rStyle w:val="Hiperligao"/>
+                <w:noProof/>
+              </w:rPr>
+              <w:t>Artigo 1º - Âmbito do Documento</w:t>
+            </w:r>
+            <w:r>
+              <w:rPr>
+                <w:noProof/>
+                <w:webHidden/>
+              </w:rPr>
+              <w:tab/>
+            </w:r>
+            <w:r>
+              <w:rPr>
+                <w:noProof/>
+                <w:webHidden/>
+              </w:rPr>
+              <w:fldChar w:fldCharType="begin"/>
+            </w:r>
+            <w:r>
+              <w:rPr>
+                <w:noProof/>
+                <w:webHidden/>
+              </w:rPr>
+              <w:instrText xml:space="preserve"> PAGEREF _Toc116929529 \h </w:instrText>
+            </w:r>
+            <w:r>
+              <w:rPr>
+                <w:noProof/>
+                <w:webHidden/>
+              </w:rPr>
+            </w:r>
+            <w:r>
+              <w:rPr>
+                <w:noProof/>
+                <w:webHidden/>
+              </w:rPr>
+              <w:fldChar w:fldCharType="separate"/>
+            </w:r>
+            <w:r>
+              <w:rPr>
+                <w:noProof/>
+                <w:webHidden/>
+              </w:rPr>
+              <w:t>4</w:t>
+            </w:r>
+            <w:r>
+              <w:rPr>
+                <w:noProof/>
+                <w:webHidden/>
+              </w:rPr>
+              <w:fldChar w:fldCharType="end"/>
+            </w:r>
+          </w:hyperlink>
+        </w:p>
+        <w:p>
+          <w:pPr>
+            <w:pStyle w:val="ndice3"/>
+            <w:tabs>
+              <w:tab w:val="right" w:leader="dot" w:pos="8494"/>
+            </w:tabs>
+            <w:rPr>
+              <w:noProof/>
+            </w:rPr>
+          </w:pPr>
+          <w:hyperlink w:anchor="_Toc116929530" w:history="1">
+            <w:r>
+              <w:rPr>
+                <w:rStyle w:val="Hiperligao"/>
+                <w:noProof/>
+              </w:rPr>
+              <w:t>Artigo 2º - Constituição do Grupo</w:t>
+            </w:r>
+            <w:r>
+              <w:rPr>
+                <w:noProof/>
+                <w:webHidden/>
+              </w:rPr>
+              <w:tab/>
+            </w:r>
+            <w:r>
+              <w:rPr>
+                <w:noProof/>
+                <w:webHidden/>
+              </w:rPr>
+              <w:fldChar w:fldCharType="begin"/>
+            </w:r>
+            <w:r>
+              <w:rPr>
+                <w:noProof/>
+                <w:webHidden/>
+              </w:rPr>
+              <w:instrText xml:space="preserve"> PAGEREF _Toc116929530 \h </w:instrText>
+            </w:r>
+            <w:r>
+              <w:rPr>
+                <w:noProof/>
+                <w:webHidden/>
+              </w:rPr>
+            </w:r>
+            <w:r>
+              <w:rPr>
+                <w:noProof/>
+                <w:webHidden/>
+              </w:rPr>
+              <w:fldChar w:fldCharType="separate"/>
+            </w:r>
+            <w:r>
+              <w:rPr>
+                <w:noProof/>
+                <w:webHidden/>
+              </w:rPr>
+              <w:t>4</w:t>
+            </w:r>
+            <w:r>
+              <w:rPr>
+                <w:noProof/>
+                <w:webHidden/>
+              </w:rPr>
+              <w:fldChar w:fldCharType="end"/>
+            </w:r>
+          </w:hyperlink>
+        </w:p>
+        <w:p>
+          <w:pPr>
+            <w:pStyle w:val="ndice3"/>
+            <w:tabs>
+              <w:tab w:val="right" w:leader="dot" w:pos="8494"/>
+            </w:tabs>
+            <w:rPr>
+              <w:noProof/>
+            </w:rPr>
+          </w:pPr>
+          <w:hyperlink w:anchor="_Toc116929531" w:history="1">
+            <w:r>
+              <w:rPr>
+                <w:rStyle w:val="Hiperligao"/>
+                <w:noProof/>
+              </w:rPr>
+              <w:t>Artigo 3º - Cargos e regularidade da mudança dos mesmos</w:t>
+            </w:r>
+            <w:r>
+              <w:rPr>
+                <w:noProof/>
+                <w:webHidden/>
+              </w:rPr>
+              <w:tab/>
+            </w:r>
+            <w:r>
+              <w:rPr>
+                <w:noProof/>
+                <w:webHidden/>
+              </w:rPr>
+              <w:fldChar w:fldCharType="begin"/>
+            </w:r>
+            <w:r>
+              <w:rPr>
+                <w:noProof/>
+                <w:webHidden/>
+              </w:rPr>
+              <w:instrText xml:space="preserve"> PAGEREF _Toc116929531 \h </w:instrText>
+            </w:r>
+            <w:r>
+              <w:rPr>
+                <w:noProof/>
+                <w:webHidden/>
+              </w:rPr>
+            </w:r>
+            <w:r>
+              <w:rPr>
+                <w:noProof/>
+                <w:webHidden/>
+              </w:rPr>
+              <w:fldChar w:fldCharType="separate"/>
+            </w:r>
+            <w:r>
+              <w:rPr>
+                <w:noProof/>
+                <w:webHidden/>
+              </w:rPr>
+              <w:t>4</w:t>
+            </w:r>
+            <w:r>
+              <w:rPr>
+                <w:noProof/>
+                <w:webHidden/>
+              </w:rPr>
+              <w:fldChar w:fldCharType="end"/>
+            </w:r>
+          </w:hyperlink>
+        </w:p>
+        <w:p>
+          <w:pPr>
+            <w:pStyle w:val="ndice3"/>
+            <w:tabs>
+              <w:tab w:val="right" w:leader="dot" w:pos="8494"/>
+            </w:tabs>
+            <w:rPr>
+              <w:noProof/>
+            </w:rPr>
+          </w:pPr>
+          <w:hyperlink w:anchor="_Toc116929532" w:history="1">
+            <w:r>
+              <w:rPr>
+                <w:rStyle w:val="Hiperligao"/>
+                <w:noProof/>
+              </w:rPr>
+              <w:t>Artigo 4º - Reuniões</w:t>
+            </w:r>
+            <w:r>
+              <w:rPr>
+                <w:noProof/>
+                <w:webHidden/>
+              </w:rPr>
+              <w:tab/>
+            </w:r>
+            <w:r>
+              <w:rPr>
+                <w:noProof/>
+                <w:webHidden/>
+              </w:rPr>
+              <w:fldChar w:fldCharType="begin"/>
+            </w:r>
+            <w:r>
+              <w:rPr>
+                <w:noProof/>
+                <w:webHidden/>
+              </w:rPr>
+              <w:instrText xml:space="preserve"> PAGEREF _Toc116929532 \h </w:instrText>
+            </w:r>
+            <w:r>
+              <w:rPr>
+                <w:noProof/>
+                <w:webHidden/>
+              </w:rPr>
+            </w:r>
+            <w:r>
+              <w:rPr>
+                <w:noProof/>
+                <w:webHidden/>
+              </w:rPr>
+              <w:fldChar w:fldCharType="separate"/>
+            </w:r>
+            <w:r>
+              <w:rPr>
+                <w:noProof/>
+                <w:webHidden/>
+              </w:rPr>
+              <w:t>5</w:t>
+            </w:r>
+            <w:r>
+              <w:rPr>
+                <w:noProof/>
+                <w:webHidden/>
+              </w:rPr>
+              <w:fldChar w:fldCharType="end"/>
+            </w:r>
+          </w:hyperlink>
+        </w:p>
+        <w:p>
+          <w:pPr>
+            <w:pStyle w:val="ndice3"/>
+            <w:tabs>
+              <w:tab w:val="right" w:leader="dot" w:pos="8494"/>
+            </w:tabs>
+            <w:rPr>
+              <w:noProof/>
+            </w:rPr>
+          </w:pPr>
+          <w:hyperlink w:anchor="_Toc116929533" w:history="1">
+            <w:r>
+              <w:rPr>
+                <w:rStyle w:val="Hiperligao"/>
+                <w:noProof/>
+              </w:rPr>
+              <w:t>Artigo 5º - Atas e Convocatórias</w:t>
+            </w:r>
+            <w:r>
+              <w:rPr>
+                <w:noProof/>
+                <w:webHidden/>
+              </w:rPr>
+              <w:tab/>
+            </w:r>
+            <w:r>
+              <w:rPr>
+                <w:noProof/>
+                <w:webHidden/>
+              </w:rPr>
+              <w:fldChar w:fldCharType="begin"/>
+            </w:r>
+            <w:r>
+              <w:rPr>
+                <w:noProof/>
+                <w:webHidden/>
+              </w:rPr>
+              <w:instrText xml:space="preserve"> PAGEREF _Toc116929533 \h </w:instrText>
+            </w:r>
+            <w:r>
+              <w:rPr>
+                <w:noProof/>
+                <w:webHidden/>
+              </w:rPr>
+            </w:r>
+            <w:r>
+              <w:rPr>
+                <w:noProof/>
+                <w:webHidden/>
+              </w:rPr>
+              <w:fldChar w:fldCharType="separate"/>
+            </w:r>
+            <w:r>
+              <w:rPr>
+                <w:noProof/>
+                <w:webHidden/>
+              </w:rPr>
+              <w:t>5</w:t>
             </w:r>
             <w:r>
               <w:rPr>
@@ -933,7 +1275,7 @@
               <w:lang w:eastAsia="pt-PT"/>
             </w:rPr>
           </w:pPr>
-          <w:hyperlink w:anchor="_Toc116331581" w:history="1">
+          <w:hyperlink w:anchor="_Toc116929534" w:history="1">
             <w:r>
               <w:rPr>
                 <w:rStyle w:val="Hiperligao"/>
@@ -976,7 +1318,7 @@
                 <w:noProof/>
                 <w:webHidden/>
               </w:rPr>
-              <w:instrText xml:space="preserve"> PAGEREF _Toc116331581 \h </w:instrText>
+              <w:instrText xml:space="preserve"> PAGEREF _Toc116929534 \h </w:instrText>
             </w:r>
             <w:r>
               <w:rPr>
@@ -996,7 +1338,7 @@
                 <w:noProof/>
                 <w:webHidden/>
               </w:rPr>
-              <w:t>5</w:t>
+              <w:t>6</w:t>
             </w:r>
             <w:r>
               <w:rPr>
@@ -1021,7 +1363,7 @@
               <w:lang w:eastAsia="pt-PT"/>
             </w:rPr>
           </w:pPr>
-          <w:hyperlink w:anchor="_Toc116331582" w:history="1">
+          <w:hyperlink w:anchor="_Toc116929535" w:history="1">
             <w:r>
               <w:rPr>
                 <w:rStyle w:val="Hiperligao"/>
@@ -1064,7 +1406,7 @@
                 <w:noProof/>
                 <w:webHidden/>
               </w:rPr>
-              <w:instrText xml:space="preserve"> PAGEREF _Toc116331582 \h </w:instrText>
+              <w:instrText xml:space="preserve"> PAGEREF _Toc116929535 \h </w:instrText>
             </w:r>
             <w:r>
               <w:rPr>
@@ -1084,7 +1426,7 @@
                 <w:noProof/>
                 <w:webHidden/>
               </w:rPr>
-              <w:t>6</w:t>
+              <w:t>7</w:t>
             </w:r>
             <w:r>
               <w:rPr>
@@ -1109,7 +1451,7 @@
               <w:lang w:eastAsia="pt-PT"/>
             </w:rPr>
           </w:pPr>
-          <w:hyperlink w:anchor="_Toc116331583" w:history="1">
+          <w:hyperlink w:anchor="_Toc116929536" w:history="1">
             <w:r>
               <w:rPr>
                 <w:rStyle w:val="Hiperligao"/>
@@ -1152,7 +1494,7 @@
                 <w:noProof/>
                 <w:webHidden/>
               </w:rPr>
-              <w:instrText xml:space="preserve"> PAGEREF _Toc116331583 \h </w:instrText>
+              <w:instrText xml:space="preserve"> PAGEREF _Toc116929536 \h </w:instrText>
             </w:r>
             <w:r>
               <w:rPr>
@@ -1172,7 +1514,7 @@
                 <w:noProof/>
                 <w:webHidden/>
               </w:rPr>
-              <w:t>7</w:t>
+              <w:t>8</w:t>
             </w:r>
             <w:r>
               <w:rPr>
@@ -1197,7 +1539,7 @@
               <w:lang w:eastAsia="pt-PT"/>
             </w:rPr>
           </w:pPr>
-          <w:hyperlink w:anchor="_Toc116331584" w:history="1">
+          <w:hyperlink w:anchor="_Toc116929537" w:history="1">
             <w:r>
               <w:rPr>
                 <w:rStyle w:val="Hiperligao"/>
@@ -1240,7 +1582,7 @@
                 <w:noProof/>
                 <w:webHidden/>
               </w:rPr>
-              <w:instrText xml:space="preserve"> PAGEREF _Toc116331584 \h </w:instrText>
+              <w:instrText xml:space="preserve"> PAGEREF _Toc116929537 \h </w:instrText>
             </w:r>
             <w:r>
               <w:rPr>
@@ -1260,7 +1602,7 @@
                 <w:noProof/>
                 <w:webHidden/>
               </w:rPr>
-              <w:t>8</w:t>
+              <w:t>9</w:t>
             </w:r>
             <w:r>
               <w:rPr>
@@ -1329,7 +1671,7 @@
         </w:numPr>
         <w:ind w:left="811" w:hanging="357"/>
       </w:pPr>
-      <w:bookmarkStart w:id="0" w:name="_Toc116331576"/>
+      <w:bookmarkStart w:id="0" w:name="_Toc116929524"/>
       <w:r>
         <w:lastRenderedPageBreak/>
         <w:t>Introdução</w:t>
@@ -1437,7 +1779,23 @@
         <w:t>Este projeto poderá também contribuir</w:t>
       </w:r>
       <w:r>
-        <w:t xml:space="preserve"> para as metas da Comissão Europeia para as Smart Cities em 2030, que atualmente se encontram em risco de </w:t>
+        <w:t xml:space="preserve"> para as metas da Comissão Europeia para as </w:t>
+      </w:r>
+      <w:proofErr w:type="spellStart"/>
+      <w:r>
+        <w:t>Smart</w:t>
+      </w:r>
+      <w:proofErr w:type="spellEnd"/>
+      <w:r>
+        <w:t xml:space="preserve"> </w:t>
+      </w:r>
+      <w:proofErr w:type="spellStart"/>
+      <w:r>
+        <w:t>Cities</w:t>
+      </w:r>
+      <w:proofErr w:type="spellEnd"/>
+      <w:r>
+        <w:t xml:space="preserve"> em 2030, que atualmente se encontram em risco de </w:t>
       </w:r>
       <w:r>
         <w:t>não serem alcançadas.</w:t>
@@ -1462,7 +1820,7 @@
         </w:numPr>
         <w:ind w:left="811" w:hanging="357"/>
       </w:pPr>
-      <w:bookmarkStart w:id="1" w:name="_Toc116331577"/>
+      <w:bookmarkStart w:id="1" w:name="_Toc116929525"/>
       <w:r>
         <w:lastRenderedPageBreak/>
         <w:t>Prop</w:t>
@@ -1512,7 +1870,7 @@
         </w:numPr>
         <w:ind w:left="811" w:hanging="357"/>
       </w:pPr>
-      <w:bookmarkStart w:id="2" w:name="_Toc116331578"/>
+      <w:bookmarkStart w:id="2" w:name="_Toc116929526"/>
       <w:r>
         <w:lastRenderedPageBreak/>
         <w:t>Prototipagem</w:t>
@@ -1545,7 +1903,7 @@
       <w:r>
         <w:br w:type="page"/>
       </w:r>
-      <w:bookmarkStart w:id="3" w:name="_Toc116331579"/>
+      <w:bookmarkStart w:id="3" w:name="_Toc116929527"/>
       <w:r>
         <w:lastRenderedPageBreak/>
         <w:t>Organização d</w:t>
@@ -1563,23 +1921,329 @@
           <w:numId w:val="5"/>
         </w:numPr>
       </w:pPr>
-      <w:bookmarkStart w:id="4" w:name="_Toc116331580"/>
+      <w:bookmarkStart w:id="4" w:name="_Toc116929528"/>
       <w:r>
         <w:t>Regulamento interno</w:t>
       </w:r>
       <w:bookmarkEnd w:id="4"/>
     </w:p>
     <w:p>
-      <w:r>
-        <w:t>Sdfsdfsdfsdfsdfsdfsdf</w:t>
-      </w:r>
-    </w:p>
-    <w:p>
-      <w:pPr>
-        <w:spacing w:after="160" w:line="259" w:lineRule="auto"/>
-        <w:ind w:firstLine="0"/>
-        <w:jc w:val="left"/>
-      </w:pPr>
+      <w:pPr>
+        <w:pStyle w:val="Ttulo3"/>
+      </w:pPr>
+      <w:bookmarkStart w:id="5" w:name="_Toc116929529"/>
+      <w:r>
+        <w:t>Artigo 1º</w:t>
+      </w:r>
+      <w:r>
+        <w:t xml:space="preserve"> - Âmbito do Documento</w:t>
+      </w:r>
+      <w:bookmarkEnd w:id="5"/>
+    </w:p>
+    <w:p>
+      <w:r>
+        <w:t xml:space="preserve">Esta parte do documento </w:t>
+      </w:r>
+      <w:r>
+        <w:t>será utilizada para partilhar a constituição e funcionamento do</w:t>
+      </w:r>
+      <w:r>
+        <w:t xml:space="preserve"> nosso grupo na elaboração do projeto proposto pelo Professor</w:t>
+      </w:r>
+      <w:r>
+        <w:t xml:space="preserve"> Eduardo Peixoto na Unidade Curricular de Projeto Aplicado</w:t>
+      </w:r>
+      <w:r>
+        <w:t xml:space="preserve">. Poderá também ser observado os deveres e obrigações de </w:t>
+      </w:r>
+      <w:r>
+        <w:t>todos os elementos deste grupo. Esta documentação poderá estar sujeita a alterações</w:t>
+      </w:r>
+      <w:r>
+        <w:t xml:space="preserve"> ao longo das diversas fases de entrega, pelo que deve ser verificada pontualmente.</w:t>
+      </w:r>
+    </w:p>
+    <w:p/>
+    <w:p>
+      <w:pPr>
+        <w:pStyle w:val="Ttulo3"/>
+      </w:pPr>
+      <w:bookmarkStart w:id="6" w:name="_Toc116929530"/>
+      <w:r>
+        <w:t xml:space="preserve">Artigo </w:t>
+      </w:r>
+      <w:r>
+        <w:t>2</w:t>
+      </w:r>
+      <w:r>
+        <w:t xml:space="preserve">º - </w:t>
+      </w:r>
+      <w:r>
+        <w:t>Constituição do Grupo</w:t>
+      </w:r>
+      <w:bookmarkEnd w:id="6"/>
+    </w:p>
+    <w:p>
+      <w:r>
+        <w:t xml:space="preserve">O nosso grupo é constituído por três elementos, nomeadamente: </w:t>
+      </w:r>
+      <w:r>
+        <w:t>Nuno Mendes; Tiago Azevedo e Francisco Pereira.</w:t>
+      </w:r>
+      <w:r>
+        <w:t xml:space="preserve"> Os nossos contactos </w:t>
+      </w:r>
+      <w:r>
+        <w:t xml:space="preserve">são, respetivamente: </w:t>
+      </w:r>
+      <w:hyperlink r:id="rId12" w:history="1">
+        <w:r>
+          <w:rPr>
+            <w:rStyle w:val="Hiperligao"/>
+          </w:rPr>
+          <w:t>a2727@alunos.ipca.pt</w:t>
+        </w:r>
+      </w:hyperlink>
+      <w:r>
+        <w:t xml:space="preserve"> ; </w:t>
+      </w:r>
+      <w:hyperlink r:id="rId13" w:history="1">
+        <w:r>
+          <w:rPr>
+            <w:rStyle w:val="Hiperligao"/>
+          </w:rPr>
+          <w:t>a21153@alunos.ipca.pt</w:t>
+        </w:r>
+      </w:hyperlink>
+      <w:r>
+        <w:t xml:space="preserve"> ; </w:t>
+      </w:r>
+      <w:hyperlink r:id="rId14" w:history="1">
+        <w:r>
+          <w:rPr>
+            <w:rStyle w:val="Hiperligao"/>
+          </w:rPr>
+          <w:t>a21156@alunos.ipca.pt</w:t>
+        </w:r>
+      </w:hyperlink>
+      <w:r>
+        <w:t xml:space="preserve"> .</w:t>
+      </w:r>
+    </w:p>
+    <w:p>
+      <w:r>
+        <w:t>O</w:t>
+      </w:r>
+      <w:r>
+        <w:t xml:space="preserve"> nosso orientador é o Professor Eduardo Peixoto</w:t>
+      </w:r>
+      <w:r>
+        <w:t xml:space="preserve"> que, de forma regular, tem auxiliado na construção e organização do projeto</w:t>
+      </w:r>
+      <w:r>
+        <w:t>.</w:t>
+      </w:r>
+    </w:p>
+    <w:p/>
+    <w:p>
+      <w:pPr>
+        <w:pStyle w:val="Ttulo3"/>
+      </w:pPr>
+      <w:bookmarkStart w:id="7" w:name="_Toc116929531"/>
+      <w:r>
+        <w:t>Artigo 3º - Cargos e regularidade da mudança dos mesmos</w:t>
+      </w:r>
+      <w:bookmarkEnd w:id="7"/>
+    </w:p>
+    <w:p>
+      <w:r>
+        <w:t xml:space="preserve">O </w:t>
+      </w:r>
+      <w:r>
+        <w:rPr>
+          <w:u w:val="single"/>
+        </w:rPr>
+        <w:t>Project Manager</w:t>
+      </w:r>
+      <w:r>
+        <w:t xml:space="preserve"> tem como principal função</w:t>
+      </w:r>
+      <w:r>
+        <w:t xml:space="preserve"> </w:t>
+      </w:r>
+      <w:r>
+        <w:t xml:space="preserve">assumir a liderança e gestão da equipa, de forma a obter os melhores resultados possíveis </w:t>
+      </w:r>
+      <w:r>
+        <w:t xml:space="preserve">mediante os pontos fortes </w:t>
+      </w:r>
+      <w:r>
+        <w:t xml:space="preserve">dos restantes elementos. </w:t>
+      </w:r>
+      <w:r>
+        <w:t>Deverá fazer o agendamento de reuniões, assim como a atribuição de tarefas pendentes.</w:t>
+      </w:r>
+    </w:p>
+    <w:p>
+      <w:r>
+        <w:t xml:space="preserve">O </w:t>
+      </w:r>
+      <w:r>
+        <w:rPr>
+          <w:u w:val="single"/>
+        </w:rPr>
+        <w:t>Secretário</w:t>
+      </w:r>
+      <w:r>
+        <w:t xml:space="preserve"> deverá garantir </w:t>
+      </w:r>
+      <w:r>
+        <w:t xml:space="preserve">a preparação dos documentos </w:t>
+      </w:r>
+      <w:r>
+        <w:t>a serem abordados nas reuniões, assim como efetuar as atas das mesmas.</w:t>
+      </w:r>
+    </w:p>
+    <w:p>
+      <w:r>
+        <w:t xml:space="preserve">O </w:t>
+      </w:r>
+      <w:r>
+        <w:rPr>
+          <w:u w:val="single"/>
+        </w:rPr>
+        <w:t xml:space="preserve">Lead </w:t>
+      </w:r>
+      <w:proofErr w:type="spellStart"/>
+      <w:r>
+        <w:rPr>
+          <w:u w:val="single"/>
+        </w:rPr>
+        <w:t>Developer</w:t>
+      </w:r>
+      <w:proofErr w:type="spellEnd"/>
+      <w:r>
+        <w:t xml:space="preserve"> </w:t>
+      </w:r>
+      <w:r>
+        <w:t>fica responsável por liderar o elemento técnico deste projeto</w:t>
+      </w:r>
+      <w:r>
+        <w:t>, garantindo o funcionamento das</w:t>
+      </w:r>
+      <w:r>
+        <w:t xml:space="preserve"> novas </w:t>
+      </w:r>
+      <w:proofErr w:type="spellStart"/>
+      <w:r>
+        <w:rPr>
+          <w:i/>
+          <w:iCs/>
+        </w:rPr>
+        <w:t>features</w:t>
+      </w:r>
+      <w:proofErr w:type="spellEnd"/>
+      <w:r>
+        <w:t xml:space="preserve"> que serão adicionadas</w:t>
+      </w:r>
+      <w:r>
+        <w:t xml:space="preserve"> ao longo do tempo.</w:t>
+      </w:r>
+      <w:r>
+        <w:t xml:space="preserve"> </w:t>
+      </w:r>
+    </w:p>
+    <w:p>
+      <w:r>
+        <w:lastRenderedPageBreak/>
+        <w:t>Os cargos apresentados aqui, poderão estar sujeitos a alteração</w:t>
+      </w:r>
+      <w:r>
+        <w:t xml:space="preserve">, principalmente a cada entrega ou, em último caso, </w:t>
+      </w:r>
+      <w:r>
+        <w:t>poderão ser trocados mediante a necessidade de ajuda extra num dos setores do projeto.</w:t>
+      </w:r>
+    </w:p>
+    <w:p/>
+    <w:p>
+      <w:pPr>
+        <w:pStyle w:val="Ttulo3"/>
+      </w:pPr>
+      <w:bookmarkStart w:id="8" w:name="_Toc116929532"/>
+      <w:r>
+        <w:t>Artigo 4º - Reu</w:t>
+      </w:r>
+      <w:r>
+        <w:t>niões</w:t>
+      </w:r>
+      <w:bookmarkEnd w:id="8"/>
+    </w:p>
+    <w:p>
+      <w:r>
+        <w:t xml:space="preserve">As reuniões dão lugar nas aulas de </w:t>
+      </w:r>
+      <w:r>
+        <w:t>Projeto Aplicado, ou seja, duas vezes por semana</w:t>
+      </w:r>
+      <w:r>
+        <w:t xml:space="preserve">. Desta forma é possível garantir a presença e disponibilidade de todos os elementos, </w:t>
+      </w:r>
+      <w:r>
+        <w:t>tal como a presença do nosso Orientador.</w:t>
+      </w:r>
+    </w:p>
+    <w:p>
+      <w:r>
+        <w:t>É de frisar que o ponto inframencionado poderá não ser cumprido mediante</w:t>
+      </w:r>
+      <w:r>
+        <w:t xml:space="preserve"> compromissos de cariz pessoal ou escolar. Nesse caso as reuniões serão marcadas para </w:t>
+      </w:r>
+      <w:r>
+        <w:t>uma data a definir através dos nossos canais de comunicação direta.</w:t>
+      </w:r>
+    </w:p>
+    <w:p>
+      <w:r>
+        <w:t>Mais se informa que no final de cada reunião, deverá ser elaborada a ata da mesma de forma a todos os elementos poderem consultar o</w:t>
+      </w:r>
+      <w:r>
+        <w:t xml:space="preserve"> conteúdo da mesma à posteriori.</w:t>
+      </w:r>
+    </w:p>
+    <w:p/>
+    <w:p>
+      <w:pPr>
+        <w:pStyle w:val="Ttulo3"/>
+      </w:pPr>
+      <w:bookmarkStart w:id="9" w:name="_Toc116929533"/>
+      <w:r>
+        <w:t xml:space="preserve">Artigo 5º - </w:t>
+      </w:r>
+      <w:r>
+        <w:t>Atas e Convocatórias</w:t>
+      </w:r>
+      <w:bookmarkEnd w:id="9"/>
+    </w:p>
+    <w:p>
+      <w:r>
+        <w:t>As Convocatórias poderão ser efetuadas por qualquer elemento do grupo, caso o mesmo ache apropriado</w:t>
+      </w:r>
+      <w:r>
+        <w:t xml:space="preserve"> uma reunião. Esta regra não invalida </w:t>
+      </w:r>
+      <w:r>
+        <w:t>o dever do elemento em questão de avisar o Project Manager de tal intenção.</w:t>
+      </w:r>
+    </w:p>
+    <w:p>
+      <w:r>
+        <w:t>Como referido em cima, a ata será responsabilidade do Secretário</w:t>
+      </w:r>
+      <w:r>
+        <w:t>, sendo que deverá ser validada por todos os elementos do grupo presentes na reunião.</w:t>
+      </w:r>
       <w:r>
         <w:br w:type="page"/>
       </w:r>
@@ -1592,17 +2256,19 @@
           <w:numId w:val="5"/>
         </w:numPr>
       </w:pPr>
-      <w:bookmarkStart w:id="5" w:name="_Toc116331581"/>
+      <w:bookmarkStart w:id="10" w:name="_Toc116929534"/>
       <w:r>
         <w:lastRenderedPageBreak/>
         <w:t>Cronograma</w:t>
       </w:r>
-      <w:bookmarkEnd w:id="5"/>
-    </w:p>
-    <w:p>
+      <w:bookmarkEnd w:id="10"/>
+    </w:p>
+    <w:p>
+      <w:proofErr w:type="spellStart"/>
       <w:r>
         <w:t>Xcvscvdsfvsdsdfsdfsdfsdfsdf</w:t>
       </w:r>
+      <w:proofErr w:type="spellEnd"/>
     </w:p>
     <w:p>
       <w:pPr>
@@ -1622,16 +2288,325 @@
           <w:numId w:val="5"/>
         </w:numPr>
       </w:pPr>
-      <w:bookmarkStart w:id="6" w:name="_Toc116331582"/>
+      <w:bookmarkStart w:id="11" w:name="_Toc116929535"/>
       <w:r>
         <w:lastRenderedPageBreak/>
         <w:t>Sistema de Avaliação Interno</w:t>
       </w:r>
-      <w:bookmarkEnd w:id="6"/>
-    </w:p>
-    <w:p>
-      <w:r>
-        <w:t>dsfsdfsdfsdfsdfsdfsdf</w:t>
+      <w:bookmarkEnd w:id="11"/>
+    </w:p>
+    <w:p>
+      <w:r>
+        <w:t>A avaliação interna do grupo tem o intuito de fazer um ponto de situação do desempenho individual de cada elemento envolvido no projeto. Esta avaliação será efetuada ao fim de cada fase de entrega do projeto, sendo que as notas serão discutidas em grupo numa das reuniões semanais.</w:t>
+      </w:r>
+    </w:p>
+    <w:p>
+      <w:pPr>
+        <w:spacing w:before="240" w:after="240" w:line="240" w:lineRule="auto"/>
+      </w:pPr>
+      <w:r>
+        <w:t>Todos os membros começam com uma nota inicial de 20 valores, sendo descontado valores conforme os seguintes pesos:</w:t>
+      </w:r>
+    </w:p>
+    <w:p>
+      <w:pPr>
+        <w:spacing w:before="240" w:after="240" w:line="240" w:lineRule="auto"/>
+      </w:pPr>
+    </w:p>
+    <w:p>
+      <w:pPr>
+        <w:numPr>
+          <w:ilvl w:val="0"/>
+          <w:numId w:val="20"/>
+        </w:numPr>
+        <w:tabs>
+          <w:tab w:val="clear" w:pos="425"/>
+          <w:tab w:val="left" w:pos="845"/>
+        </w:tabs>
+        <w:spacing w:before="240" w:after="240" w:line="240" w:lineRule="auto"/>
+        <w:ind w:left="720" w:hanging="360"/>
+      </w:pPr>
+      <w:r>
+        <w:t>Reuniões (X valores)</w:t>
+      </w:r>
+    </w:p>
+    <w:p>
+      <w:pPr>
+        <w:pStyle w:val="PargrafodaLista"/>
+        <w:numPr>
+          <w:ilvl w:val="1"/>
+          <w:numId w:val="20"/>
+        </w:numPr>
+        <w:spacing w:before="240" w:after="240" w:line="240" w:lineRule="auto"/>
+        <w:rPr>
+          <w:rFonts w:ascii="Helvetica" w:eastAsiaTheme="minorEastAsia" w:hAnsi="Helvetica" w:cs="Helvetica"/>
+          <w:lang w:eastAsia="zh-CN"/>
+        </w:rPr>
+      </w:pPr>
+      <w:r>
+        <w:rPr>
+          <w:rFonts w:ascii="Helvetica" w:hAnsi="Helvetica" w:cs="Helvetica"/>
+        </w:rPr>
+        <w:t>Assiduidade/Pontualidade (</w:t>
+      </w:r>
+      <w:r>
+        <w:rPr>
+          <w:rFonts w:ascii="Helvetica" w:hAnsi="Helvetica" w:cs="Helvetica"/>
+        </w:rPr>
+        <w:t>-X</w:t>
+      </w:r>
+      <w:r>
+        <w:rPr>
+          <w:rFonts w:ascii="Helvetica" w:hAnsi="Helvetica" w:cs="Helvetica"/>
+        </w:rPr>
+        <w:t xml:space="preserve"> pontos) </w:t>
+      </w:r>
+    </w:p>
+    <w:p>
+      <w:pPr>
+        <w:numPr>
+          <w:ilvl w:val="1"/>
+          <w:numId w:val="20"/>
+        </w:numPr>
+        <w:spacing w:before="240" w:after="240" w:line="240" w:lineRule="auto"/>
+      </w:pPr>
+      <w:r>
+        <w:rPr>
+          <w:rFonts w:ascii="Helvetica" w:hAnsi="Helvetica" w:cs="Helvetica"/>
+        </w:rPr>
+        <w:t>Participação (-</w:t>
+      </w:r>
+      <w:r>
+        <w:rPr>
+          <w:rFonts w:ascii="Helvetica" w:hAnsi="Helvetica" w:cs="Helvetica"/>
+        </w:rPr>
+        <w:t>X</w:t>
+      </w:r>
+      <w:r>
+        <w:rPr>
+          <w:rFonts w:ascii="Helvetica" w:hAnsi="Helvetica" w:cs="Helvetica"/>
+        </w:rPr>
+        <w:t xml:space="preserve"> pontos) </w:t>
+      </w:r>
+    </w:p>
+    <w:p>
+      <w:pPr>
+        <w:numPr>
+          <w:ilvl w:val="1"/>
+          <w:numId w:val="20"/>
+        </w:numPr>
+        <w:spacing w:before="240" w:after="240" w:line="240" w:lineRule="auto"/>
+      </w:pPr>
+      <w:r>
+        <w:rPr>
+          <w:rFonts w:ascii="Helvetica" w:hAnsi="Helvetica" w:cs="Helvetica"/>
+        </w:rPr>
+        <w:t>Comunicação (-</w:t>
+      </w:r>
+      <w:r>
+        <w:rPr>
+          <w:rFonts w:ascii="Helvetica" w:hAnsi="Helvetica" w:cs="Helvetica"/>
+        </w:rPr>
+        <w:t>X</w:t>
+      </w:r>
+      <w:r>
+        <w:rPr>
+          <w:rFonts w:ascii="Helvetica" w:hAnsi="Helvetica" w:cs="Helvetica"/>
+        </w:rPr>
+        <w:t xml:space="preserve"> pontos)</w:t>
+      </w:r>
+    </w:p>
+    <w:p>
+      <w:pPr>
+        <w:pStyle w:val="PargrafodaLista"/>
+        <w:numPr>
+          <w:ilvl w:val="1"/>
+          <w:numId w:val="20"/>
+        </w:numPr>
+        <w:spacing w:before="240" w:after="240" w:line="240" w:lineRule="auto"/>
+        <w:rPr>
+          <w:rFonts w:ascii="Helvetica" w:eastAsiaTheme="minorEastAsia" w:hAnsi="Helvetica" w:cs="Helvetica"/>
+          <w:lang w:eastAsia="zh-CN"/>
+        </w:rPr>
+      </w:pPr>
+      <w:r>
+        <w:rPr>
+          <w:rFonts w:ascii="Helvetica" w:hAnsi="Helvetica" w:cs="Helvetica"/>
+        </w:rPr>
+        <w:t>Respeito/Relação entre colegas (-</w:t>
+      </w:r>
+      <w:r>
+        <w:rPr>
+          <w:rFonts w:ascii="Helvetica" w:hAnsi="Helvetica" w:cs="Helvetica"/>
+        </w:rPr>
+        <w:t xml:space="preserve">X </w:t>
+      </w:r>
+      <w:r>
+        <w:rPr>
+          <w:rFonts w:ascii="Helvetica" w:hAnsi="Helvetica" w:cs="Helvetica"/>
+        </w:rPr>
+        <w:t xml:space="preserve">ponto) </w:t>
+      </w:r>
+    </w:p>
+    <w:p>
+      <w:pPr>
+        <w:tabs>
+          <w:tab w:val="left" w:pos="845"/>
+        </w:tabs>
+        <w:spacing w:before="240" w:after="240" w:line="240" w:lineRule="auto"/>
+        <w:rPr>
+          <w:rFonts w:eastAsiaTheme="minorEastAsia"/>
+          <w:lang w:eastAsia="zh-CN"/>
+        </w:rPr>
+      </w:pPr>
+    </w:p>
+    <w:p>
+      <w:pPr>
+        <w:numPr>
+          <w:ilvl w:val="0"/>
+          <w:numId w:val="20"/>
+        </w:numPr>
+        <w:tabs>
+          <w:tab w:val="clear" w:pos="425"/>
+          <w:tab w:val="left" w:pos="845"/>
+        </w:tabs>
+        <w:spacing w:before="240" w:after="240" w:line="240" w:lineRule="auto"/>
+        <w:ind w:left="720" w:hanging="360"/>
+      </w:pPr>
+      <w:r>
+        <w:t>Projeto (X valores)</w:t>
+      </w:r>
+    </w:p>
+    <w:p>
+      <w:pPr>
+        <w:numPr>
+          <w:ilvl w:val="1"/>
+          <w:numId w:val="20"/>
+        </w:numPr>
+        <w:spacing w:before="240" w:after="240" w:line="240" w:lineRule="auto"/>
+        <w:ind w:left="1140" w:hanging="360"/>
+      </w:pPr>
+      <w:r>
+        <w:rPr>
+          <w:rFonts w:ascii="Helvetica" w:hAnsi="Helvetica" w:cs="Helvetica"/>
+        </w:rPr>
+        <w:t>Cumprimento de prazos (-</w:t>
+      </w:r>
+      <w:r>
+        <w:rPr>
+          <w:rFonts w:ascii="Helvetica" w:hAnsi="Helvetica" w:cs="Helvetica"/>
+        </w:rPr>
+        <w:t>X</w:t>
+      </w:r>
+      <w:r>
+        <w:rPr>
+          <w:rFonts w:ascii="Helvetica" w:hAnsi="Helvetica" w:cs="Helvetica"/>
+        </w:rPr>
+        <w:t xml:space="preserve"> pontos) </w:t>
+      </w:r>
+    </w:p>
+    <w:p>
+      <w:pPr>
+        <w:numPr>
+          <w:ilvl w:val="1"/>
+          <w:numId w:val="20"/>
+        </w:numPr>
+        <w:spacing w:before="240" w:after="240" w:line="240" w:lineRule="auto"/>
+        <w:ind w:left="1140" w:hanging="360"/>
+      </w:pPr>
+      <w:r>
+        <w:rPr>
+          <w:rFonts w:ascii="Helvetica" w:hAnsi="Helvetica" w:cs="Helvetica"/>
+        </w:rPr>
+        <w:t>Organização (-</w:t>
+      </w:r>
+      <w:r>
+        <w:rPr>
+          <w:rFonts w:ascii="Helvetica" w:hAnsi="Helvetica" w:cs="Helvetica"/>
+        </w:rPr>
+        <w:t>X</w:t>
+      </w:r>
+      <w:r>
+        <w:rPr>
+          <w:rFonts w:ascii="Helvetica" w:hAnsi="Helvetica" w:cs="Helvetica"/>
+        </w:rPr>
+        <w:t xml:space="preserve"> pontos) </w:t>
+      </w:r>
+      <w:r>
+        <w:rPr>
+          <w:rFonts w:ascii="Helvetica" w:hAnsi="Helvetica" w:cs="Helvetica"/>
+        </w:rPr>
+        <w:t>´</w:t>
+      </w:r>
+      <w:r>
+        <w:rPr>
+          <w:rFonts w:ascii="Helvetica" w:hAnsi="Helvetica" w:cs="Helvetica"/>
+        </w:rPr>
+        <w:tab/>
+      </w:r>
+    </w:p>
+    <w:p>
+      <w:pPr>
+        <w:numPr>
+          <w:ilvl w:val="1"/>
+          <w:numId w:val="20"/>
+        </w:numPr>
+        <w:spacing w:before="240" w:after="240" w:line="240" w:lineRule="auto"/>
+        <w:ind w:left="1140" w:hanging="360"/>
+      </w:pPr>
+      <w:r>
+        <w:t>Iniciativa (-X pontos)</w:t>
+      </w:r>
+    </w:p>
+    <w:p>
+      <w:pPr>
+        <w:numPr>
+          <w:ilvl w:val="1"/>
+          <w:numId w:val="20"/>
+        </w:numPr>
+        <w:spacing w:before="240" w:after="240" w:line="240" w:lineRule="auto"/>
+        <w:ind w:left="1140" w:hanging="360"/>
+      </w:pPr>
+      <w:r>
+        <w:rPr>
+          <w:rFonts w:ascii="Helvetica" w:hAnsi="Helvetica" w:cs="Helvetica"/>
+        </w:rPr>
+        <w:t>Qualidade do trabalho (-</w:t>
+      </w:r>
+      <w:r>
+        <w:rPr>
+          <w:rFonts w:ascii="Helvetica" w:hAnsi="Helvetica" w:cs="Helvetica"/>
+        </w:rPr>
+        <w:t>X</w:t>
+      </w:r>
+      <w:r>
+        <w:rPr>
+          <w:rFonts w:ascii="Helvetica" w:hAnsi="Helvetica" w:cs="Helvetica"/>
+        </w:rPr>
+        <w:t xml:space="preserve"> pontos)</w:t>
+      </w:r>
+    </w:p>
+    <w:p>
+      <w:r>
+        <w:rPr>
+          <w:rFonts w:ascii="Helvetica" w:hAnsi="Helvetica" w:cs="Helvetica"/>
+        </w:rPr>
+        <w:t>Autonomia (-</w:t>
+      </w:r>
+      <w:r>
+        <w:rPr>
+          <w:rFonts w:ascii="Helvetica" w:hAnsi="Helvetica" w:cs="Helvetica"/>
+        </w:rPr>
+        <w:t>X</w:t>
+      </w:r>
+      <w:r>
+        <w:rPr>
+          <w:rFonts w:ascii="Helvetica" w:hAnsi="Helvetica" w:cs="Helvetica"/>
+        </w:rPr>
+        <w:t xml:space="preserve"> ponto)</w:t>
+      </w:r>
+      <w:r>
+        <w:t xml:space="preserve">  </w:t>
       </w:r>
     </w:p>
     <w:p>
@@ -1645,27 +2620,33 @@
       <w:r>
         <w:br w:type="page"/>
       </w:r>
-      <w:bookmarkStart w:id="7" w:name="_Toc116331583"/>
+      <w:bookmarkStart w:id="12" w:name="_Toc116929536"/>
       <w:r>
         <w:lastRenderedPageBreak/>
         <w:t>Conclusão</w:t>
       </w:r>
-      <w:bookmarkEnd w:id="7"/>
-    </w:p>
-    <w:p>
+      <w:bookmarkEnd w:id="12"/>
+    </w:p>
+    <w:p>
+      <w:proofErr w:type="spellStart"/>
       <w:r>
         <w:t>Sdfsdfsfsdfsdfsdfsdsdsdfsdf</w:t>
       </w:r>
-    </w:p>
-    <w:p>
+      <w:proofErr w:type="spellEnd"/>
+    </w:p>
+    <w:p>
+      <w:proofErr w:type="spellStart"/>
       <w:r>
         <w:t>Sdfsdfsdfsdf</w:t>
       </w:r>
-    </w:p>
-    <w:p>
+      <w:proofErr w:type="spellEnd"/>
+    </w:p>
+    <w:p>
+      <w:proofErr w:type="spellStart"/>
       <w:r>
         <w:t>sdfsdfsdfsdf</w:t>
       </w:r>
+      <w:proofErr w:type="spellEnd"/>
     </w:p>
     <w:p>
       <w:pPr>
@@ -1685,12 +2666,12 @@
           <w:numId w:val="5"/>
         </w:numPr>
       </w:pPr>
-      <w:bookmarkStart w:id="8" w:name="_Toc116331584"/>
+      <w:bookmarkStart w:id="13" w:name="_Toc116929537"/>
       <w:r>
         <w:lastRenderedPageBreak/>
         <w:t>Bibliografia</w:t>
       </w:r>
-      <w:bookmarkEnd w:id="8"/>
+      <w:bookmarkEnd w:id="13"/>
     </w:p>
     <w:p>
       <w:pPr>
@@ -1700,9 +2681,11 @@
           <w:numId w:val="18"/>
         </w:numPr>
       </w:pPr>
+      <w:proofErr w:type="spellStart"/>
       <w:r>
         <w:t>Asdasdasd</w:t>
       </w:r>
+      <w:proofErr w:type="spellEnd"/>
     </w:p>
     <w:p>
       <w:pPr>
@@ -1712,9 +2695,11 @@
           <w:numId w:val="18"/>
         </w:numPr>
       </w:pPr>
+      <w:proofErr w:type="spellStart"/>
       <w:r>
         <w:t>Asdasdasd</w:t>
       </w:r>
+      <w:proofErr w:type="spellEnd"/>
     </w:p>
     <w:p>
       <w:pPr>
@@ -1724,9 +2709,11 @@
           <w:numId w:val="18"/>
         </w:numPr>
       </w:pPr>
+      <w:proofErr w:type="spellStart"/>
       <w:r>
         <w:t>Asdasdasd</w:t>
       </w:r>
+      <w:proofErr w:type="spellEnd"/>
     </w:p>
     <w:p>
       <w:pPr>
@@ -1736,9 +2723,11 @@
           <w:numId w:val="18"/>
         </w:numPr>
       </w:pPr>
+      <w:proofErr w:type="spellStart"/>
       <w:r>
         <w:t>Asdasdasd</w:t>
       </w:r>
+      <w:proofErr w:type="spellEnd"/>
     </w:p>
     <w:p>
       <w:pPr>
@@ -1748,13 +2737,15 @@
           <w:numId w:val="18"/>
         </w:numPr>
       </w:pPr>
+      <w:proofErr w:type="spellStart"/>
       <w:r>
         <w:t>asdasdasd</w:t>
       </w:r>
+      <w:proofErr w:type="spellEnd"/>
     </w:p>
     <w:sectPr>
-      <w:headerReference w:type="default" r:id="rId12"/>
-      <w:footerReference w:type="default" r:id="rId13"/>
+      <w:headerReference w:type="default" r:id="rId15"/>
+      <w:footerReference w:type="default" r:id="rId16"/>
       <w:pgSz w:w="11906" w:h="16838"/>
       <w:pgMar w:top="1941" w:right="1701" w:bottom="1417" w:left="1701" w:header="737" w:footer="708" w:gutter="0"/>
       <w:pgNumType w:start="1"/>
@@ -2971,6 +3962,146 @@
     </w:lvl>
   </w:abstractNum>
   <w:abstractNum w:abstractNumId="8" w15:restartNumberingAfterBreak="0">
+    <w:nsid w:val="3C41C35C"/>
+    <w:multiLevelType w:val="multilevel"/>
+    <w:tmpl w:val="3C41C35C"/>
+    <w:lvl w:ilvl="0">
+      <w:start w:val="1"/>
+      <w:numFmt w:val="decimal"/>
+      <w:lvlText w:val="%1."/>
+      <w:lvlJc w:val="left"/>
+      <w:pPr>
+        <w:tabs>
+          <w:tab w:val="left" w:pos="425"/>
+        </w:tabs>
+        <w:ind w:left="425" w:hanging="425"/>
+      </w:pPr>
+      <w:rPr>
+        <w:rFonts w:hint="default"/>
+      </w:rPr>
+    </w:lvl>
+    <w:lvl w:ilvl="1">
+      <w:start w:val="1"/>
+      <w:numFmt w:val="lowerLetter"/>
+      <w:lvlText w:val="%2)"/>
+      <w:lvlJc w:val="left"/>
+      <w:pPr>
+        <w:tabs>
+          <w:tab w:val="left" w:pos="840"/>
+        </w:tabs>
+        <w:ind w:left="840" w:hanging="420"/>
+      </w:pPr>
+      <w:rPr>
+        <w:rFonts w:hint="default"/>
+      </w:rPr>
+    </w:lvl>
+    <w:lvl w:ilvl="2">
+      <w:start w:val="1"/>
+      <w:numFmt w:val="lowerRoman"/>
+      <w:lvlText w:val="%3."/>
+      <w:lvlJc w:val="left"/>
+      <w:pPr>
+        <w:tabs>
+          <w:tab w:val="left" w:pos="1260"/>
+        </w:tabs>
+        <w:ind w:left="1260" w:hanging="420"/>
+      </w:pPr>
+      <w:rPr>
+        <w:rFonts w:hint="default"/>
+      </w:rPr>
+    </w:lvl>
+    <w:lvl w:ilvl="3">
+      <w:start w:val="1"/>
+      <w:numFmt w:val="decimal"/>
+      <w:lvlText w:val="%4."/>
+      <w:lvlJc w:val="left"/>
+      <w:pPr>
+        <w:tabs>
+          <w:tab w:val="left" w:pos="1680"/>
+        </w:tabs>
+        <w:ind w:left="1680" w:hanging="420"/>
+      </w:pPr>
+      <w:rPr>
+        <w:rFonts w:hint="default"/>
+      </w:rPr>
+    </w:lvl>
+    <w:lvl w:ilvl="4">
+      <w:start w:val="1"/>
+      <w:numFmt w:val="lowerLetter"/>
+      <w:lvlText w:val="%5)"/>
+      <w:lvlJc w:val="left"/>
+      <w:pPr>
+        <w:tabs>
+          <w:tab w:val="left" w:pos="2100"/>
+        </w:tabs>
+        <w:ind w:left="2100" w:hanging="420"/>
+      </w:pPr>
+      <w:rPr>
+        <w:rFonts w:hint="default"/>
+      </w:rPr>
+    </w:lvl>
+    <w:lvl w:ilvl="5">
+      <w:start w:val="1"/>
+      <w:numFmt w:val="lowerRoman"/>
+      <w:lvlText w:val="%6."/>
+      <w:lvlJc w:val="left"/>
+      <w:pPr>
+        <w:tabs>
+          <w:tab w:val="left" w:pos="2520"/>
+        </w:tabs>
+        <w:ind w:left="2520" w:hanging="420"/>
+      </w:pPr>
+      <w:rPr>
+        <w:rFonts w:hint="default"/>
+      </w:rPr>
+    </w:lvl>
+    <w:lvl w:ilvl="6">
+      <w:start w:val="1"/>
+      <w:numFmt w:val="decimal"/>
+      <w:lvlText w:val="%7."/>
+      <w:lvlJc w:val="left"/>
+      <w:pPr>
+        <w:tabs>
+          <w:tab w:val="left" w:pos="2940"/>
+        </w:tabs>
+        <w:ind w:left="2940" w:hanging="420"/>
+      </w:pPr>
+      <w:rPr>
+        <w:rFonts w:hint="default"/>
+      </w:rPr>
+    </w:lvl>
+    <w:lvl w:ilvl="7">
+      <w:start w:val="1"/>
+      <w:numFmt w:val="lowerLetter"/>
+      <w:lvlText w:val="%8)"/>
+      <w:lvlJc w:val="left"/>
+      <w:pPr>
+        <w:tabs>
+          <w:tab w:val="left" w:pos="3360"/>
+        </w:tabs>
+        <w:ind w:left="3360" w:hanging="420"/>
+      </w:pPr>
+      <w:rPr>
+        <w:rFonts w:hint="default"/>
+      </w:rPr>
+    </w:lvl>
+    <w:lvl w:ilvl="8">
+      <w:start w:val="1"/>
+      <w:numFmt w:val="lowerRoman"/>
+      <w:lvlText w:val="%9."/>
+      <w:lvlJc w:val="left"/>
+      <w:pPr>
+        <w:tabs>
+          <w:tab w:val="left" w:pos="3780"/>
+        </w:tabs>
+        <w:ind w:left="3780" w:hanging="420"/>
+      </w:pPr>
+      <w:rPr>
+        <w:rFonts w:hint="default"/>
+      </w:rPr>
+    </w:lvl>
+  </w:abstractNum>
+  <w:abstractNum w:abstractNumId="9" w15:restartNumberingAfterBreak="0">
     <w:nsid w:val="41965455"/>
     <w:multiLevelType w:val="hybridMultilevel"/>
     <w:tmpl w:val="268C3458"/>
@@ -3059,7 +4190,7 @@
       </w:pPr>
     </w:lvl>
   </w:abstractNum>
-  <w:abstractNum w:abstractNumId="9" w15:restartNumberingAfterBreak="0">
+  <w:abstractNum w:abstractNumId="10" w15:restartNumberingAfterBreak="0">
     <w:nsid w:val="5A1949E3"/>
     <w:multiLevelType w:val="hybridMultilevel"/>
     <w:tmpl w:val="A80EB46A"/>
@@ -3145,7 +4276,7 @@
       </w:pPr>
     </w:lvl>
   </w:abstractNum>
-  <w:abstractNum w:abstractNumId="10" w15:restartNumberingAfterBreak="0">
+  <w:abstractNum w:abstractNumId="11" w15:restartNumberingAfterBreak="0">
     <w:nsid w:val="5CDD4C29"/>
     <w:multiLevelType w:val="hybridMultilevel"/>
     <w:tmpl w:val="5AEA1C54"/>
@@ -3234,7 +4365,7 @@
       </w:pPr>
     </w:lvl>
   </w:abstractNum>
-  <w:abstractNum w:abstractNumId="11" w15:restartNumberingAfterBreak="0">
+  <w:abstractNum w:abstractNumId="12" w15:restartNumberingAfterBreak="0">
     <w:nsid w:val="5CE21C82"/>
     <w:multiLevelType w:val="hybridMultilevel"/>
     <w:tmpl w:val="DCC87E5E"/>
@@ -3320,7 +4451,7 @@
       </w:pPr>
     </w:lvl>
   </w:abstractNum>
-  <w:abstractNum w:abstractNumId="12" w15:restartNumberingAfterBreak="0">
+  <w:abstractNum w:abstractNumId="13" w15:restartNumberingAfterBreak="0">
     <w:nsid w:val="63057BCE"/>
     <w:multiLevelType w:val="hybridMultilevel"/>
     <w:tmpl w:val="CF903EA6"/>
@@ -3406,7 +4537,7 @@
       </w:pPr>
     </w:lvl>
   </w:abstractNum>
-  <w:abstractNum w:abstractNumId="13" w15:restartNumberingAfterBreak="0">
+  <w:abstractNum w:abstractNumId="14" w15:restartNumberingAfterBreak="0">
     <w:nsid w:val="65692F16"/>
     <w:multiLevelType w:val="hybridMultilevel"/>
     <w:tmpl w:val="2918DCF0"/>
@@ -3492,7 +4623,7 @@
       </w:pPr>
     </w:lvl>
   </w:abstractNum>
-  <w:abstractNum w:abstractNumId="14" w15:restartNumberingAfterBreak="0">
+  <w:abstractNum w:abstractNumId="15" w15:restartNumberingAfterBreak="0">
     <w:nsid w:val="681830C6"/>
     <w:multiLevelType w:val="hybridMultilevel"/>
     <w:tmpl w:val="B0C62E6C"/>
@@ -3605,7 +4736,7 @@
       </w:rPr>
     </w:lvl>
   </w:abstractNum>
-  <w:abstractNum w:abstractNumId="15" w15:restartNumberingAfterBreak="0">
+  <w:abstractNum w:abstractNumId="16" w15:restartNumberingAfterBreak="0">
     <w:nsid w:val="6B306851"/>
     <w:multiLevelType w:val="hybridMultilevel"/>
     <w:tmpl w:val="88B02E6A"/>
@@ -3691,7 +4822,7 @@
       </w:pPr>
     </w:lvl>
   </w:abstractNum>
-  <w:abstractNum w:abstractNumId="16" w15:restartNumberingAfterBreak="0">
+  <w:abstractNum w:abstractNumId="17" w15:restartNumberingAfterBreak="0">
     <w:nsid w:val="783E3B95"/>
     <w:multiLevelType w:val="multilevel"/>
     <w:tmpl w:val="0816001F"/>
@@ -3777,7 +4908,7 @@
       </w:pPr>
     </w:lvl>
   </w:abstractNum>
-  <w:abstractNum w:abstractNumId="17" w15:restartNumberingAfterBreak="0">
+  <w:abstractNum w:abstractNumId="18" w15:restartNumberingAfterBreak="0">
     <w:nsid w:val="7C592BC8"/>
     <w:multiLevelType w:val="multilevel"/>
     <w:tmpl w:val="0816001F"/>
@@ -3863,7 +4994,7 @@
       </w:pPr>
     </w:lvl>
   </w:abstractNum>
-  <w:abstractNum w:abstractNumId="18" w15:restartNumberingAfterBreak="0">
+  <w:abstractNum w:abstractNumId="19" w15:restartNumberingAfterBreak="0">
     <w:nsid w:val="7C744DDC"/>
     <w:multiLevelType w:val="hybridMultilevel"/>
     <w:tmpl w:val="501CA49C"/>
@@ -3950,22 +5081,22 @@
     </w:lvl>
   </w:abstractNum>
   <w:num w:numId="1" w16cid:durableId="785735677">
-    <w:abstractNumId w:val="10"/>
+    <w:abstractNumId w:val="11"/>
   </w:num>
   <w:num w:numId="2" w16cid:durableId="917246890">
     <w:abstractNumId w:val="5"/>
   </w:num>
   <w:num w:numId="3" w16cid:durableId="314451602">
-    <w:abstractNumId w:val="15"/>
+    <w:abstractNumId w:val="16"/>
   </w:num>
   <w:num w:numId="4" w16cid:durableId="417488592">
-    <w:abstractNumId w:val="13"/>
+    <w:abstractNumId w:val="14"/>
   </w:num>
   <w:num w:numId="5" w16cid:durableId="987439853">
     <w:abstractNumId w:val="7"/>
   </w:num>
   <w:num w:numId="6" w16cid:durableId="390468174">
-    <w:abstractNumId w:val="8"/>
+    <w:abstractNumId w:val="9"/>
   </w:num>
   <w:num w:numId="7" w16cid:durableId="12004543">
     <w:abstractNumId w:val="6"/>
@@ -3980,31 +5111,34 @@
     <w:abstractNumId w:val="1"/>
   </w:num>
   <w:num w:numId="11" w16cid:durableId="770128811">
-    <w:abstractNumId w:val="16"/>
+    <w:abstractNumId w:val="17"/>
   </w:num>
   <w:num w:numId="12" w16cid:durableId="1559128663">
-    <w:abstractNumId w:val="9"/>
+    <w:abstractNumId w:val="10"/>
   </w:num>
   <w:num w:numId="13" w16cid:durableId="1530995011">
     <w:abstractNumId w:val="0"/>
   </w:num>
   <w:num w:numId="14" w16cid:durableId="226116954">
-    <w:abstractNumId w:val="12"/>
+    <w:abstractNumId w:val="13"/>
   </w:num>
   <w:num w:numId="15" w16cid:durableId="1365249936">
     <w:abstractNumId w:val="2"/>
   </w:num>
   <w:num w:numId="16" w16cid:durableId="971863610">
+    <w:abstractNumId w:val="19"/>
+  </w:num>
+  <w:num w:numId="17" w16cid:durableId="1964923456">
+    <w:abstractNumId w:val="12"/>
+  </w:num>
+  <w:num w:numId="18" w16cid:durableId="1500806803">
+    <w:abstractNumId w:val="15"/>
+  </w:num>
+  <w:num w:numId="19" w16cid:durableId="522407026">
     <w:abstractNumId w:val="18"/>
   </w:num>
-  <w:num w:numId="17" w16cid:durableId="1964923456">
-    <w:abstractNumId w:val="11"/>
-  </w:num>
-  <w:num w:numId="18" w16cid:durableId="1500806803">
-    <w:abstractNumId w:val="14"/>
-  </w:num>
-  <w:num w:numId="19" w16cid:durableId="522407026">
-    <w:abstractNumId w:val="17"/>
+  <w:num w:numId="20" w16cid:durableId="701594830">
+    <w:abstractNumId w:val="8"/>
   </w:num>
 </w:numbering>
 </file>
@@ -4206,7 +5340,7 @@
     <w:lsdException w:name="Medium Shading 2 Accent 1" w:uiPriority="64"/>
     <w:lsdException w:name="Medium List 1 Accent 1" w:uiPriority="65"/>
     <w:lsdException w:name="Revision" w:semiHidden="1"/>
-    <w:lsdException w:name="List Paragraph" w:uiPriority="34" w:qFormat="1"/>
+    <w:lsdException w:name="List Paragraph" w:qFormat="1"/>
     <w:lsdException w:name="Quote" w:uiPriority="29" w:qFormat="1"/>
     <w:lsdException w:name="Intense Quote" w:uiPriority="30" w:qFormat="1"/>
     <w:lsdException w:name="Medium List 2 Accent 1" w:uiPriority="66"/>
@@ -4455,6 +5589,28 @@
       <w:szCs w:val="26"/>
     </w:rPr>
   </w:style>
+  <w:style w:type="paragraph" w:styleId="Ttulo3">
+    <w:name w:val="heading 3"/>
+    <w:basedOn w:val="Normal"/>
+    <w:next w:val="Normal"/>
+    <w:link w:val="Ttulo3Carter"/>
+    <w:uiPriority w:val="9"/>
+    <w:unhideWhenUsed/>
+    <w:qFormat/>
+    <w:rsid w:val="00CB28C6"/>
+    <w:pPr>
+      <w:keepNext/>
+      <w:keepLines/>
+      <w:spacing w:before="40"/>
+      <w:outlineLvl w:val="2"/>
+    </w:pPr>
+    <w:rPr>
+      <w:rFonts w:asciiTheme="majorHAnsi" w:eastAsiaTheme="majorEastAsia" w:hAnsiTheme="majorHAnsi" w:cstheme="majorBidi"/>
+      <w:color w:val="1F3763" w:themeColor="accent1" w:themeShade="7F"/>
+      <w:sz w:val="28"/>
+      <w:szCs w:val="24"/>
+    </w:rPr>
+  </w:style>
   <w:style w:type="character" w:default="1" w:styleId="Tipodeletrapredefinidodopargrafo">
     <w:name w:val="Default Paragraph Font"/>
     <w:uiPriority w:val="1"/>
@@ -4557,7 +5713,7 @@
   <w:style w:type="paragraph" w:styleId="PargrafodaLista">
     <w:name w:val="List Paragraph"/>
     <w:basedOn w:val="Normal"/>
-    <w:uiPriority w:val="34"/>
+    <w:uiPriority w:val="99"/>
     <w:qFormat/>
     <w:rsid w:val="008220F9"/>
     <w:pPr>
@@ -4644,6 +5800,32 @@
       <w:color w:val="605E5C"/>
       <w:shd w:val="clear" w:color="auto" w:fill="E1DFDD"/>
     </w:rPr>
+  </w:style>
+  <w:style w:type="character" w:customStyle="1" w:styleId="Ttulo3Carter">
+    <w:name w:val="Título 3 Caráter"/>
+    <w:basedOn w:val="Tipodeletrapredefinidodopargrafo"/>
+    <w:link w:val="Ttulo3"/>
+    <w:uiPriority w:val="9"/>
+    <w:rsid w:val="00CB28C6"/>
+    <w:rPr>
+      <w:rFonts w:asciiTheme="majorHAnsi" w:eastAsiaTheme="majorEastAsia" w:hAnsiTheme="majorHAnsi" w:cstheme="majorBidi"/>
+      <w:color w:val="1F3763" w:themeColor="accent1" w:themeShade="7F"/>
+      <w:sz w:val="28"/>
+      <w:szCs w:val="24"/>
+    </w:rPr>
+  </w:style>
+  <w:style w:type="paragraph" w:styleId="ndice3">
+    <w:name w:val="toc 3"/>
+    <w:basedOn w:val="Normal"/>
+    <w:next w:val="Normal"/>
+    <w:autoRedefine/>
+    <w:uiPriority w:val="39"/>
+    <w:unhideWhenUsed/>
+    <w:rsid w:val="009938CF"/>
+    <w:pPr>
+      <w:spacing w:after="100"/>
+      <w:ind w:left="480"/>
+    </w:pPr>
   </w:style>
 </w:styles>
 </file>

</xml_diff>

<commit_message>
Relatório - Prop. Sist. & Prototipagem
</commit_message>
<xml_diff>
--- a/PA/Relatorio_2727_21153_21156_Fase1.docx
+++ b/PA/Relatorio_2727_21153_21156_Fase1.docx
@@ -6,18 +6,22 @@
       <w:pPr>
         <w:jc w:val="center"/>
         <w:rPr>
-          <w:rFonts w:ascii="Garamond" w:hAnsi="Garamond"/>
+          <w:rFonts w:ascii="Times New Roman" w:hAnsi="Times New Roman" w:cs="Times New Roman"/>
+          <w:b/>
+          <w:bCs/>
           <w:color w:val="0070C0"/>
-          <w:sz w:val="40"/>
-          <w:szCs w:val="40"/>
-        </w:rPr>
-      </w:pPr>
-      <w:r>
-        <w:rPr>
-          <w:rFonts w:ascii="Garamond" w:hAnsi="Garamond"/>
+          <w:sz w:val="48"/>
+          <w:szCs w:val="48"/>
+        </w:rPr>
+      </w:pPr>
+      <w:r>
+        <w:rPr>
+          <w:rFonts w:ascii="Times New Roman" w:hAnsi="Times New Roman" w:cs="Times New Roman"/>
+          <w:b/>
+          <w:bCs/>
           <w:color w:val="0070C0"/>
-          <w:sz w:val="40"/>
-          <w:szCs w:val="40"/>
+          <w:sz w:val="48"/>
+          <w:szCs w:val="48"/>
         </w:rPr>
         <w:t>SMART ENERGY</w:t>
       </w:r>
@@ -37,8 +41,8 @@
           <w:noProof/>
         </w:rPr>
         <w:drawing>
-          <wp:inline distT="0" distB="0" distL="0" distR="0" wp14:anchorId="03FC1D91" wp14:editId="04B09B15">
-            <wp:extent cx="3337560" cy="3337560"/>
+          <wp:inline distT="0" distB="0" distL="0" distR="0" wp14:anchorId="03FC1D91" wp14:editId="28CC9CD7">
+            <wp:extent cx="2820837" cy="2820837"/>
             <wp:effectExtent l="0" t="0" r="0" b="0"/>
             <wp:docPr id="2" name="Imagem 2"/>
             <wp:cNvGraphicFramePr>
@@ -54,7 +58,7 @@
                     </pic:cNvPicPr>
                   </pic:nvPicPr>
                   <pic:blipFill>
-                    <a:blip r:embed="rId8">
+                    <a:blip r:embed="rId8" cstate="print">
                       <a:extLst>
                         <a:ext uri="{28A0092B-C50C-407E-A947-70E740481C1C}">
                           <a14:useLocalDpi xmlns:a14="http://schemas.microsoft.com/office/drawing/2010/main" val="0"/>
@@ -69,7 +73,7 @@
                   <pic:spPr bwMode="auto">
                     <a:xfrm>
                       <a:off x="0" y="0"/>
-                      <a:ext cx="3337560" cy="3337560"/>
+                      <a:ext cx="2828645" cy="2828645"/>
                     </a:xfrm>
                     <a:prstGeom prst="rect">
                       <a:avLst/>
@@ -110,6 +114,7 @@
       <w:pPr>
         <w:jc w:val="center"/>
         <w:rPr>
+          <w:rFonts w:ascii="Garamond" w:hAnsi="Garamond"/>
           <w:b/>
           <w:bCs/>
           <w:color w:val="0070C0"/>
@@ -143,6 +148,7 @@
       </w:pPr>
       <w:r>
         <w:rPr>
+          <w:rFonts w:ascii="Garamond" w:hAnsi="Garamond"/>
           <w:b/>
           <w:bCs/>
           <w:color w:val="0070C0"/>
@@ -417,17 +423,7 @@
     </w:p>
     <w:p>
       <w:pPr>
-        <w:jc w:val="left"/>
-        <w:rPr>
-          <w:rFonts w:ascii="Garamond" w:hAnsi="Garamond"/>
-          <w:sz w:val="28"/>
-          <w:szCs w:val="28"/>
-        </w:rPr>
-      </w:pPr>
-    </w:p>
-    <w:p>
-      <w:pPr>
-        <w:jc w:val="center"/>
+        <w:ind w:firstLine="0"/>
         <w:rPr>
           <w:rFonts w:ascii="Garamond" w:hAnsi="Garamond"/>
           <w:sz w:val="28"/>
@@ -444,14 +440,7 @@
     </w:p>
     <w:sdt>
       <w:sdtPr>
-        <w:rPr>
-          <w:rFonts w:asciiTheme="minorHAnsi" w:eastAsiaTheme="minorHAnsi" w:hAnsiTheme="minorHAnsi" w:cstheme="minorBidi"/>
-          <w:color w:val="auto"/>
-          <w:sz w:val="24"/>
-          <w:szCs w:val="22"/>
-          <w:lang w:eastAsia="en-US"/>
-        </w:rPr>
-        <w:id w:val="-228694365"/>
+        <w:id w:val="-1342319786"/>
         <w:docPartObj>
           <w:docPartGallery w:val="Table of Contents"/>
           <w:docPartUnique/>
@@ -459,8 +448,13 @@
       </w:sdtPr>
       <w:sdtEndPr>
         <w:rPr>
-          <w:b/>
-          <w:bCs/>
+          <w:rFonts w:asciiTheme="minorHAnsi" w:eastAsiaTheme="minorHAnsi" w:hAnsiTheme="minorHAnsi" w:cstheme="minorBidi"/>
+          <w:b/>
+          <w:bCs/>
+          <w:color w:val="auto"/>
+          <w:sz w:val="24"/>
+          <w:szCs w:val="22"/>
+          <w:lang w:eastAsia="en-US"/>
         </w:rPr>
       </w:sdtEndPr>
       <w:sdtContent>
@@ -469,7 +463,7 @@
             <w:pStyle w:val="Cabealhodondice"/>
           </w:pPr>
           <w:r>
-            <w:t>Conteúdo</w:t>
+            <w:t>Índice</w:t>
           </w:r>
         </w:p>
         <w:p>
@@ -495,7 +489,7 @@
           <w:r>
             <w:fldChar w:fldCharType="separate"/>
           </w:r>
-          <w:hyperlink w:anchor="_Toc116929524" w:history="1">
+          <w:hyperlink w:anchor="_Toc117011240" w:history="1">
             <w:r>
               <w:rPr>
                 <w:rStyle w:val="Hiperligao"/>
@@ -538,7 +532,7 @@
                 <w:noProof/>
                 <w:webHidden/>
               </w:rPr>
-              <w:instrText xml:space="preserve"> PAGEREF _Toc116929524 \h </w:instrText>
+              <w:instrText xml:space="preserve"> PAGEREF _Toc117011240 \h </w:instrText>
             </w:r>
             <w:r>
               <w:rPr>
@@ -583,13 +577,13 @@
               <w:lang w:eastAsia="pt-PT"/>
             </w:rPr>
           </w:pPr>
-          <w:hyperlink w:anchor="_Toc116929525" w:history="1">
+          <w:hyperlink w:anchor="_Toc117011241" w:history="1">
             <w:r>
               <w:rPr>
                 <w:rStyle w:val="Hiperligao"/>
                 <w:noProof/>
               </w:rPr>
-              <w:t>1.</w:t>
+              <w:t>2.</w:t>
             </w:r>
             <w:r>
               <w:rPr>
@@ -626,7 +620,183 @@
                 <w:noProof/>
                 <w:webHidden/>
               </w:rPr>
-              <w:instrText xml:space="preserve"> PAGEREF _Toc116929525 \h </w:instrText>
+              <w:instrText xml:space="preserve"> PAGEREF _Toc117011241 \h </w:instrText>
+            </w:r>
+            <w:r>
+              <w:rPr>
+                <w:noProof/>
+                <w:webHidden/>
+              </w:rPr>
+            </w:r>
+            <w:r>
+              <w:rPr>
+                <w:noProof/>
+                <w:webHidden/>
+              </w:rPr>
+              <w:fldChar w:fldCharType="separate"/>
+            </w:r>
+            <w:r>
+              <w:rPr>
+                <w:noProof/>
+                <w:webHidden/>
+              </w:rPr>
+              <w:t>2</w:t>
+            </w:r>
+            <w:r>
+              <w:rPr>
+                <w:noProof/>
+                <w:webHidden/>
+              </w:rPr>
+              <w:fldChar w:fldCharType="end"/>
+            </w:r>
+          </w:hyperlink>
+        </w:p>
+        <w:p>
+          <w:pPr>
+            <w:pStyle w:val="ndice2"/>
+            <w:tabs>
+              <w:tab w:val="left" w:pos="1320"/>
+              <w:tab w:val="right" w:leader="dot" w:pos="8494"/>
+            </w:tabs>
+            <w:rPr>
+              <w:rFonts w:eastAsiaTheme="minorEastAsia"/>
+              <w:noProof/>
+              <w:sz w:val="22"/>
+              <w:lang w:eastAsia="pt-PT"/>
+            </w:rPr>
+          </w:pPr>
+          <w:hyperlink w:anchor="_Toc117011242" w:history="1">
+            <w:r>
+              <w:rPr>
+                <w:rStyle w:val="Hiperligao"/>
+                <w:noProof/>
+              </w:rPr>
+              <w:t>2.1.</w:t>
+            </w:r>
+            <w:r>
+              <w:rPr>
+                <w:rFonts w:eastAsiaTheme="minorEastAsia"/>
+                <w:noProof/>
+                <w:sz w:val="22"/>
+                <w:lang w:eastAsia="pt-PT"/>
+              </w:rPr>
+              <w:tab/>
+            </w:r>
+            <w:r>
+              <w:rPr>
+                <w:rStyle w:val="Hiperligao"/>
+                <w:noProof/>
+              </w:rPr>
+              <w:t>Requisitos Funcionais</w:t>
+            </w:r>
+            <w:r>
+              <w:rPr>
+                <w:noProof/>
+                <w:webHidden/>
+              </w:rPr>
+              <w:tab/>
+            </w:r>
+            <w:r>
+              <w:rPr>
+                <w:noProof/>
+                <w:webHidden/>
+              </w:rPr>
+              <w:fldChar w:fldCharType="begin"/>
+            </w:r>
+            <w:r>
+              <w:rPr>
+                <w:noProof/>
+                <w:webHidden/>
+              </w:rPr>
+              <w:instrText xml:space="preserve"> PAGEREF _Toc117011242 \h </w:instrText>
+            </w:r>
+            <w:r>
+              <w:rPr>
+                <w:noProof/>
+                <w:webHidden/>
+              </w:rPr>
+            </w:r>
+            <w:r>
+              <w:rPr>
+                <w:noProof/>
+                <w:webHidden/>
+              </w:rPr>
+              <w:fldChar w:fldCharType="separate"/>
+            </w:r>
+            <w:r>
+              <w:rPr>
+                <w:noProof/>
+                <w:webHidden/>
+              </w:rPr>
+              <w:t>2</w:t>
+            </w:r>
+            <w:r>
+              <w:rPr>
+                <w:noProof/>
+                <w:webHidden/>
+              </w:rPr>
+              <w:fldChar w:fldCharType="end"/>
+            </w:r>
+          </w:hyperlink>
+        </w:p>
+        <w:p>
+          <w:pPr>
+            <w:pStyle w:val="ndice2"/>
+            <w:tabs>
+              <w:tab w:val="left" w:pos="1320"/>
+              <w:tab w:val="right" w:leader="dot" w:pos="8494"/>
+            </w:tabs>
+            <w:rPr>
+              <w:rFonts w:eastAsiaTheme="minorEastAsia"/>
+              <w:noProof/>
+              <w:sz w:val="22"/>
+              <w:lang w:eastAsia="pt-PT"/>
+            </w:rPr>
+          </w:pPr>
+          <w:hyperlink w:anchor="_Toc117011243" w:history="1">
+            <w:r>
+              <w:rPr>
+                <w:rStyle w:val="Hiperligao"/>
+                <w:noProof/>
+              </w:rPr>
+              <w:t>2.2.</w:t>
+            </w:r>
+            <w:r>
+              <w:rPr>
+                <w:rFonts w:eastAsiaTheme="minorEastAsia"/>
+                <w:noProof/>
+                <w:sz w:val="22"/>
+                <w:lang w:eastAsia="pt-PT"/>
+              </w:rPr>
+              <w:tab/>
+            </w:r>
+            <w:r>
+              <w:rPr>
+                <w:rStyle w:val="Hiperligao"/>
+                <w:noProof/>
+              </w:rPr>
+              <w:t>Requisitos Não Funcionais</w:t>
+            </w:r>
+            <w:r>
+              <w:rPr>
+                <w:noProof/>
+                <w:webHidden/>
+              </w:rPr>
+              <w:tab/>
+            </w:r>
+            <w:r>
+              <w:rPr>
+                <w:noProof/>
+                <w:webHidden/>
+              </w:rPr>
+              <w:fldChar w:fldCharType="begin"/>
+            </w:r>
+            <w:r>
+              <w:rPr>
+                <w:noProof/>
+                <w:webHidden/>
+              </w:rPr>
+              <w:instrText xml:space="preserve"> PAGEREF _Toc117011243 \h </w:instrText>
             </w:r>
             <w:r>
               <w:rPr>
@@ -671,13 +841,13 @@
               <w:lang w:eastAsia="pt-PT"/>
             </w:rPr>
           </w:pPr>
-          <w:hyperlink w:anchor="_Toc116929526" w:history="1">
+          <w:hyperlink w:anchor="_Toc117011244" w:history="1">
             <w:r>
               <w:rPr>
                 <w:rStyle w:val="Hiperligao"/>
                 <w:noProof/>
               </w:rPr>
-              <w:t>2.</w:t>
+              <w:t>3.</w:t>
             </w:r>
             <w:r>
               <w:rPr>
@@ -714,7 +884,7 @@
                 <w:noProof/>
                 <w:webHidden/>
               </w:rPr>
-              <w:instrText xml:space="preserve"> PAGEREF _Toc116929526 \h </w:instrText>
+              <w:instrText xml:space="preserve"> PAGEREF _Toc117011244 \h </w:instrText>
             </w:r>
             <w:r>
               <w:rPr>
@@ -734,7 +904,7 @@
                 <w:noProof/>
                 <w:webHidden/>
               </w:rPr>
-              <w:t>3</w:t>
+              <w:t>4</w:t>
             </w:r>
             <w:r>
               <w:rPr>
@@ -759,13 +929,13 @@
               <w:lang w:eastAsia="pt-PT"/>
             </w:rPr>
           </w:pPr>
-          <w:hyperlink w:anchor="_Toc116929527" w:history="1">
+          <w:hyperlink w:anchor="_Toc117011245" w:history="1">
             <w:r>
               <w:rPr>
                 <w:rStyle w:val="Hiperligao"/>
                 <w:noProof/>
               </w:rPr>
-              <w:t>3.</w:t>
+              <w:t>4.</w:t>
             </w:r>
             <w:r>
               <w:rPr>
@@ -802,7 +972,7 @@
                 <w:noProof/>
                 <w:webHidden/>
               </w:rPr>
-              <w:instrText xml:space="preserve"> PAGEREF _Toc116929527 \h </w:instrText>
+              <w:instrText xml:space="preserve"> PAGEREF _Toc117011245 \h </w:instrText>
             </w:r>
             <w:r>
               <w:rPr>
@@ -822,7 +992,7 @@
                 <w:noProof/>
                 <w:webHidden/>
               </w:rPr>
-              <w:t>4</w:t>
+              <w:t>7</w:t>
             </w:r>
             <w:r>
               <w:rPr>
@@ -847,13 +1017,13 @@
               <w:lang w:eastAsia="pt-PT"/>
             </w:rPr>
           </w:pPr>
-          <w:hyperlink w:anchor="_Toc116929528" w:history="1">
+          <w:hyperlink w:anchor="_Toc117011246" w:history="1">
             <w:r>
               <w:rPr>
                 <w:rStyle w:val="Hiperligao"/>
                 <w:noProof/>
               </w:rPr>
-              <w:t>3.1.</w:t>
+              <w:t>4.1.</w:t>
             </w:r>
             <w:r>
               <w:rPr>
@@ -890,7 +1060,7 @@
                 <w:noProof/>
                 <w:webHidden/>
               </w:rPr>
-              <w:instrText xml:space="preserve"> PAGEREF _Toc116929528 \h </w:instrText>
+              <w:instrText xml:space="preserve"> PAGEREF _Toc117011246 \h </w:instrText>
             </w:r>
             <w:r>
               <w:rPr>
@@ -910,347 +1080,7 @@
                 <w:noProof/>
                 <w:webHidden/>
               </w:rPr>
-              <w:t>4</w:t>
-            </w:r>
-            <w:r>
-              <w:rPr>
-                <w:noProof/>
-                <w:webHidden/>
-              </w:rPr>
-              <w:fldChar w:fldCharType="end"/>
-            </w:r>
-          </w:hyperlink>
-        </w:p>
-        <w:p>
-          <w:pPr>
-            <w:pStyle w:val="ndice3"/>
-            <w:tabs>
-              <w:tab w:val="right" w:leader="dot" w:pos="8494"/>
-            </w:tabs>
-            <w:rPr>
-              <w:noProof/>
-            </w:rPr>
-          </w:pPr>
-          <w:hyperlink w:anchor="_Toc116929529" w:history="1">
-            <w:r>
-              <w:rPr>
-                <w:rStyle w:val="Hiperligao"/>
-                <w:noProof/>
-              </w:rPr>
-              <w:t>Artigo 1º - Âmbito do Documento</w:t>
-            </w:r>
-            <w:r>
-              <w:rPr>
-                <w:noProof/>
-                <w:webHidden/>
-              </w:rPr>
-              <w:tab/>
-            </w:r>
-            <w:r>
-              <w:rPr>
-                <w:noProof/>
-                <w:webHidden/>
-              </w:rPr>
-              <w:fldChar w:fldCharType="begin"/>
-            </w:r>
-            <w:r>
-              <w:rPr>
-                <w:noProof/>
-                <w:webHidden/>
-              </w:rPr>
-              <w:instrText xml:space="preserve"> PAGEREF _Toc116929529 \h </w:instrText>
-            </w:r>
-            <w:r>
-              <w:rPr>
-                <w:noProof/>
-                <w:webHidden/>
-              </w:rPr>
-            </w:r>
-            <w:r>
-              <w:rPr>
-                <w:noProof/>
-                <w:webHidden/>
-              </w:rPr>
-              <w:fldChar w:fldCharType="separate"/>
-            </w:r>
-            <w:r>
-              <w:rPr>
-                <w:noProof/>
-                <w:webHidden/>
-              </w:rPr>
-              <w:t>4</w:t>
-            </w:r>
-            <w:r>
-              <w:rPr>
-                <w:noProof/>
-                <w:webHidden/>
-              </w:rPr>
-              <w:fldChar w:fldCharType="end"/>
-            </w:r>
-          </w:hyperlink>
-        </w:p>
-        <w:p>
-          <w:pPr>
-            <w:pStyle w:val="ndice3"/>
-            <w:tabs>
-              <w:tab w:val="right" w:leader="dot" w:pos="8494"/>
-            </w:tabs>
-            <w:rPr>
-              <w:noProof/>
-            </w:rPr>
-          </w:pPr>
-          <w:hyperlink w:anchor="_Toc116929530" w:history="1">
-            <w:r>
-              <w:rPr>
-                <w:rStyle w:val="Hiperligao"/>
-                <w:noProof/>
-              </w:rPr>
-              <w:t>Artigo 2º - Constituição do Grupo</w:t>
-            </w:r>
-            <w:r>
-              <w:rPr>
-                <w:noProof/>
-                <w:webHidden/>
-              </w:rPr>
-              <w:tab/>
-            </w:r>
-            <w:r>
-              <w:rPr>
-                <w:noProof/>
-                <w:webHidden/>
-              </w:rPr>
-              <w:fldChar w:fldCharType="begin"/>
-            </w:r>
-            <w:r>
-              <w:rPr>
-                <w:noProof/>
-                <w:webHidden/>
-              </w:rPr>
-              <w:instrText xml:space="preserve"> PAGEREF _Toc116929530 \h </w:instrText>
-            </w:r>
-            <w:r>
-              <w:rPr>
-                <w:noProof/>
-                <w:webHidden/>
-              </w:rPr>
-            </w:r>
-            <w:r>
-              <w:rPr>
-                <w:noProof/>
-                <w:webHidden/>
-              </w:rPr>
-              <w:fldChar w:fldCharType="separate"/>
-            </w:r>
-            <w:r>
-              <w:rPr>
-                <w:noProof/>
-                <w:webHidden/>
-              </w:rPr>
-              <w:t>4</w:t>
-            </w:r>
-            <w:r>
-              <w:rPr>
-                <w:noProof/>
-                <w:webHidden/>
-              </w:rPr>
-              <w:fldChar w:fldCharType="end"/>
-            </w:r>
-          </w:hyperlink>
-        </w:p>
-        <w:p>
-          <w:pPr>
-            <w:pStyle w:val="ndice3"/>
-            <w:tabs>
-              <w:tab w:val="right" w:leader="dot" w:pos="8494"/>
-            </w:tabs>
-            <w:rPr>
-              <w:noProof/>
-            </w:rPr>
-          </w:pPr>
-          <w:hyperlink w:anchor="_Toc116929531" w:history="1">
-            <w:r>
-              <w:rPr>
-                <w:rStyle w:val="Hiperligao"/>
-                <w:noProof/>
-              </w:rPr>
-              <w:t>Artigo 3º - Cargos e regularidade da mudança dos mesmos</w:t>
-            </w:r>
-            <w:r>
-              <w:rPr>
-                <w:noProof/>
-                <w:webHidden/>
-              </w:rPr>
-              <w:tab/>
-            </w:r>
-            <w:r>
-              <w:rPr>
-                <w:noProof/>
-                <w:webHidden/>
-              </w:rPr>
-              <w:fldChar w:fldCharType="begin"/>
-            </w:r>
-            <w:r>
-              <w:rPr>
-                <w:noProof/>
-                <w:webHidden/>
-              </w:rPr>
-              <w:instrText xml:space="preserve"> PAGEREF _Toc116929531 \h </w:instrText>
-            </w:r>
-            <w:r>
-              <w:rPr>
-                <w:noProof/>
-                <w:webHidden/>
-              </w:rPr>
-            </w:r>
-            <w:r>
-              <w:rPr>
-                <w:noProof/>
-                <w:webHidden/>
-              </w:rPr>
-              <w:fldChar w:fldCharType="separate"/>
-            </w:r>
-            <w:r>
-              <w:rPr>
-                <w:noProof/>
-                <w:webHidden/>
-              </w:rPr>
-              <w:t>4</w:t>
-            </w:r>
-            <w:r>
-              <w:rPr>
-                <w:noProof/>
-                <w:webHidden/>
-              </w:rPr>
-              <w:fldChar w:fldCharType="end"/>
-            </w:r>
-          </w:hyperlink>
-        </w:p>
-        <w:p>
-          <w:pPr>
-            <w:pStyle w:val="ndice3"/>
-            <w:tabs>
-              <w:tab w:val="right" w:leader="dot" w:pos="8494"/>
-            </w:tabs>
-            <w:rPr>
-              <w:noProof/>
-            </w:rPr>
-          </w:pPr>
-          <w:hyperlink w:anchor="_Toc116929532" w:history="1">
-            <w:r>
-              <w:rPr>
-                <w:rStyle w:val="Hiperligao"/>
-                <w:noProof/>
-              </w:rPr>
-              <w:t>Artigo 4º - Reuniões</w:t>
-            </w:r>
-            <w:r>
-              <w:rPr>
-                <w:noProof/>
-                <w:webHidden/>
-              </w:rPr>
-              <w:tab/>
-            </w:r>
-            <w:r>
-              <w:rPr>
-                <w:noProof/>
-                <w:webHidden/>
-              </w:rPr>
-              <w:fldChar w:fldCharType="begin"/>
-            </w:r>
-            <w:r>
-              <w:rPr>
-                <w:noProof/>
-                <w:webHidden/>
-              </w:rPr>
-              <w:instrText xml:space="preserve"> PAGEREF _Toc116929532 \h </w:instrText>
-            </w:r>
-            <w:r>
-              <w:rPr>
-                <w:noProof/>
-                <w:webHidden/>
-              </w:rPr>
-            </w:r>
-            <w:r>
-              <w:rPr>
-                <w:noProof/>
-                <w:webHidden/>
-              </w:rPr>
-              <w:fldChar w:fldCharType="separate"/>
-            </w:r>
-            <w:r>
-              <w:rPr>
-                <w:noProof/>
-                <w:webHidden/>
-              </w:rPr>
-              <w:t>5</w:t>
-            </w:r>
-            <w:r>
-              <w:rPr>
-                <w:noProof/>
-                <w:webHidden/>
-              </w:rPr>
-              <w:fldChar w:fldCharType="end"/>
-            </w:r>
-          </w:hyperlink>
-        </w:p>
-        <w:p>
-          <w:pPr>
-            <w:pStyle w:val="ndice3"/>
-            <w:tabs>
-              <w:tab w:val="right" w:leader="dot" w:pos="8494"/>
-            </w:tabs>
-            <w:rPr>
-              <w:noProof/>
-            </w:rPr>
-          </w:pPr>
-          <w:hyperlink w:anchor="_Toc116929533" w:history="1">
-            <w:r>
-              <w:rPr>
-                <w:rStyle w:val="Hiperligao"/>
-                <w:noProof/>
-              </w:rPr>
-              <w:t>Artigo 5º - Atas e Convocatórias</w:t>
-            </w:r>
-            <w:r>
-              <w:rPr>
-                <w:noProof/>
-                <w:webHidden/>
-              </w:rPr>
-              <w:tab/>
-            </w:r>
-            <w:r>
-              <w:rPr>
-                <w:noProof/>
-                <w:webHidden/>
-              </w:rPr>
-              <w:fldChar w:fldCharType="begin"/>
-            </w:r>
-            <w:r>
-              <w:rPr>
-                <w:noProof/>
-                <w:webHidden/>
-              </w:rPr>
-              <w:instrText xml:space="preserve"> PAGEREF _Toc116929533 \h </w:instrText>
-            </w:r>
-            <w:r>
-              <w:rPr>
-                <w:noProof/>
-                <w:webHidden/>
-              </w:rPr>
-            </w:r>
-            <w:r>
-              <w:rPr>
-                <w:noProof/>
-                <w:webHidden/>
-              </w:rPr>
-              <w:fldChar w:fldCharType="separate"/>
-            </w:r>
-            <w:r>
-              <w:rPr>
-                <w:noProof/>
-                <w:webHidden/>
-              </w:rPr>
-              <w:t>5</w:t>
+              <w:t>7</w:t>
             </w:r>
             <w:r>
               <w:rPr>
@@ -1275,13 +1105,13 @@
               <w:lang w:eastAsia="pt-PT"/>
             </w:rPr>
           </w:pPr>
-          <w:hyperlink w:anchor="_Toc116929534" w:history="1">
+          <w:hyperlink w:anchor="_Toc117011247" w:history="1">
             <w:r>
               <w:rPr>
                 <w:rStyle w:val="Hiperligao"/>
                 <w:noProof/>
               </w:rPr>
-              <w:t>3.2.</w:t>
+              <w:t>4.2.</w:t>
             </w:r>
             <w:r>
               <w:rPr>
@@ -1318,7 +1148,7 @@
                 <w:noProof/>
                 <w:webHidden/>
               </w:rPr>
-              <w:instrText xml:space="preserve"> PAGEREF _Toc116929534 \h </w:instrText>
+              <w:instrText xml:space="preserve"> PAGEREF _Toc117011247 \h </w:instrText>
             </w:r>
             <w:r>
               <w:rPr>
@@ -1338,7 +1168,7 @@
                 <w:noProof/>
                 <w:webHidden/>
               </w:rPr>
-              <w:t>6</w:t>
+              <w:t>9</w:t>
             </w:r>
             <w:r>
               <w:rPr>
@@ -1363,13 +1193,13 @@
               <w:lang w:eastAsia="pt-PT"/>
             </w:rPr>
           </w:pPr>
-          <w:hyperlink w:anchor="_Toc116929535" w:history="1">
+          <w:hyperlink w:anchor="_Toc117011248" w:history="1">
             <w:r>
               <w:rPr>
                 <w:rStyle w:val="Hiperligao"/>
                 <w:noProof/>
               </w:rPr>
-              <w:t>3.3.</w:t>
+              <w:t>4.3.</w:t>
             </w:r>
             <w:r>
               <w:rPr>
@@ -1406,7 +1236,7 @@
                 <w:noProof/>
                 <w:webHidden/>
               </w:rPr>
-              <w:instrText xml:space="preserve"> PAGEREF _Toc116929535 \h </w:instrText>
+              <w:instrText xml:space="preserve"> PAGEREF _Toc117011248 \h </w:instrText>
             </w:r>
             <w:r>
               <w:rPr>
@@ -1426,7 +1256,7 @@
                 <w:noProof/>
                 <w:webHidden/>
               </w:rPr>
-              <w:t>7</w:t>
+              <w:t>10</w:t>
             </w:r>
             <w:r>
               <w:rPr>
@@ -1451,13 +1281,13 @@
               <w:lang w:eastAsia="pt-PT"/>
             </w:rPr>
           </w:pPr>
-          <w:hyperlink w:anchor="_Toc116929536" w:history="1">
+          <w:hyperlink w:anchor="_Toc117011249" w:history="1">
             <w:r>
               <w:rPr>
                 <w:rStyle w:val="Hiperligao"/>
                 <w:noProof/>
               </w:rPr>
-              <w:t>4.</w:t>
+              <w:t>5.</w:t>
             </w:r>
             <w:r>
               <w:rPr>
@@ -1494,7 +1324,7 @@
                 <w:noProof/>
                 <w:webHidden/>
               </w:rPr>
-              <w:instrText xml:space="preserve"> PAGEREF _Toc116929536 \h </w:instrText>
+              <w:instrText xml:space="preserve"> PAGEREF _Toc117011249 \h </w:instrText>
             </w:r>
             <w:r>
               <w:rPr>
@@ -1514,7 +1344,7 @@
                 <w:noProof/>
                 <w:webHidden/>
               </w:rPr>
-              <w:t>8</w:t>
+              <w:t>11</w:t>
             </w:r>
             <w:r>
               <w:rPr>
@@ -1539,13 +1369,13 @@
               <w:lang w:eastAsia="pt-PT"/>
             </w:rPr>
           </w:pPr>
-          <w:hyperlink w:anchor="_Toc116929537" w:history="1">
+          <w:hyperlink w:anchor="_Toc117011250" w:history="1">
             <w:r>
               <w:rPr>
                 <w:rStyle w:val="Hiperligao"/>
                 <w:noProof/>
               </w:rPr>
-              <w:t>5.</w:t>
+              <w:t>6.</w:t>
             </w:r>
             <w:r>
               <w:rPr>
@@ -1582,7 +1412,7 @@
                 <w:noProof/>
                 <w:webHidden/>
               </w:rPr>
-              <w:instrText xml:space="preserve"> PAGEREF _Toc116929537 \h </w:instrText>
+              <w:instrText xml:space="preserve"> PAGEREF _Toc117011250 \h </w:instrText>
             </w:r>
             <w:r>
               <w:rPr>
@@ -1602,7 +1432,7 @@
                 <w:noProof/>
                 <w:webHidden/>
               </w:rPr>
-              <w:t>9</w:t>
+              <w:t>12</w:t>
             </w:r>
             <w:r>
               <w:rPr>
@@ -1626,35 +1456,423 @@
     </w:sdt>
     <w:p>
       <w:pPr>
-        <w:jc w:val="left"/>
+        <w:pStyle w:val="Cabealhodondice"/>
+      </w:pPr>
+      <w:r>
+        <w:t>Índice</w:t>
+      </w:r>
+      <w:r>
+        <w:t xml:space="preserve"> de ilustrações</w:t>
+      </w:r>
+    </w:p>
+    <w:p>
+      <w:pPr>
+        <w:pStyle w:val="ndicedeilustraes"/>
+        <w:tabs>
+          <w:tab w:val="right" w:leader="dot" w:pos="8494"/>
+        </w:tabs>
+        <w:rPr>
+          <w:rFonts w:eastAsiaTheme="minorEastAsia"/>
+          <w:noProof/>
+          <w:sz w:val="22"/>
+          <w:lang w:eastAsia="pt-PT"/>
+        </w:rPr>
+      </w:pPr>
+      <w:r>
         <w:rPr>
           <w:rFonts w:ascii="Garamond" w:hAnsi="Garamond"/>
           <w:sz w:val="28"/>
           <w:szCs w:val="28"/>
         </w:rPr>
-      </w:pPr>
-    </w:p>
-    <w:p>
-      <w:pPr>
-        <w:jc w:val="left"/>
+        <w:fldChar w:fldCharType="begin"/>
+      </w:r>
+      <w:r>
         <w:rPr>
           <w:rFonts w:ascii="Garamond" w:hAnsi="Garamond"/>
           <w:sz w:val="28"/>
           <w:szCs w:val="28"/>
         </w:rPr>
-      </w:pPr>
-    </w:p>
-    <w:p>
-      <w:pPr>
-        <w:jc w:val="center"/>
+        <w:instrText xml:space="preserve"> TOC \h \z \c "Figura" </w:instrText>
+      </w:r>
+      <w:r>
         <w:rPr>
           <w:rFonts w:ascii="Garamond" w:hAnsi="Garamond"/>
           <w:sz w:val="28"/>
           <w:szCs w:val="28"/>
         </w:rPr>
+        <w:fldChar w:fldCharType="separate"/>
+      </w:r>
+      <w:hyperlink r:id="rId10" w:anchor="_Toc117011174" w:history="1">
+        <w:r>
+          <w:rPr>
+            <w:rStyle w:val="Hiperligao"/>
+            <w:noProof/>
+          </w:rPr>
+          <w:t>Figura 1 - Esboço do Sistema em papel</w:t>
+        </w:r>
+        <w:r>
+          <w:rPr>
+            <w:noProof/>
+            <w:webHidden/>
+          </w:rPr>
+          <w:tab/>
+        </w:r>
+        <w:r>
+          <w:rPr>
+            <w:noProof/>
+            <w:webHidden/>
+          </w:rPr>
+          <w:fldChar w:fldCharType="begin"/>
+        </w:r>
+        <w:r>
+          <w:rPr>
+            <w:noProof/>
+            <w:webHidden/>
+          </w:rPr>
+          <w:instrText xml:space="preserve"> PAGEREF _Toc117011174 \h </w:instrText>
+        </w:r>
+        <w:r>
+          <w:rPr>
+            <w:noProof/>
+            <w:webHidden/>
+          </w:rPr>
+        </w:r>
+        <w:r>
+          <w:rPr>
+            <w:noProof/>
+            <w:webHidden/>
+          </w:rPr>
+          <w:fldChar w:fldCharType="separate"/>
+        </w:r>
+        <w:r>
+          <w:rPr>
+            <w:noProof/>
+            <w:webHidden/>
+          </w:rPr>
+          <w:t>4</w:t>
+        </w:r>
+        <w:r>
+          <w:rPr>
+            <w:noProof/>
+            <w:webHidden/>
+          </w:rPr>
+          <w:fldChar w:fldCharType="end"/>
+        </w:r>
+      </w:hyperlink>
+    </w:p>
+    <w:p>
+      <w:pPr>
+        <w:pStyle w:val="ndicedeilustraes"/>
+        <w:tabs>
+          <w:tab w:val="right" w:leader="dot" w:pos="8494"/>
+        </w:tabs>
+        <w:rPr>
+          <w:rFonts w:eastAsiaTheme="minorEastAsia"/>
+          <w:noProof/>
+          <w:sz w:val="22"/>
+          <w:lang w:eastAsia="pt-PT"/>
+        </w:rPr>
+      </w:pPr>
+      <w:hyperlink w:anchor="_Toc117011175" w:history="1">
+        <w:r>
+          <w:rPr>
+            <w:rStyle w:val="Hiperligao"/>
+            <w:noProof/>
+          </w:rPr>
+          <w:t>Figura 2 - Diagrama de Hardware de UM poste de iluminação</w:t>
+        </w:r>
+        <w:r>
+          <w:rPr>
+            <w:noProof/>
+            <w:webHidden/>
+          </w:rPr>
+          <w:tab/>
+        </w:r>
+        <w:r>
+          <w:rPr>
+            <w:noProof/>
+            <w:webHidden/>
+          </w:rPr>
+          <w:fldChar w:fldCharType="begin"/>
+        </w:r>
+        <w:r>
+          <w:rPr>
+            <w:noProof/>
+            <w:webHidden/>
+          </w:rPr>
+          <w:instrText xml:space="preserve"> PAGEREF _Toc117011175 \h </w:instrText>
+        </w:r>
+        <w:r>
+          <w:rPr>
+            <w:noProof/>
+            <w:webHidden/>
+          </w:rPr>
+        </w:r>
+        <w:r>
+          <w:rPr>
+            <w:noProof/>
+            <w:webHidden/>
+          </w:rPr>
+          <w:fldChar w:fldCharType="separate"/>
+        </w:r>
+        <w:r>
+          <w:rPr>
+            <w:noProof/>
+            <w:webHidden/>
+          </w:rPr>
+          <w:t>5</w:t>
+        </w:r>
+        <w:r>
+          <w:rPr>
+            <w:noProof/>
+            <w:webHidden/>
+          </w:rPr>
+          <w:fldChar w:fldCharType="end"/>
+        </w:r>
+      </w:hyperlink>
+    </w:p>
+    <w:p>
+      <w:pPr>
+        <w:pStyle w:val="ndicedeilustraes"/>
+        <w:tabs>
+          <w:tab w:val="right" w:leader="dot" w:pos="8494"/>
+        </w:tabs>
+        <w:rPr>
+          <w:rFonts w:eastAsiaTheme="minorEastAsia"/>
+          <w:noProof/>
+          <w:sz w:val="22"/>
+          <w:lang w:eastAsia="pt-PT"/>
+        </w:rPr>
+      </w:pPr>
+      <w:hyperlink w:anchor="_Toc117011176" w:history="1">
+        <w:r>
+          <w:rPr>
+            <w:rStyle w:val="Hiperligao"/>
+            <w:noProof/>
+          </w:rPr>
+          <w:t>Figura 3 - Diagrama de Hardware de TODO o Sistema</w:t>
+        </w:r>
+        <w:r>
+          <w:rPr>
+            <w:noProof/>
+            <w:webHidden/>
+          </w:rPr>
+          <w:tab/>
+        </w:r>
+        <w:r>
+          <w:rPr>
+            <w:noProof/>
+            <w:webHidden/>
+          </w:rPr>
+          <w:fldChar w:fldCharType="begin"/>
+        </w:r>
+        <w:r>
+          <w:rPr>
+            <w:noProof/>
+            <w:webHidden/>
+          </w:rPr>
+          <w:instrText xml:space="preserve"> PAGEREF _Toc117011176 \h </w:instrText>
+        </w:r>
+        <w:r>
+          <w:rPr>
+            <w:noProof/>
+            <w:webHidden/>
+          </w:rPr>
+        </w:r>
+        <w:r>
+          <w:rPr>
+            <w:noProof/>
+            <w:webHidden/>
+          </w:rPr>
+          <w:fldChar w:fldCharType="separate"/>
+        </w:r>
+        <w:r>
+          <w:rPr>
+            <w:noProof/>
+            <w:webHidden/>
+          </w:rPr>
+          <w:t>5</w:t>
+        </w:r>
+        <w:r>
+          <w:rPr>
+            <w:noProof/>
+            <w:webHidden/>
+          </w:rPr>
+          <w:fldChar w:fldCharType="end"/>
+        </w:r>
+      </w:hyperlink>
+    </w:p>
+    <w:p>
+      <w:pPr>
+        <w:pStyle w:val="ndicedeilustraes"/>
+        <w:tabs>
+          <w:tab w:val="right" w:leader="dot" w:pos="8494"/>
+        </w:tabs>
+        <w:rPr>
+          <w:rFonts w:eastAsiaTheme="minorEastAsia"/>
+          <w:noProof/>
+          <w:sz w:val="22"/>
+          <w:lang w:eastAsia="pt-PT"/>
+        </w:rPr>
+      </w:pPr>
+      <w:hyperlink w:anchor="_Toc117011177" w:history="1">
+        <w:r>
+          <w:rPr>
+            <w:rStyle w:val="Hiperligao"/>
+            <w:noProof/>
+          </w:rPr>
+          <w:t>Figura 4 - Protótipo da Maquete do Sistema (visão de cima)</w:t>
+        </w:r>
+        <w:r>
+          <w:rPr>
+            <w:noProof/>
+            <w:webHidden/>
+          </w:rPr>
+          <w:tab/>
+        </w:r>
+        <w:r>
+          <w:rPr>
+            <w:noProof/>
+            <w:webHidden/>
+          </w:rPr>
+          <w:fldChar w:fldCharType="begin"/>
+        </w:r>
+        <w:r>
+          <w:rPr>
+            <w:noProof/>
+            <w:webHidden/>
+          </w:rPr>
+          <w:instrText xml:space="preserve"> PAGEREF _Toc117011177 \h </w:instrText>
+        </w:r>
+        <w:r>
+          <w:rPr>
+            <w:noProof/>
+            <w:webHidden/>
+          </w:rPr>
+        </w:r>
+        <w:r>
+          <w:rPr>
+            <w:noProof/>
+            <w:webHidden/>
+          </w:rPr>
+          <w:fldChar w:fldCharType="separate"/>
+        </w:r>
+        <w:r>
+          <w:rPr>
+            <w:noProof/>
+            <w:webHidden/>
+          </w:rPr>
+          <w:t>6</w:t>
+        </w:r>
+        <w:r>
+          <w:rPr>
+            <w:noProof/>
+            <w:webHidden/>
+          </w:rPr>
+          <w:fldChar w:fldCharType="end"/>
+        </w:r>
+      </w:hyperlink>
+    </w:p>
+    <w:p>
+      <w:pPr>
+        <w:pStyle w:val="ndicedeilustraes"/>
+        <w:tabs>
+          <w:tab w:val="right" w:leader="dot" w:pos="8494"/>
+        </w:tabs>
+        <w:rPr>
+          <w:rFonts w:eastAsiaTheme="minorEastAsia"/>
+          <w:noProof/>
+          <w:sz w:val="22"/>
+          <w:lang w:eastAsia="pt-PT"/>
+        </w:rPr>
+      </w:pPr>
+      <w:hyperlink r:id="rId11" w:anchor="_Toc117011178" w:history="1">
+        <w:r>
+          <w:rPr>
+            <w:rStyle w:val="Hiperligao"/>
+            <w:noProof/>
+          </w:rPr>
+          <w:t>Figura 5 - Protótipo da Maquete do Sistema (visão lateral)</w:t>
+        </w:r>
+        <w:r>
+          <w:rPr>
+            <w:noProof/>
+            <w:webHidden/>
+          </w:rPr>
+          <w:tab/>
+        </w:r>
+        <w:r>
+          <w:rPr>
+            <w:noProof/>
+            <w:webHidden/>
+          </w:rPr>
+          <w:fldChar w:fldCharType="begin"/>
+        </w:r>
+        <w:r>
+          <w:rPr>
+            <w:noProof/>
+            <w:webHidden/>
+          </w:rPr>
+          <w:instrText xml:space="preserve"> PAGEREF _Toc117011178 \h </w:instrText>
+        </w:r>
+        <w:r>
+          <w:rPr>
+            <w:noProof/>
+            <w:webHidden/>
+          </w:rPr>
+        </w:r>
+        <w:r>
+          <w:rPr>
+            <w:noProof/>
+            <w:webHidden/>
+          </w:rPr>
+          <w:fldChar w:fldCharType="separate"/>
+        </w:r>
+        <w:r>
+          <w:rPr>
+            <w:noProof/>
+            <w:webHidden/>
+          </w:rPr>
+          <w:t>6</w:t>
+        </w:r>
+        <w:r>
+          <w:rPr>
+            <w:noProof/>
+            <w:webHidden/>
+          </w:rPr>
+          <w:fldChar w:fldCharType="end"/>
+        </w:r>
+      </w:hyperlink>
+    </w:p>
+    <w:p>
+      <w:pPr>
+        <w:jc w:val="left"/>
+        <w:rPr>
+          <w:rFonts w:ascii="Garamond" w:hAnsi="Garamond"/>
+          <w:sz w:val="28"/>
+          <w:szCs w:val="28"/>
+        </w:rPr>
+      </w:pPr>
+      <w:r>
+        <w:rPr>
+          <w:rFonts w:ascii="Garamond" w:hAnsi="Garamond"/>
+          <w:sz w:val="28"/>
+          <w:szCs w:val="28"/>
+        </w:rPr>
+        <w:fldChar w:fldCharType="end"/>
+      </w:r>
+    </w:p>
+    <w:p>
+      <w:pPr>
+        <w:jc w:val="center"/>
+        <w:rPr>
+          <w:rFonts w:ascii="Garamond" w:hAnsi="Garamond"/>
+          <w:sz w:val="28"/>
+          <w:szCs w:val="28"/>
+        </w:rPr>
         <w:sectPr>
-          <w:headerReference w:type="default" r:id="rId10"/>
-          <w:footerReference w:type="default" r:id="rId11"/>
+          <w:headerReference w:type="default" r:id="rId12"/>
+          <w:footerReference w:type="default" r:id="rId13"/>
           <w:pgSz w:w="11906" w:h="16838"/>
           <w:pgMar w:top="1970" w:right="1701" w:bottom="1417" w:left="1701" w:header="708" w:footer="708" w:gutter="0"/>
           <w:cols w:space="708"/>
@@ -1671,7 +1889,7 @@
         </w:numPr>
         <w:ind w:left="811" w:hanging="357"/>
       </w:pPr>
-      <w:bookmarkStart w:id="0" w:name="_Toc116929524"/>
+      <w:bookmarkStart w:id="0" w:name="_Toc117011240"/>
       <w:r>
         <w:lastRenderedPageBreak/>
         <w:t>Introdução</w:t>
@@ -1799,6 +2017,644 @@
       </w:r>
       <w:r>
         <w:t>não serem alcançadas.</w:t>
+      </w:r>
+    </w:p>
+    <w:p>
+      <w:pPr>
+        <w:spacing w:after="160" w:line="259" w:lineRule="auto"/>
+        <w:ind w:firstLine="0"/>
+        <w:jc w:val="left"/>
+      </w:pPr>
+      <w:r>
+        <w:br w:type="page"/>
+      </w:r>
+    </w:p>
+    <w:p>
+      <w:pPr>
+        <w:pStyle w:val="Ttulo1"/>
+        <w:numPr>
+          <w:ilvl w:val="0"/>
+          <w:numId w:val="5"/>
+        </w:numPr>
+      </w:pPr>
+      <w:bookmarkStart w:id="1" w:name="_Toc117011241"/>
+      <w:r>
+        <w:lastRenderedPageBreak/>
+        <w:t>Prop</w:t>
+      </w:r>
+      <w:r>
+        <w:t>osta de sistema</w:t>
+      </w:r>
+      <w:bookmarkEnd w:id="1"/>
+    </w:p>
+    <w:p/>
+    <w:p>
+      <w:r>
+        <w:t xml:space="preserve">Abaixo poderá ser </w:t>
+      </w:r>
+      <w:r>
+        <w:t xml:space="preserve">observado </w:t>
+      </w:r>
+      <w:r>
+        <w:t xml:space="preserve">o </w:t>
+      </w:r>
+      <w:r>
+        <w:t xml:space="preserve">ponto da situação atual, em </w:t>
+      </w:r>
+      <w:r>
+        <w:t xml:space="preserve">termos dos </w:t>
+      </w:r>
+      <w:r>
+        <w:rPr>
+          <w:u w:val="single"/>
+        </w:rPr>
+        <w:t>Requisitos Funcionais</w:t>
+      </w:r>
+      <w:r>
+        <w:t xml:space="preserve"> e </w:t>
+      </w:r>
+      <w:r>
+        <w:rPr>
+          <w:u w:val="single"/>
+        </w:rPr>
+        <w:t>Não Funcionais</w:t>
+      </w:r>
+      <w:r>
+        <w:t xml:space="preserve"> que foram prontamente levantados pela nossa equipa para obter, des</w:t>
+      </w:r>
+      <w:r>
+        <w:t>ta</w:t>
+      </w:r>
+      <w:r>
+        <w:t xml:space="preserve"> forma, a fundação daquilo que </w:t>
+      </w:r>
+      <w:r>
+        <w:t>é esperado</w:t>
+      </w:r>
+      <w:r>
+        <w:t>,</w:t>
+      </w:r>
+      <w:r>
+        <w:t xml:space="preserve"> uma vez que o projeto esteja na fase de lançamento. </w:t>
+      </w:r>
+    </w:p>
+    <w:p/>
+    <w:p>
+      <w:pPr>
+        <w:pStyle w:val="Ttulo2"/>
+        <w:numPr>
+          <w:ilvl w:val="1"/>
+          <w:numId w:val="5"/>
+        </w:numPr>
+      </w:pPr>
+      <w:bookmarkStart w:id="2" w:name="_Toc117011242"/>
+      <w:r>
+        <w:t>Re</w:t>
+      </w:r>
+      <w:r>
+        <w:t>quisitos Funcionais</w:t>
+      </w:r>
+      <w:bookmarkEnd w:id="2"/>
+    </w:p>
+    <w:p>
+      <w:r>
+        <w:t xml:space="preserve">É sabido que os Requisitos Funcionais </w:t>
+      </w:r>
+      <w:r>
+        <w:t>são a definição daquilo que o sistema poderá fazer</w:t>
+      </w:r>
+      <w:r>
+        <w:t>, ou seja, a materialização de uma ou várias necessidades</w:t>
+      </w:r>
+      <w:r>
+        <w:t xml:space="preserve"> realizadas em prol do sistema.</w:t>
+      </w:r>
+      <w:r>
+        <w:t xml:space="preserve"> Estes requisitos </w:t>
+      </w:r>
+      <w:r>
+        <w:t>t</w:t>
+      </w:r>
+      <w:r>
+        <w:t>erão um impacto substancial no sucesso do projeto. É essencial identificar essas regras o quanto antes, de modo que não haja falhas de comunicação. É importante frisar que estas regras podem sofrer alterações consoante as necessidades/adversidades que eventualmente possam surgir.</w:t>
+      </w:r>
+    </w:p>
+    <w:p>
+      <w:pPr>
+        <w:pStyle w:val="PargrafodaLista"/>
+        <w:numPr>
+          <w:ilvl w:val="0"/>
+          <w:numId w:val="23"/>
+        </w:numPr>
+      </w:pPr>
+      <w:r>
+        <w:rPr>
+          <w:b/>
+          <w:bCs/>
+        </w:rPr>
+        <w:t xml:space="preserve">RF01: </w:t>
+      </w:r>
+      <w:r>
+        <w:rPr>
+          <w:b/>
+          <w:bCs/>
+        </w:rPr>
+        <w:t>Gestão de Energia</w:t>
+      </w:r>
+      <w:r>
+        <w:rPr>
+          <w:b/>
+          <w:bCs/>
+        </w:rPr>
+        <w:t xml:space="preserve"> </w:t>
+      </w:r>
+      <w:r>
+        <w:rPr>
+          <w:b/>
+          <w:bCs/>
+        </w:rPr>
+        <w:t>–</w:t>
+      </w:r>
+      <w:r>
+        <w:t xml:space="preserve"> </w:t>
+      </w:r>
+      <w:r>
+        <w:t>Através de sensores de luz</w:t>
+      </w:r>
+      <w:r>
+        <w:t>, determinar qua</w:t>
+      </w:r>
+      <w:r>
+        <w:t>l o momento em que os postes de iluminação devem ser ligados/desligados mediante</w:t>
+      </w:r>
+      <w:r>
+        <w:t xml:space="preserve"> a hora e nível de luminosidade do momento (dia/noite);</w:t>
+      </w:r>
+    </w:p>
+    <w:p>
+      <w:pPr>
+        <w:pStyle w:val="PargrafodaLista"/>
+        <w:numPr>
+          <w:ilvl w:val="0"/>
+          <w:numId w:val="23"/>
+        </w:numPr>
+      </w:pPr>
+      <w:r>
+        <w:rPr>
+          <w:b/>
+          <w:bCs/>
+        </w:rPr>
+        <w:t>RF0</w:t>
+      </w:r>
+      <w:r>
+        <w:rPr>
+          <w:b/>
+          <w:bCs/>
+        </w:rPr>
+        <w:t>2</w:t>
+      </w:r>
+      <w:r>
+        <w:rPr>
+          <w:b/>
+          <w:bCs/>
+        </w:rPr>
+        <w:t xml:space="preserve">: </w:t>
+      </w:r>
+      <w:r>
+        <w:rPr>
+          <w:b/>
+          <w:bCs/>
+        </w:rPr>
+        <w:t>Iluminação mediante movimento</w:t>
+      </w:r>
+      <w:r>
+        <w:rPr>
+          <w:b/>
+          <w:bCs/>
+        </w:rPr>
+        <w:t xml:space="preserve"> </w:t>
+      </w:r>
+      <w:r>
+        <w:rPr>
+          <w:b/>
+          <w:bCs/>
+        </w:rPr>
+        <w:t>–</w:t>
+      </w:r>
+      <w:r>
+        <w:t xml:space="preserve"> </w:t>
+      </w:r>
+      <w:r>
+        <w:t xml:space="preserve">Desligar a iluminação ou reduzir a </w:t>
+      </w:r>
+      <w:r>
+        <w:t>intensidade para um valor mínimo em caso de ausência de movimento</w:t>
+      </w:r>
+      <w:r>
+        <w:t>;</w:t>
+      </w:r>
+    </w:p>
+    <w:p>
+      <w:pPr>
+        <w:pStyle w:val="PargrafodaLista"/>
+        <w:numPr>
+          <w:ilvl w:val="0"/>
+          <w:numId w:val="23"/>
+        </w:numPr>
+      </w:pPr>
+      <w:r>
+        <w:rPr>
+          <w:b/>
+          <w:bCs/>
+        </w:rPr>
+        <w:t>RF0</w:t>
+      </w:r>
+      <w:r>
+        <w:rPr>
+          <w:b/>
+          <w:bCs/>
+        </w:rPr>
+        <w:t>3</w:t>
+      </w:r>
+      <w:r>
+        <w:rPr>
+          <w:b/>
+          <w:bCs/>
+        </w:rPr>
+        <w:t xml:space="preserve">: </w:t>
+      </w:r>
+      <w:r>
+        <w:rPr>
+          <w:b/>
+          <w:bCs/>
+        </w:rPr>
+        <w:t>Dados em Tempo Real</w:t>
+      </w:r>
+      <w:r>
+        <w:rPr>
+          <w:b/>
+          <w:bCs/>
+        </w:rPr>
+        <w:t xml:space="preserve"> </w:t>
+      </w:r>
+      <w:r>
+        <w:rPr>
+          <w:b/>
+          <w:bCs/>
+        </w:rPr>
+        <w:t>–</w:t>
+      </w:r>
+      <w:r>
+        <w:t xml:space="preserve"> </w:t>
+      </w:r>
+      <w:r>
+        <w:t xml:space="preserve">Comunicação centralizada </w:t>
+      </w:r>
+      <w:r>
+        <w:t xml:space="preserve">dos dados atuais (ID do Arduíno; </w:t>
+      </w:r>
+      <w:r>
+        <w:t>valor do input da quantidade de luz; valor do output de iluminação e Input de deteção de movimento)</w:t>
+      </w:r>
+      <w:r>
+        <w:t>.</w:t>
+      </w:r>
+    </w:p>
+    <w:p>
+      <w:pPr>
+        <w:spacing w:after="160" w:line="259" w:lineRule="auto"/>
+        <w:ind w:firstLine="0"/>
+        <w:jc w:val="left"/>
+      </w:pPr>
+    </w:p>
+    <w:p>
+      <w:pPr>
+        <w:pStyle w:val="Ttulo2"/>
+        <w:numPr>
+          <w:ilvl w:val="1"/>
+          <w:numId w:val="5"/>
+        </w:numPr>
+      </w:pPr>
+      <w:bookmarkStart w:id="3" w:name="_Toc117011243"/>
+      <w:r>
+        <w:t xml:space="preserve">Requisitos </w:t>
+      </w:r>
+      <w:r>
+        <w:t xml:space="preserve">Não </w:t>
+      </w:r>
+      <w:r>
+        <w:t>Funcionais</w:t>
+      </w:r>
+      <w:bookmarkEnd w:id="3"/>
+    </w:p>
+    <w:p>
+      <w:r>
+        <w:t>Por outro lado,</w:t>
+      </w:r>
+      <w:r>
+        <w:t xml:space="preserve"> os Requisitos</w:t>
+      </w:r>
+      <w:r>
+        <w:t xml:space="preserve"> Não</w:t>
+      </w:r>
+      <w:r>
+        <w:t xml:space="preserve"> Funcionais </w:t>
+      </w:r>
+      <w:r>
+        <w:t xml:space="preserve">definem </w:t>
+      </w:r>
+      <w:r>
+        <w:t>o que é que o sistema fará mais concretamente. São premissas</w:t>
+      </w:r>
+      <w:r>
+        <w:t>,</w:t>
+      </w:r>
+      <w:r>
+        <w:t xml:space="preserve"> restrições técnicas</w:t>
+      </w:r>
+      <w:r>
+        <w:t xml:space="preserve"> e necessidades que não podem ser atendidas através de funcionalidades.</w:t>
+      </w:r>
+      <w:r>
+        <w:t xml:space="preserve"> Estes </w:t>
+      </w:r>
+      <w:r>
+        <w:t xml:space="preserve">Requisitos </w:t>
+      </w:r>
+      <w:r>
+        <w:t>N</w:t>
+      </w:r>
+      <w:r>
+        <w:t>ão Funcionais (</w:t>
+      </w:r>
+      <w:r>
+        <w:t>RNF</w:t>
+      </w:r>
+      <w:r>
+        <w:t>) inerentes ao projeto, estão associados à qualidade e segurança da aplicação que garante o funcionamento otimizado de todo o sistema</w:t>
+      </w:r>
+      <w:r>
+        <w:t>.</w:t>
+      </w:r>
+    </w:p>
+    <w:p>
+      <w:pPr>
+        <w:pStyle w:val="PargrafodaLista"/>
+        <w:numPr>
+          <w:ilvl w:val="0"/>
+          <w:numId w:val="23"/>
+        </w:numPr>
+      </w:pPr>
+      <w:r>
+        <w:rPr>
+          <w:b/>
+          <w:bCs/>
+        </w:rPr>
+        <w:lastRenderedPageBreak/>
+        <w:t>RNF</w:t>
+      </w:r>
+      <w:r>
+        <w:rPr>
+          <w:b/>
+          <w:bCs/>
+        </w:rPr>
+        <w:t>01:</w:t>
+      </w:r>
+      <w:r>
+        <w:rPr>
+          <w:b/>
+          <w:bCs/>
+        </w:rPr>
+        <w:t xml:space="preserve"> Base de dados </w:t>
+      </w:r>
+      <w:r>
+        <w:rPr>
+          <w:b/>
+          <w:bCs/>
+        </w:rPr>
+        <w:t>–</w:t>
+      </w:r>
+      <w:r>
+        <w:t xml:space="preserve"> </w:t>
+      </w:r>
+      <w:r>
+        <w:t>O armazenamento de dados deverá ser efetuado recorrendo a uma linguagem de base de dados que envolva SQL;</w:t>
+      </w:r>
+    </w:p>
+    <w:p>
+      <w:pPr>
+        <w:pStyle w:val="PargrafodaLista"/>
+        <w:numPr>
+          <w:ilvl w:val="0"/>
+          <w:numId w:val="23"/>
+        </w:numPr>
+      </w:pPr>
+      <w:r>
+        <w:rPr>
+          <w:b/>
+          <w:bCs/>
+        </w:rPr>
+        <w:t>RNF02:</w:t>
+      </w:r>
+      <w:r>
+        <w:rPr>
+          <w:b/>
+          <w:bCs/>
+        </w:rPr>
+        <w:t xml:space="preserve"> </w:t>
+      </w:r>
+      <w:r>
+        <w:rPr>
+          <w:b/>
+          <w:bCs/>
+        </w:rPr>
+        <w:t>Aplicação móvel</w:t>
+      </w:r>
+      <w:r>
+        <w:rPr>
+          <w:b/>
+          <w:bCs/>
+        </w:rPr>
+        <w:t xml:space="preserve"> </w:t>
+      </w:r>
+      <w:r>
+        <w:rPr>
+          <w:b/>
+          <w:bCs/>
+        </w:rPr>
+        <w:t>–</w:t>
+      </w:r>
+      <w:r>
+        <w:t xml:space="preserve"> </w:t>
+      </w:r>
+      <w:r>
+        <w:t xml:space="preserve">A gestão </w:t>
+      </w:r>
+      <w:r>
+        <w:t>do sistema, desde</w:t>
+      </w:r>
+      <w:r>
+        <w:t xml:space="preserve"> consultas à base de dados até </w:t>
+      </w:r>
+      <w:r>
+        <w:t>ao estado d</w:t>
+      </w:r>
+      <w:r>
+        <w:t xml:space="preserve">e manutenção </w:t>
+      </w:r>
+      <w:proofErr w:type="gramStart"/>
+      <w:r>
+        <w:t>o monitorização</w:t>
+      </w:r>
+      <w:proofErr w:type="gramEnd"/>
+      <w:r>
+        <w:t xml:space="preserve"> do mesmo</w:t>
+      </w:r>
+      <w:r>
+        <w:t xml:space="preserve">, deverá ser acedido através de uma </w:t>
+      </w:r>
+      <w:r>
+        <w:t>App</w:t>
+      </w:r>
+      <w:r>
+        <w:t>;</w:t>
+      </w:r>
+    </w:p>
+    <w:p>
+      <w:pPr>
+        <w:pStyle w:val="PargrafodaLista"/>
+        <w:numPr>
+          <w:ilvl w:val="0"/>
+          <w:numId w:val="23"/>
+        </w:numPr>
+      </w:pPr>
+      <w:r>
+        <w:rPr>
+          <w:b/>
+          <w:bCs/>
+        </w:rPr>
+        <w:t>RNF03:</w:t>
+      </w:r>
+      <w:r>
+        <w:t xml:space="preserve"> </w:t>
+      </w:r>
+      <w:r>
+        <w:rPr>
+          <w:b/>
+          <w:bCs/>
+        </w:rPr>
+        <w:t xml:space="preserve">Idioma da aplicação </w:t>
+      </w:r>
+      <w:r>
+        <w:rPr>
+          <w:b/>
+          <w:bCs/>
+        </w:rPr>
+        <w:t>–</w:t>
+      </w:r>
+      <w:r>
+        <w:t xml:space="preserve"> </w:t>
+      </w:r>
+      <w:r>
+        <w:t xml:space="preserve">O </w:t>
+      </w:r>
+      <w:r>
+        <w:t>sistema</w:t>
+      </w:r>
+      <w:r>
+        <w:t xml:space="preserve"> deverá ser capaz de ser totalmente traduzido do português para o inglês e vice-versa</w:t>
+      </w:r>
+      <w:r>
+        <w:t xml:space="preserve">, de modo </w:t>
+      </w:r>
+      <w:r>
+        <w:t xml:space="preserve">a qualquer pessoa ser capaz de </w:t>
+      </w:r>
+      <w:r>
+        <w:t>compreender todas as funcionalidades do sistema</w:t>
+      </w:r>
+      <w:r>
+        <w:t>;</w:t>
+      </w:r>
+    </w:p>
+    <w:p>
+      <w:pPr>
+        <w:pStyle w:val="PargrafodaLista"/>
+        <w:numPr>
+          <w:ilvl w:val="0"/>
+          <w:numId w:val="23"/>
+        </w:numPr>
+      </w:pPr>
+      <w:r>
+        <w:rPr>
+          <w:b/>
+          <w:bCs/>
+        </w:rPr>
+        <w:t>RNF0</w:t>
+      </w:r>
+      <w:r>
+        <w:rPr>
+          <w:b/>
+          <w:bCs/>
+        </w:rPr>
+        <w:t>4</w:t>
+      </w:r>
+      <w:r>
+        <w:rPr>
+          <w:b/>
+          <w:bCs/>
+        </w:rPr>
+        <w:t>:</w:t>
+      </w:r>
+      <w:r>
+        <w:t xml:space="preserve"> </w:t>
+      </w:r>
+      <w:r>
+        <w:rPr>
+          <w:b/>
+          <w:bCs/>
+        </w:rPr>
+        <w:t>Conta d</w:t>
+      </w:r>
+      <w:r>
+        <w:rPr>
+          <w:b/>
+          <w:bCs/>
+        </w:rPr>
+        <w:t>e</w:t>
+      </w:r>
+      <w:r>
+        <w:rPr>
+          <w:b/>
+          <w:bCs/>
+        </w:rPr>
+        <w:t xml:space="preserve"> utilizador</w:t>
+      </w:r>
+      <w:r>
+        <w:rPr>
+          <w:b/>
+          <w:bCs/>
+        </w:rPr>
+        <w:t xml:space="preserve"> </w:t>
+      </w:r>
+      <w:r>
+        <w:rPr>
+          <w:b/>
+          <w:bCs/>
+        </w:rPr>
+        <w:t>–</w:t>
+      </w:r>
+      <w:r>
+        <w:t xml:space="preserve"> </w:t>
+      </w:r>
+      <w:r>
+        <w:t>Qualquer utilizador</w:t>
+      </w:r>
+      <w:r>
+        <w:t xml:space="preserve"> autorizado a fazer uso do sistema terá de possuir uma conta</w:t>
+      </w:r>
+      <w:r>
+        <w:t xml:space="preserve"> feita de forma manual pelo responsável da segurança da infraestrutura.</w:t>
       </w:r>
     </w:p>
     <w:p>
@@ -1820,47 +2676,721 @@
         </w:numPr>
         <w:ind w:left="811" w:hanging="357"/>
       </w:pPr>
-      <w:bookmarkStart w:id="1" w:name="_Toc116929525"/>
+      <w:bookmarkStart w:id="4" w:name="_Toc117011244"/>
       <w:r>
         <w:lastRenderedPageBreak/>
-        <w:t>Prop</w:t>
-      </w:r>
-      <w:r>
-        <w:t>osta de sistema</w:t>
-      </w:r>
-      <w:bookmarkEnd w:id="1"/>
+        <w:t>Prototipagem</w:t>
+      </w:r>
+      <w:bookmarkEnd w:id="4"/>
+    </w:p>
+    <w:p>
+      <w:r>
+        <w:t>Tendo em vista o plano final</w:t>
+      </w:r>
+      <w:r>
+        <w:t xml:space="preserve"> do projeto, já foram efetuados alguns </w:t>
+      </w:r>
+      <w:r>
+        <w:t>protótipos</w:t>
+      </w:r>
+      <w:r>
+        <w:t xml:space="preserve"> daquilo que o nosso projeto visa atingir. Para o efeito foi feito um esboço </w:t>
+      </w:r>
+      <w:r>
+        <w:t>em papel</w:t>
+      </w:r>
+      <w:r>
+        <w:t>, seguido de uma transição para um ambiente mais gráfico</w:t>
+      </w:r>
+      <w:r>
+        <w:t xml:space="preserve"> e, por fim, </w:t>
+      </w:r>
+      <w:r>
+        <w:t xml:space="preserve">efetuou-se uma maquete com o Requisito funcional </w:t>
+      </w:r>
+      <w:r>
+        <w:rPr>
+          <w:b/>
+          <w:bCs/>
+        </w:rPr>
+        <w:t>#</w:t>
+      </w:r>
+      <w:r>
+        <w:rPr>
+          <w:b/>
+          <w:bCs/>
+        </w:rPr>
+        <w:t>RF02 – Iluminação mediante movimento</w:t>
+      </w:r>
+      <w:r>
+        <w:t xml:space="preserve">. É de frisar que </w:t>
+      </w:r>
+      <w:r>
+        <w:t>tanto a maquete como o respetivo código não é final e poderá sofrer várias alterações até atingir o seu estad</w:t>
+      </w:r>
+      <w:r>
+        <w:t>o</w:t>
+      </w:r>
+      <w:r>
+        <w:t xml:space="preserve"> final.</w:t>
+      </w:r>
     </w:p>
     <w:p/>
     <w:p>
       <w:r>
-        <w:t xml:space="preserve">Abaixo poderá ser </w:t>
-      </w:r>
-      <w:r>
-        <w:t xml:space="preserve">observado </w:t>
-      </w:r>
-      <w:r>
-        <w:t xml:space="preserve">o </w:t>
-      </w:r>
-      <w:r>
-        <w:t xml:space="preserve">ponto da situação atual, em </w:t>
-      </w:r>
-      <w:r>
-        <w:t>sintonia com aquilo que foi proposto para a Fase 1:</w:t>
-      </w:r>
+        <w:rPr>
+          <w:noProof/>
+        </w:rPr>
+        <mc:AlternateContent>
+          <mc:Choice Requires="wps">
+            <w:drawing>
+              <wp:anchor distT="0" distB="0" distL="114300" distR="114300" simplePos="0" relativeHeight="251660288" behindDoc="0" locked="0" layoutInCell="1" allowOverlap="1" wp14:anchorId="00F44BF7" wp14:editId="6C6379E8">
+                <wp:simplePos x="0" y="0"/>
+                <wp:positionH relativeFrom="column">
+                  <wp:posOffset>-1905</wp:posOffset>
+                </wp:positionH>
+                <wp:positionV relativeFrom="paragraph">
+                  <wp:posOffset>4131310</wp:posOffset>
+                </wp:positionV>
+                <wp:extent cx="5506720" cy="635"/>
+                <wp:effectExtent l="0" t="0" r="0" b="0"/>
+                <wp:wrapSquare wrapText="bothSides"/>
+                <wp:docPr id="1" name="Caixa de texto 1"/>
+                <wp:cNvGraphicFramePr/>
+                <a:graphic xmlns:a="http://schemas.openxmlformats.org/drawingml/2006/main">
+                  <a:graphicData uri="http://schemas.microsoft.com/office/word/2010/wordprocessingShape">
+                    <wps:wsp>
+                      <wps:cNvSpPr txBox="1"/>
+                      <wps:spPr>
+                        <a:xfrm>
+                          <a:off x="0" y="0"/>
+                          <a:ext cx="5506720" cy="635"/>
+                        </a:xfrm>
+                        <a:prstGeom prst="rect">
+                          <a:avLst/>
+                        </a:prstGeom>
+                        <a:solidFill>
+                          <a:prstClr val="white"/>
+                        </a:solidFill>
+                        <a:ln>
+                          <a:noFill/>
+                        </a:ln>
+                      </wps:spPr>
+                      <wps:txbx>
+                        <w:txbxContent>
+                          <w:p>
+                            <w:pPr>
+                              <w:pStyle w:val="Legenda"/>
+                              <w:jc w:val="center"/>
+                              <w:rPr>
+                                <w:rFonts w:ascii="Times New Roman" w:hAnsi="Times New Roman"/>
+                                <w:sz w:val="36"/>
+                              </w:rPr>
+                            </w:pPr>
+                            <w:bookmarkStart w:id="5" w:name="_Toc117011174"/>
+                            <w:r>
+                              <w:t xml:space="preserve">Figura </w:t>
+                            </w:r>
+                            <w:fldSimple w:instr=" SEQ Figura \* ARABIC ">
+                              <w:r>
+                                <w:rPr>
+                                  <w:noProof/>
+                                </w:rPr>
+                                <w:t>1</w:t>
+                              </w:r>
+                            </w:fldSimple>
+                            <w:r>
+                              <w:t xml:space="preserve"> - Esboço do Sistema em papel</w:t>
+                            </w:r>
+                            <w:bookmarkEnd w:id="5"/>
+                          </w:p>
+                        </w:txbxContent>
+                      </wps:txbx>
+                      <wps:bodyPr rot="0" spcFirstLastPara="0" vertOverflow="overflow" horzOverflow="overflow" vert="horz" wrap="square" lIns="0" tIns="0" rIns="0" bIns="0" numCol="1" spcCol="0" rtlCol="0" fromWordArt="0" anchor="t" anchorCtr="0" forceAA="0" compatLnSpc="1">
+                        <a:prstTxWarp prst="textNoShape">
+                          <a:avLst/>
+                        </a:prstTxWarp>
+                        <a:spAutoFit/>
+                      </wps:bodyPr>
+                    </wps:wsp>
+                  </a:graphicData>
+                </a:graphic>
+                <wp14:sizeRelH relativeFrom="margin">
+                  <wp14:pctWidth>0</wp14:pctWidth>
+                </wp14:sizeRelH>
+              </wp:anchor>
+            </w:drawing>
+          </mc:Choice>
+          <mc:Fallback>
+            <w:pict>
+              <v:shapetype w14:anchorId="00F44BF7" id="_x0000_t202" coordsize="21600,21600" o:spt="202" path="m,l,21600r21600,l21600,xe">
+                <v:stroke joinstyle="miter"/>
+                <v:path gradientshapeok="t" o:connecttype="rect"/>
+              </v:shapetype>
+              <v:shape id="Caixa de texto 1" o:spid="_x0000_s1026" type="#_x0000_t202" style="position:absolute;left:0;text-align:left;margin-left:-.15pt;margin-top:325.3pt;width:433.6pt;height:.05pt;z-index:251660288;visibility:visible;mso-wrap-style:square;mso-width-percent:0;mso-wrap-distance-left:9pt;mso-wrap-distance-top:0;mso-wrap-distance-right:9pt;mso-wrap-distance-bottom:0;mso-position-horizontal:absolute;mso-position-horizontal-relative:text;mso-position-vertical:absolute;mso-position-vertical-relative:text;mso-width-percent:0;mso-width-relative:margin;v-text-anchor:top" o:gfxdata="UEsDBBQABgAIAAAAIQC2gziS/gAAAOEBAAATAAAAW0NvbnRlbnRfVHlwZXNdLnhtbJSRQU7DMBBF&#10;90jcwfIWJU67QAgl6YK0S0CoHGBkTxKLZGx5TGhvj5O2G0SRWNoz/78nu9wcxkFMGNg6quQqL6RA&#10;0s5Y6ir5vt9lD1JwBDIwOMJKHpHlpr69KfdHjyxSmriSfYz+USnWPY7AufNIadK6MEJMx9ApD/oD&#10;OlTrorhX2lFEilmcO2RdNtjC5xDF9pCuTyYBB5bi6bQ4syoJ3g9WQ0ymaiLzg5KdCXlKLjvcW893&#10;SUOqXwnz5DrgnHtJTxOsQfEKIT7DmDSUCaxw7Rqn8787ZsmRM9e2VmPeBN4uqYvTtW7jvijg9N/y&#10;JsXecLq0q+WD6m8AAAD//wMAUEsDBBQABgAIAAAAIQA4/SH/1gAAAJQBAAALAAAAX3JlbHMvLnJl&#10;bHOkkMFqwzAMhu+DvYPRfXGawxijTi+j0GvpHsDYimMaW0Yy2fr2M4PBMnrbUb/Q94l/f/hMi1qR&#10;JVI2sOt6UJgd+ZiDgffL8ekFlFSbvV0oo4EbChzGx4f9GRdb25HMsYhqlCwG5lrLq9biZkxWOiqY&#10;22YiTra2kYMu1l1tQD30/bPm3wwYN0x18gb45AdQl1tp5j/sFB2T0FQ7R0nTNEV3j6o9feQzro1i&#10;OWA14Fm+Q8a1a8+Bvu/d/dMb2JY5uiPbhG/ktn4cqGU/er3pcvwCAAD//wMAUEsDBBQABgAIAAAA&#10;IQCT8IOiFQIAADgEAAAOAAAAZHJzL2Uyb0RvYy54bWysU8GO2jAQvVfqP1i+lwQqaBURVpQVVSW0&#10;uxJb7dk4DonkeNyxIaFf37GTwHbbU9WLM/GM33jee17edY1mZ4WuBpPz6STlTBkJRW2OOf/+vP3w&#10;mTPnhSmEBqNyflGO363ev1u2NlMzqEAXChmBGJe1NueV9zZLEicr1Qg3AasMJUvARnj6xWNSoGgJ&#10;vdHJLE0XSQtYWASpnKPd+z7JVxG/LJX0j2XplGc653Q3H1eM6yGsyWopsiMKW9VyuIb4h1s0ojbU&#10;9Ap1L7xgJ6z/gGpqieCg9BMJTQJlWUsVZ6BppumbafaVsCrOQuQ4e6XJ/T9Y+XDe2ydkvvsCHQkY&#10;CGmtyxxthnm6EpvwpZsyyhOFlyttqvNM0uZ8ni4+zSglKbf4OA8Yye2oRee/KmhYCHKOpEmkSpx3&#10;zvelY0no5EDXxbbWOvyExEYjOwvSr61qrwbw36q0CbUGwqkeMOwktzlC5LtDNwx3gOJCMyP0dnBW&#10;bmtqtBPOPwkk/WkW8rR/pKXU0OYchoizCvDn3/ZDPclCWc5a8lPO3Y+TQMWZ/mZIsGC+McAxOIyB&#10;OTUboBGn9FqsjCEdQK/HsERoXsjq69CFUsJI6pVzP4Yb37uanopU63UsIotZ4Xdmb2WAHgl97l4E&#10;2kEOTyo+wOg0kb1Rpa+Nutj1yRPFUbJAaM/iwDPZM4o+PKXg/9f/ser24Fe/AAAA//8DAFBLAwQU&#10;AAYACAAAACEAMmPVjuAAAAAJAQAADwAAAGRycy9kb3ducmV2LnhtbEyPwU7DMBBE70j8g7VIXFDr&#10;QItbQpyqquAAl4rQS29uvI0D8TqynTb8PYYLHGdnNPO2WI22Yyf0oXUk4XaaAUOqnW6pkbB7f54s&#10;gYWoSKvOEUr4wgCr8vKiULl2Z3rDUxUblkoo5EqCibHPOQ+1QavC1PVIyTs6b1VM0jdce3VO5bbj&#10;d1kmuFUtpQWjetwYrD+rwUrYzvdbczMcn17X85l/2Q0b8dFUUl5fjetHYBHH+BeGH/yEDmViOriB&#10;dGCdhMksBSWI+0wAS/5SiAdgh9/LAnhZ8P8flN8AAAD//wMAUEsBAi0AFAAGAAgAAAAhALaDOJL+&#10;AAAA4QEAABMAAAAAAAAAAAAAAAAAAAAAAFtDb250ZW50X1R5cGVzXS54bWxQSwECLQAUAAYACAAA&#10;ACEAOP0h/9YAAACUAQAACwAAAAAAAAAAAAAAAAAvAQAAX3JlbHMvLnJlbHNQSwECLQAUAAYACAAA&#10;ACEAk/CDohUCAAA4BAAADgAAAAAAAAAAAAAAAAAuAgAAZHJzL2Uyb0RvYy54bWxQSwECLQAUAAYA&#10;CAAAACEAMmPVjuAAAAAJAQAADwAAAAAAAAAAAAAAAABvBAAAZHJzL2Rvd25yZXYueG1sUEsFBgAA&#10;AAAEAAQA8wAAAHwFAAAAAA==&#10;" stroked="f">
+                <v:textbox style="mso-fit-shape-to-text:t" inset="0,0,0,0">
+                  <w:txbxContent>
+                    <w:p>
+                      <w:pPr>
+                        <w:pStyle w:val="Legenda"/>
+                        <w:jc w:val="center"/>
+                        <w:rPr>
+                          <w:rFonts w:ascii="Times New Roman" w:hAnsi="Times New Roman"/>
+                          <w:sz w:val="36"/>
+                        </w:rPr>
+                      </w:pPr>
+                      <w:bookmarkStart w:id="6" w:name="_Toc117011174"/>
+                      <w:r>
+                        <w:t xml:space="preserve">Figura </w:t>
+                      </w:r>
+                      <w:fldSimple w:instr=" SEQ Figura \* ARABIC ">
+                        <w:r>
+                          <w:rPr>
+                            <w:noProof/>
+                          </w:rPr>
+                          <w:t>1</w:t>
+                        </w:r>
+                      </w:fldSimple>
+                      <w:r>
+                        <w:t xml:space="preserve"> - Esboço do Sistema em papel</w:t>
+                      </w:r>
+                      <w:bookmarkEnd w:id="6"/>
+                    </w:p>
+                  </w:txbxContent>
+                </v:textbox>
+                <w10:wrap type="square"/>
+              </v:shape>
+            </w:pict>
+          </mc:Fallback>
+        </mc:AlternateContent>
+      </w:r>
+      <w:r>
+        <w:drawing>
+          <wp:anchor distT="0" distB="0" distL="114300" distR="114300" simplePos="0" relativeHeight="251658240" behindDoc="0" locked="0" layoutInCell="1" allowOverlap="1" wp14:anchorId="2C1D612A" wp14:editId="658615CD">
+            <wp:simplePos x="0" y="0"/>
+            <wp:positionH relativeFrom="column">
+              <wp:posOffset>-1929</wp:posOffset>
+            </wp:positionH>
+            <wp:positionV relativeFrom="paragraph">
+              <wp:posOffset>168910</wp:posOffset>
+            </wp:positionV>
+            <wp:extent cx="5503545" cy="3890010"/>
+            <wp:effectExtent l="0" t="0" r="1905" b="0"/>
+            <wp:wrapSquare wrapText="bothSides"/>
+            <wp:docPr id="5" name="Imagem 4">
+              <a:extLst xmlns:a="http://schemas.openxmlformats.org/drawingml/2006/main">
+                <a:ext uri="{FF2B5EF4-FFF2-40B4-BE49-F238E27FC236}">
+                  <a16:creationId xmlns:a16="http://schemas.microsoft.com/office/drawing/2014/main" id="{2DE39CF5-7003-E4D2-460F-97964FDA1921}"/>
+                </a:ext>
+              </a:extLst>
+            </wp:docPr>
+            <wp:cNvGraphicFramePr>
+              <a:graphicFrameLocks xmlns:a="http://schemas.openxmlformats.org/drawingml/2006/main" noChangeAspect="1"/>
+            </wp:cNvGraphicFramePr>
+            <a:graphic xmlns:a="http://schemas.openxmlformats.org/drawingml/2006/main">
+              <a:graphicData uri="http://schemas.openxmlformats.org/drawingml/2006/picture">
+                <pic:pic xmlns:pic="http://schemas.openxmlformats.org/drawingml/2006/picture">
+                  <pic:nvPicPr>
+                    <pic:cNvPr id="5" name="Imagem 4">
+                      <a:extLst>
+                        <a:ext uri="{FF2B5EF4-FFF2-40B4-BE49-F238E27FC236}">
+                          <a16:creationId xmlns:a16="http://schemas.microsoft.com/office/drawing/2014/main" id="{2DE39CF5-7003-E4D2-460F-97964FDA1921}"/>
+                        </a:ext>
+                      </a:extLst>
+                    </pic:cNvPr>
+                    <pic:cNvPicPr>
+                      <a:picLocks noChangeAspect="1"/>
+                    </pic:cNvPicPr>
+                  </pic:nvPicPr>
+                  <pic:blipFill rotWithShape="1">
+                    <a:blip r:embed="rId14" cstate="print">
+                      <a:extLst>
+                        <a:ext uri="{28A0092B-C50C-407E-A947-70E740481C1C}">
+                          <a14:useLocalDpi xmlns:a14="http://schemas.microsoft.com/office/drawing/2010/main" val="0"/>
+                        </a:ext>
+                      </a:extLst>
+                    </a:blip>
+                    <a:srcRect l="8530" r="762" b="2580"/>
+                    <a:stretch/>
+                  </pic:blipFill>
+                  <pic:spPr bwMode="auto">
+                    <a:xfrm>
+                      <a:off x="0" y="0"/>
+                      <a:ext cx="5503545" cy="3890010"/>
+                    </a:xfrm>
+                    <a:prstGeom prst="rect">
+                      <a:avLst/>
+                    </a:prstGeom>
+                    <a:ln>
+                      <a:noFill/>
+                    </a:ln>
+                    <a:extLst>
+                      <a:ext uri="{53640926-AAD7-44D8-BBD7-CCE9431645EC}">
+                        <a14:shadowObscured xmlns:a14="http://schemas.microsoft.com/office/drawing/2010/main"/>
+                      </a:ext>
+                    </a:extLst>
+                  </pic:spPr>
+                </pic:pic>
+              </a:graphicData>
+            </a:graphic>
+            <wp14:sizeRelH relativeFrom="page">
+              <wp14:pctWidth>0</wp14:pctWidth>
+            </wp14:sizeRelH>
+            <wp14:sizeRelV relativeFrom="page">
+              <wp14:pctHeight>0</wp14:pctHeight>
+            </wp14:sizeRelV>
+          </wp:anchor>
+        </w:drawing>
+      </w:r>
+    </w:p>
+    <w:p>
+      <w:pPr>
+        <w:keepNext/>
+        <w:jc w:val="center"/>
+      </w:pPr>
+      <w:r>
+        <w:rPr>
+          <w:noProof/>
+        </w:rPr>
+        <w:lastRenderedPageBreak/>
+        <w:drawing>
+          <wp:inline distT="0" distB="0" distL="0" distR="0" wp14:anchorId="490E7892" wp14:editId="5D228F26">
+            <wp:extent cx="4045789" cy="3652818"/>
+            <wp:effectExtent l="0" t="0" r="0" b="5080"/>
+            <wp:docPr id="3" name="Imagem 3"/>
+            <wp:cNvGraphicFramePr>
+              <a:graphicFrameLocks xmlns:a="http://schemas.openxmlformats.org/drawingml/2006/main" noChangeAspect="1"/>
+            </wp:cNvGraphicFramePr>
+            <a:graphic xmlns:a="http://schemas.openxmlformats.org/drawingml/2006/main">
+              <a:graphicData uri="http://schemas.openxmlformats.org/drawingml/2006/picture">
+                <pic:pic xmlns:pic="http://schemas.openxmlformats.org/drawingml/2006/picture">
+                  <pic:nvPicPr>
+                    <pic:cNvPr id="0" name="Picture 1"/>
+                    <pic:cNvPicPr>
+                      <a:picLocks noChangeAspect="1" noChangeArrowheads="1"/>
+                    </pic:cNvPicPr>
+                  </pic:nvPicPr>
+                  <pic:blipFill>
+                    <a:blip r:embed="rId15">
+                      <a:extLst>
+                        <a:ext uri="{28A0092B-C50C-407E-A947-70E740481C1C}">
+                          <a14:useLocalDpi xmlns:a14="http://schemas.microsoft.com/office/drawing/2010/main" val="0"/>
+                        </a:ext>
+                      </a:extLst>
+                    </a:blip>
+                    <a:srcRect/>
+                    <a:stretch>
+                      <a:fillRect/>
+                    </a:stretch>
+                  </pic:blipFill>
+                  <pic:spPr bwMode="auto">
+                    <a:xfrm>
+                      <a:off x="0" y="0"/>
+                      <a:ext cx="4067012" cy="3671980"/>
+                    </a:xfrm>
+                    <a:prstGeom prst="rect">
+                      <a:avLst/>
+                    </a:prstGeom>
+                    <a:noFill/>
+                    <a:ln>
+                      <a:noFill/>
+                    </a:ln>
+                  </pic:spPr>
+                </pic:pic>
+              </a:graphicData>
+            </a:graphic>
+          </wp:inline>
+        </w:drawing>
+      </w:r>
+    </w:p>
+    <w:p>
+      <w:pPr>
+        <w:pStyle w:val="Legenda"/>
+        <w:jc w:val="center"/>
+      </w:pPr>
+      <w:bookmarkStart w:id="7" w:name="_Toc117011175"/>
+      <w:r>
+        <w:t xml:space="preserve">Figura </w:t>
+      </w:r>
+      <w:fldSimple w:instr=" SEQ Figura \* ARABIC ">
+        <w:r>
+          <w:rPr>
+            <w:noProof/>
+          </w:rPr>
+          <w:t>2</w:t>
+        </w:r>
+      </w:fldSimple>
+      <w:r>
+        <w:t xml:space="preserve"> - Diagrama de Hardware de UM poste de iluminação</w:t>
+      </w:r>
+      <w:bookmarkEnd w:id="7"/>
+    </w:p>
+    <w:p/>
+    <w:p>
+      <w:pPr>
+        <w:keepNext/>
+      </w:pPr>
+      <w:r>
+        <w:drawing>
+          <wp:inline distT="0" distB="0" distL="0" distR="0" wp14:anchorId="6DC3F827" wp14:editId="1BA5D142">
+            <wp:extent cx="5400040" cy="3390181"/>
+            <wp:effectExtent l="0" t="0" r="0" b="1270"/>
+            <wp:docPr id="4" name="Imagem 4" descr="Uma imagem com texto, céu, itens, diferente&#10;&#10;Descrição gerada automaticamente"/>
+            <wp:cNvGraphicFramePr>
+              <a:graphicFrameLocks xmlns:a="http://schemas.openxmlformats.org/drawingml/2006/main" noChangeAspect="1"/>
+            </wp:cNvGraphicFramePr>
+            <a:graphic xmlns:a="http://schemas.openxmlformats.org/drawingml/2006/main">
+              <a:graphicData uri="http://schemas.openxmlformats.org/drawingml/2006/picture">
+                <pic:pic xmlns:pic="http://schemas.openxmlformats.org/drawingml/2006/picture">
+                  <pic:nvPicPr>
+                    <pic:cNvPr id="4" name="Imagem 4" descr="Uma imagem com texto, céu, itens, diferente&#10;&#10;Descrição gerada automaticamente"/>
+                    <pic:cNvPicPr/>
+                  </pic:nvPicPr>
+                  <pic:blipFill>
+                    <a:blip r:embed="rId16"/>
+                    <a:stretch>
+                      <a:fillRect/>
+                    </a:stretch>
+                  </pic:blipFill>
+                  <pic:spPr>
+                    <a:xfrm>
+                      <a:off x="0" y="0"/>
+                      <a:ext cx="5418440" cy="3401733"/>
+                    </a:xfrm>
+                    <a:prstGeom prst="rect">
+                      <a:avLst/>
+                    </a:prstGeom>
+                  </pic:spPr>
+                </pic:pic>
+              </a:graphicData>
+            </a:graphic>
+          </wp:inline>
+        </w:drawing>
+      </w:r>
+    </w:p>
+    <w:p>
+      <w:pPr>
+        <w:pStyle w:val="Legenda"/>
+        <w:jc w:val="center"/>
+      </w:pPr>
+      <w:bookmarkStart w:id="8" w:name="_Toc117011176"/>
+      <w:r>
+        <w:t xml:space="preserve">Figura </w:t>
+      </w:r>
+      <w:fldSimple w:instr=" SEQ Figura \* ARABIC ">
+        <w:r>
+          <w:rPr>
+            <w:noProof/>
+          </w:rPr>
+          <w:t>3</w:t>
+        </w:r>
+      </w:fldSimple>
+      <w:r>
+        <w:t xml:space="preserve"> - Diagrama de Hardware de TODO o Sistema</w:t>
+      </w:r>
+      <w:bookmarkEnd w:id="8"/>
+    </w:p>
+    <w:p>
+      <w:pPr>
+        <w:keepNext/>
+        <w:ind w:firstLine="0"/>
+      </w:pPr>
+      <w:r>
+        <w:rPr>
+          <w:noProof/>
+        </w:rPr>
+        <w:drawing>
+          <wp:inline distT="0" distB="0" distL="0" distR="0" wp14:anchorId="4D13A7E3" wp14:editId="0539A16A">
+            <wp:extent cx="5400040" cy="4051935"/>
+            <wp:effectExtent l="0" t="0" r="0" b="5715"/>
+            <wp:docPr id="6" name="Imagem 6"/>
+            <wp:cNvGraphicFramePr>
+              <a:graphicFrameLocks xmlns:a="http://schemas.openxmlformats.org/drawingml/2006/main" noChangeAspect="1"/>
+            </wp:cNvGraphicFramePr>
+            <a:graphic xmlns:a="http://schemas.openxmlformats.org/drawingml/2006/main">
+              <a:graphicData uri="http://schemas.openxmlformats.org/drawingml/2006/picture">
+                <pic:pic xmlns:pic="http://schemas.openxmlformats.org/drawingml/2006/picture">
+                  <pic:nvPicPr>
+                    <pic:cNvPr id="0" name="Picture 3"/>
+                    <pic:cNvPicPr>
+                      <a:picLocks noChangeAspect="1" noChangeArrowheads="1"/>
+                    </pic:cNvPicPr>
+                  </pic:nvPicPr>
+                  <pic:blipFill>
+                    <a:blip r:embed="rId17" cstate="print">
+                      <a:extLst>
+                        <a:ext uri="{28A0092B-C50C-407E-A947-70E740481C1C}">
+                          <a14:useLocalDpi xmlns:a14="http://schemas.microsoft.com/office/drawing/2010/main" val="0"/>
+                        </a:ext>
+                      </a:extLst>
+                    </a:blip>
+                    <a:srcRect/>
+                    <a:stretch>
+                      <a:fillRect/>
+                    </a:stretch>
+                  </pic:blipFill>
+                  <pic:spPr bwMode="auto">
+                    <a:xfrm>
+                      <a:off x="0" y="0"/>
+                      <a:ext cx="5400040" cy="4051935"/>
+                    </a:xfrm>
+                    <a:prstGeom prst="rect">
+                      <a:avLst/>
+                    </a:prstGeom>
+                    <a:noFill/>
+                    <a:ln>
+                      <a:noFill/>
+                    </a:ln>
+                  </pic:spPr>
+                </pic:pic>
+              </a:graphicData>
+            </a:graphic>
+          </wp:inline>
+        </w:drawing>
+      </w:r>
+    </w:p>
+    <w:p>
+      <w:pPr>
+        <w:pStyle w:val="Legenda"/>
+        <w:jc w:val="center"/>
+      </w:pPr>
+      <w:bookmarkStart w:id="9" w:name="_Toc117011177"/>
+      <w:r>
+        <w:t xml:space="preserve">Figura </w:t>
+      </w:r>
+      <w:fldSimple w:instr=" SEQ Figura \* ARABIC ">
+        <w:r>
+          <w:rPr>
+            <w:noProof/>
+          </w:rPr>
+          <w:t>4</w:t>
+        </w:r>
+      </w:fldSimple>
       <w:r>
         <w:t xml:space="preserve"> </w:t>
       </w:r>
-    </w:p>
-    <w:p>
-      <w:pPr>
-        <w:spacing w:after="160" w:line="259" w:lineRule="auto"/>
-        <w:ind w:firstLine="0"/>
-        <w:jc w:val="left"/>
-      </w:pPr>
-      <w:r>
-        <w:br w:type="page"/>
-      </w:r>
-    </w:p>
+      <w:r>
+        <w:t>-</w:t>
+      </w:r>
+      <w:r>
+        <w:t xml:space="preserve"> </w:t>
+      </w:r>
+      <w:r>
+        <w:t xml:space="preserve">Protótipo da </w:t>
+      </w:r>
+      <w:r>
+        <w:t>Maquete do Sistema (visão de cima)</w:t>
+      </w:r>
+      <w:bookmarkEnd w:id="9"/>
+    </w:p>
+    <w:p>
+      <w:r>
+        <w:rPr>
+          <w:noProof/>
+        </w:rPr>
+        <mc:AlternateContent>
+          <mc:Choice Requires="wps">
+            <w:drawing>
+              <wp:anchor distT="0" distB="0" distL="114300" distR="114300" simplePos="0" relativeHeight="251663360" behindDoc="0" locked="0" layoutInCell="1" allowOverlap="1" wp14:anchorId="2F9FA127" wp14:editId="69996CEC">
+                <wp:simplePos x="0" y="0"/>
+                <wp:positionH relativeFrom="column">
+                  <wp:posOffset>-1270</wp:posOffset>
+                </wp:positionH>
+                <wp:positionV relativeFrom="paragraph">
+                  <wp:posOffset>3337560</wp:posOffset>
+                </wp:positionV>
+                <wp:extent cx="5400040" cy="635"/>
+                <wp:effectExtent l="0" t="0" r="0" b="0"/>
+                <wp:wrapSquare wrapText="bothSides"/>
+                <wp:docPr id="9" name="Caixa de texto 9"/>
+                <wp:cNvGraphicFramePr/>
+                <a:graphic xmlns:a="http://schemas.openxmlformats.org/drawingml/2006/main">
+                  <a:graphicData uri="http://schemas.microsoft.com/office/word/2010/wordprocessingShape">
+                    <wps:wsp>
+                      <wps:cNvSpPr txBox="1"/>
+                      <wps:spPr>
+                        <a:xfrm>
+                          <a:off x="0" y="0"/>
+                          <a:ext cx="5400040" cy="635"/>
+                        </a:xfrm>
+                        <a:prstGeom prst="rect">
+                          <a:avLst/>
+                        </a:prstGeom>
+                        <a:solidFill>
+                          <a:prstClr val="white"/>
+                        </a:solidFill>
+                        <a:ln>
+                          <a:noFill/>
+                        </a:ln>
+                      </wps:spPr>
+                      <wps:txbx>
+                        <w:txbxContent>
+                          <w:p>
+                            <w:pPr>
+                              <w:pStyle w:val="Legenda"/>
+                              <w:jc w:val="center"/>
+                              <w:rPr>
+                                <w:noProof/>
+                                <w:sz w:val="24"/>
+                              </w:rPr>
+                            </w:pPr>
+                            <w:bookmarkStart w:id="10" w:name="_Toc117011178"/>
+                            <w:r>
+                              <w:t xml:space="preserve">Figura </w:t>
+                            </w:r>
+                            <w:fldSimple w:instr=" SEQ Figura \* ARABIC ">
+                              <w:r>
+                                <w:rPr>
+                                  <w:noProof/>
+                                </w:rPr>
+                                <w:t>5</w:t>
+                              </w:r>
+                            </w:fldSimple>
+                            <w:r>
+                              <w:t xml:space="preserve"> - </w:t>
+                            </w:r>
+                            <w:r>
+                              <w:t xml:space="preserve">Protótipo da Maquete do Sistema (visão </w:t>
+                            </w:r>
+                            <w:r>
+                              <w:t>lateral</w:t>
+                            </w:r>
+                            <w:r>
+                              <w:t>)</w:t>
+                            </w:r>
+                            <w:bookmarkEnd w:id="10"/>
+                          </w:p>
+                        </w:txbxContent>
+                      </wps:txbx>
+                      <wps:bodyPr rot="0" spcFirstLastPara="0" vertOverflow="overflow" horzOverflow="overflow" vert="horz" wrap="square" lIns="0" tIns="0" rIns="0" bIns="0" numCol="1" spcCol="0" rtlCol="0" fromWordArt="0" anchor="t" anchorCtr="0" forceAA="0" compatLnSpc="1">
+                        <a:prstTxWarp prst="textNoShape">
+                          <a:avLst/>
+                        </a:prstTxWarp>
+                        <a:spAutoFit/>
+                      </wps:bodyPr>
+                    </wps:wsp>
+                  </a:graphicData>
+                </a:graphic>
+              </wp:anchor>
+            </w:drawing>
+          </mc:Choice>
+          <mc:Fallback>
+            <w:pict>
+              <v:shape w14:anchorId="2F9FA127" id="Caixa de texto 9" o:spid="_x0000_s1027" type="#_x0000_t202" style="position:absolute;left:0;text-align:left;margin-left:-.1pt;margin-top:262.8pt;width:425.2pt;height:.05pt;z-index:251663360;visibility:visible;mso-wrap-style:square;mso-wrap-distance-left:9pt;mso-wrap-distance-top:0;mso-wrap-distance-right:9pt;mso-wrap-distance-bottom:0;mso-position-horizontal:absolute;mso-position-horizontal-relative:text;mso-position-vertical:absolute;mso-position-vertical-relative:text;v-text-anchor:top" o:gfxdata="UEsDBBQABgAIAAAAIQC2gziS/gAAAOEBAAATAAAAW0NvbnRlbnRfVHlwZXNdLnhtbJSRQU7DMBBF&#10;90jcwfIWJU67QAgl6YK0S0CoHGBkTxKLZGx5TGhvj5O2G0SRWNoz/78nu9wcxkFMGNg6quQqL6RA&#10;0s5Y6ir5vt9lD1JwBDIwOMJKHpHlpr69KfdHjyxSmriSfYz+USnWPY7AufNIadK6MEJMx9ApD/oD&#10;OlTrorhX2lFEilmcO2RdNtjC5xDF9pCuTyYBB5bi6bQ4syoJ3g9WQ0ymaiLzg5KdCXlKLjvcW893&#10;SUOqXwnz5DrgnHtJTxOsQfEKIT7DmDSUCaxw7Rqn8787ZsmRM9e2VmPeBN4uqYvTtW7jvijg9N/y&#10;JsXecLq0q+WD6m8AAAD//wMAUEsDBBQABgAIAAAAIQA4/SH/1gAAAJQBAAALAAAAX3JlbHMvLnJl&#10;bHOkkMFqwzAMhu+DvYPRfXGawxijTi+j0GvpHsDYimMaW0Yy2fr2M4PBMnrbUb/Q94l/f/hMi1qR&#10;JVI2sOt6UJgd+ZiDgffL8ekFlFSbvV0oo4EbChzGx4f9GRdb25HMsYhqlCwG5lrLq9biZkxWOiqY&#10;22YiTra2kYMu1l1tQD30/bPm3wwYN0x18gb45AdQl1tp5j/sFB2T0FQ7R0nTNEV3j6o9feQzro1i&#10;OWA14Fm+Q8a1a8+Bvu/d/dMb2JY5uiPbhG/ktn4cqGU/er3pcvwCAAD//wMAUEsDBBQABgAIAAAA&#10;IQDqXXLdFwIAAD8EAAAOAAAAZHJzL2Uyb0RvYy54bWysU8Fu2zAMvQ/YPwi6L3a6thiMOEWWIsOA&#10;oC2QFj0rshwLkEWNUmJnXz9KjpOu22nYRaZJihTfe5zd9a1hB4Vegy35dJJzpqyESttdyV+eV5++&#10;cOaDsJUwYFXJj8rzu/nHD7POFeoKGjCVQkZFrC86V/ImBFdkmZeNaoWfgFOWgjVgKwL94i6rUHRU&#10;vTXZVZ7fZh1g5RCk8p6890OQz1P9ulYyPNa1V4GZktPbQjoxndt4ZvOZKHYoXKPl6RniH17RCm2p&#10;6bnUvQiC7VH/UarVEsFDHSYS2gzqWkuVZqBppvm7aTaNcCrNQuB4d4bJ/7+y8uGwcU/IQv8VeiIw&#10;AtI5X3hyxnn6Gtv4pZcyihOExzNsqg9MkvPmOs/zawpJit1+vok1sstVhz58U9CyaJQciZMElTis&#10;fRhSx5TYyYPR1UobE39iYGmQHQTx1zU6qFPx37KMjbkW4q2hYPRklzmiFfptz3T1ZsYtVEcaHWFQ&#10;hXdypanfWvjwJJBkQCORtMMjHbWBruRwsjhrAH/+zR/ziR2KctaRrEruf+wFKs7Md0u8RQ2OBo7G&#10;djTsvl0CTTqlpXEymXQBgxnNGqF9JcUvYhcKCSupV8nDaC7DIG7aGKkWi5RESnMirO3GyVh6xPW5&#10;fxXoTqwEIvMBRsGJ4h05Q26ixy32gZBOzEVcBxRPcJNKE/enjYpr8PY/ZV32fv4LAAD//wMAUEsD&#10;BBQABgAIAAAAIQDXnfKe4AAAAAkBAAAPAAAAZHJzL2Rvd25yZXYueG1sTI/BTsMwEETvSPyDtUhc&#10;UOsQmlClcaqqggNcKkIv3Nx4G6fE68h22vD3GC5w3JnR7JtyPZmendH5zpKA+3kCDKmxqqNWwP79&#10;ebYE5oMkJXtLKOALPayr66tSFspe6A3PdWhZLCFfSAE6hKHg3DcajfRzOyBF72idkSGeruXKyUss&#10;Nz1PkyTnRnYUP2g54FZj81mPRsBu8bHTd+Px6XWzeHAv+3Gbn9paiNubabMCFnAKf2H4wY/oUEWm&#10;gx1JedYLmKUxKCBLsxxY9JdZEpXDr/IIvCr5/wXVNwAAAP//AwBQSwECLQAUAAYACAAAACEAtoM4&#10;kv4AAADhAQAAEwAAAAAAAAAAAAAAAAAAAAAAW0NvbnRlbnRfVHlwZXNdLnhtbFBLAQItABQABgAI&#10;AAAAIQA4/SH/1gAAAJQBAAALAAAAAAAAAAAAAAAAAC8BAABfcmVscy8ucmVsc1BLAQItABQABgAI&#10;AAAAIQDqXXLdFwIAAD8EAAAOAAAAAAAAAAAAAAAAAC4CAABkcnMvZTJvRG9jLnhtbFBLAQItABQA&#10;BgAIAAAAIQDXnfKe4AAAAAkBAAAPAAAAAAAAAAAAAAAAAHEEAABkcnMvZG93bnJldi54bWxQSwUG&#10;AAAAAAQABADzAAAAfgUAAAAA&#10;" stroked="f">
+                <v:textbox style="mso-fit-shape-to-text:t" inset="0,0,0,0">
+                  <w:txbxContent>
+                    <w:p>
+                      <w:pPr>
+                        <w:pStyle w:val="Legenda"/>
+                        <w:jc w:val="center"/>
+                        <w:rPr>
+                          <w:noProof/>
+                          <w:sz w:val="24"/>
+                        </w:rPr>
+                      </w:pPr>
+                      <w:bookmarkStart w:id="11" w:name="_Toc117011178"/>
+                      <w:r>
+                        <w:t xml:space="preserve">Figura </w:t>
+                      </w:r>
+                      <w:fldSimple w:instr=" SEQ Figura \* ARABIC ">
+                        <w:r>
+                          <w:rPr>
+                            <w:noProof/>
+                          </w:rPr>
+                          <w:t>5</w:t>
+                        </w:r>
+                      </w:fldSimple>
+                      <w:r>
+                        <w:t xml:space="preserve"> - </w:t>
+                      </w:r>
+                      <w:r>
+                        <w:t xml:space="preserve">Protótipo da Maquete do Sistema (visão </w:t>
+                      </w:r>
+                      <w:r>
+                        <w:t>lateral</w:t>
+                      </w:r>
+                      <w:r>
+                        <w:t>)</w:t>
+                      </w:r>
+                      <w:bookmarkEnd w:id="11"/>
+                    </w:p>
+                  </w:txbxContent>
+                </v:textbox>
+                <w10:wrap type="square"/>
+              </v:shape>
+            </w:pict>
+          </mc:Fallback>
+        </mc:AlternateContent>
+      </w:r>
+      <w:r>
+        <w:rPr>
+          <w:noProof/>
+        </w:rPr>
+        <w:drawing>
+          <wp:anchor distT="0" distB="0" distL="114300" distR="114300" simplePos="0" relativeHeight="251661312" behindDoc="0" locked="0" layoutInCell="1" allowOverlap="1" wp14:anchorId="34EAD630" wp14:editId="0BEC8162">
+            <wp:simplePos x="0" y="0"/>
+            <wp:positionH relativeFrom="column">
+              <wp:posOffset>-1270</wp:posOffset>
+            </wp:positionH>
+            <wp:positionV relativeFrom="paragraph">
+              <wp:posOffset>387614</wp:posOffset>
+            </wp:positionV>
+            <wp:extent cx="5400040" cy="2893060"/>
+            <wp:effectExtent l="0" t="0" r="0" b="2540"/>
+            <wp:wrapSquare wrapText="bothSides"/>
+            <wp:docPr id="8" name="Imagem 8" descr="Uma imagem com parede, interior, chão, teto&#10;&#10;Descrição gerada automaticamente"/>
+            <wp:cNvGraphicFramePr>
+              <a:graphicFrameLocks xmlns:a="http://schemas.openxmlformats.org/drawingml/2006/main" noChangeAspect="1"/>
+            </wp:cNvGraphicFramePr>
+            <a:graphic xmlns:a="http://schemas.openxmlformats.org/drawingml/2006/main">
+              <a:graphicData uri="http://schemas.openxmlformats.org/drawingml/2006/picture">
+                <pic:pic xmlns:pic="http://schemas.openxmlformats.org/drawingml/2006/picture">
+                  <pic:nvPicPr>
+                    <pic:cNvPr id="8" name="Imagem 8" descr="Uma imagem com parede, interior, chão, teto&#10;&#10;Descrição gerada automaticamente"/>
+                    <pic:cNvPicPr>
+                      <a:picLocks noChangeAspect="1" noChangeArrowheads="1"/>
+                    </pic:cNvPicPr>
+                  </pic:nvPicPr>
+                  <pic:blipFill>
+                    <a:blip r:embed="rId18" cstate="print">
+                      <a:extLst>
+                        <a:ext uri="{28A0092B-C50C-407E-A947-70E740481C1C}">
+                          <a14:useLocalDpi xmlns:a14="http://schemas.microsoft.com/office/drawing/2010/main" val="0"/>
+                        </a:ext>
+                      </a:extLst>
+                    </a:blip>
+                    <a:srcRect/>
+                    <a:stretch>
+                      <a:fillRect/>
+                    </a:stretch>
+                  </pic:blipFill>
+                  <pic:spPr bwMode="auto">
+                    <a:xfrm>
+                      <a:off x="0" y="0"/>
+                      <a:ext cx="5400040" cy="2893060"/>
+                    </a:xfrm>
+                    <a:prstGeom prst="rect">
+                      <a:avLst/>
+                    </a:prstGeom>
+                    <a:noFill/>
+                    <a:ln>
+                      <a:noFill/>
+                    </a:ln>
+                  </pic:spPr>
+                </pic:pic>
+              </a:graphicData>
+            </a:graphic>
+            <wp14:sizeRelH relativeFrom="page">
+              <wp14:pctWidth>0</wp14:pctWidth>
+            </wp14:sizeRelH>
+            <wp14:sizeRelV relativeFrom="page">
+              <wp14:pctHeight>0</wp14:pctHeight>
+            </wp14:sizeRelV>
+          </wp:anchor>
+        </w:drawing>
+      </w:r>
+    </w:p>
+    <w:p/>
     <w:p>
       <w:pPr>
         <w:pStyle w:val="Ttulo1"/>
@@ -1868,50 +3398,18 @@
           <w:ilvl w:val="0"/>
           <w:numId w:val="5"/>
         </w:numPr>
-        <w:ind w:left="811" w:hanging="357"/>
-      </w:pPr>
-      <w:bookmarkStart w:id="2" w:name="_Toc116929526"/>
-      <w:r>
-        <w:lastRenderedPageBreak/>
-        <w:t>Prototipagem</w:t>
-      </w:r>
-      <w:bookmarkEnd w:id="2"/>
-    </w:p>
-    <w:p>
-      <w:r>
-        <w:t>Tendo em vista o plano final</w:t>
-      </w:r>
-      <w:r>
-        <w:t xml:space="preserve"> do projeto, já foram efetuados alguns pontos propostos para a Fase 2,</w:t>
-      </w:r>
-      <w:r>
-        <w:t xml:space="preserve"> nomeadamente:</w:t>
-      </w:r>
-      <w:r>
-        <w:t xml:space="preserve"> </w:t>
-      </w:r>
-    </w:p>
-    <w:p>
-      <w:pPr>
-        <w:pStyle w:val="Ttulo1"/>
-        <w:numPr>
-          <w:ilvl w:val="0"/>
-          <w:numId w:val="5"/>
-        </w:numPr>
-        <w:ind w:left="811" w:hanging="357"/>
       </w:pPr>
       <w:r>
         <w:br w:type="page"/>
       </w:r>
-      <w:bookmarkStart w:id="3" w:name="_Toc116929527"/>
-      <w:r>
-        <w:lastRenderedPageBreak/>
+      <w:bookmarkStart w:id="12" w:name="_Toc117011245"/>
+      <w:r>
         <w:t>Organização d</w:t>
       </w:r>
       <w:r>
         <w:t>e Grupo</w:t>
       </w:r>
-      <w:bookmarkEnd w:id="3"/>
+      <w:bookmarkEnd w:id="12"/>
     </w:p>
     <w:p>
       <w:pPr>
@@ -1921,24 +3419,58 @@
           <w:numId w:val="5"/>
         </w:numPr>
       </w:pPr>
-      <w:bookmarkStart w:id="4" w:name="_Toc116929528"/>
+      <w:bookmarkStart w:id="13" w:name="_Toc117011246"/>
       <w:r>
         <w:t>Regulamento interno</w:t>
       </w:r>
-      <w:bookmarkEnd w:id="4"/>
-    </w:p>
-    <w:p>
-      <w:pPr>
-        <w:pStyle w:val="Ttulo3"/>
-      </w:pPr>
-      <w:bookmarkStart w:id="5" w:name="_Toc116929529"/>
-      <w:r>
+      <w:bookmarkEnd w:id="13"/>
+    </w:p>
+    <w:p/>
+    <w:p>
+      <w:pPr>
+        <w:rPr>
+          <w:b/>
+          <w:bCs/>
+          <w:sz w:val="28"/>
+          <w:szCs w:val="24"/>
+        </w:rPr>
+      </w:pPr>
+      <w:r>
+        <w:rPr>
+          <w:b/>
+          <w:bCs/>
+          <w:sz w:val="28"/>
+          <w:szCs w:val="24"/>
+        </w:rPr>
         <w:t>Artigo 1º</w:t>
       </w:r>
       <w:r>
-        <w:t xml:space="preserve"> - Âmbito do Documento</w:t>
-      </w:r>
-      <w:bookmarkEnd w:id="5"/>
+        <w:rPr>
+          <w:b/>
+          <w:bCs/>
+          <w:sz w:val="28"/>
+          <w:szCs w:val="24"/>
+        </w:rPr>
+        <w:t xml:space="preserve"> -</w:t>
+      </w:r>
+      <w:r>
+        <w:rPr>
+          <w:b/>
+          <w:bCs/>
+          <w:sz w:val="28"/>
+          <w:szCs w:val="24"/>
+        </w:rPr>
+        <w:t xml:space="preserve"> </w:t>
+      </w:r>
+      <w:r>
+        <w:rPr>
+          <w:b/>
+          <w:bCs/>
+          <w:sz w:val="28"/>
+          <w:szCs w:val="24"/>
+        </w:rPr>
+        <w:t>Âmbito do Documento</w:t>
+      </w:r>
     </w:p>
     <w:p>
       <w:r>
@@ -1966,22 +3498,49 @@
     <w:p/>
     <w:p>
       <w:pPr>
-        <w:pStyle w:val="Ttulo3"/>
-      </w:pPr>
-      <w:bookmarkStart w:id="6" w:name="_Toc116929530"/>
-      <w:r>
+        <w:rPr>
+          <w:b/>
+          <w:bCs/>
+          <w:sz w:val="28"/>
+          <w:szCs w:val="24"/>
+        </w:rPr>
+      </w:pPr>
+      <w:r>
+        <w:rPr>
+          <w:b/>
+          <w:bCs/>
+          <w:sz w:val="28"/>
+          <w:szCs w:val="24"/>
+        </w:rPr>
         <w:t xml:space="preserve">Artigo </w:t>
       </w:r>
       <w:r>
+        <w:rPr>
+          <w:b/>
+          <w:bCs/>
+          <w:sz w:val="28"/>
+          <w:szCs w:val="24"/>
+        </w:rPr>
         <w:t>2</w:t>
       </w:r>
       <w:r>
+        <w:rPr>
+          <w:b/>
+          <w:bCs/>
+          <w:sz w:val="28"/>
+          <w:szCs w:val="24"/>
+        </w:rPr>
         <w:t xml:space="preserve">º - </w:t>
       </w:r>
       <w:r>
+        <w:rPr>
+          <w:b/>
+          <w:bCs/>
+          <w:sz w:val="28"/>
+          <w:szCs w:val="24"/>
+        </w:rPr>
         <w:t>Constituição do Grupo</w:t>
       </w:r>
-      <w:bookmarkEnd w:id="6"/>
     </w:p>
     <w:p>
       <w:r>
@@ -1996,7 +3555,7 @@
       <w:r>
         <w:t xml:space="preserve">são, respetivamente: </w:t>
       </w:r>
-      <w:hyperlink r:id="rId12" w:history="1">
+      <w:hyperlink r:id="rId19" w:history="1">
         <w:r>
           <w:rPr>
             <w:rStyle w:val="Hiperligao"/>
@@ -2007,7 +3566,7 @@
       <w:r>
         <w:t xml:space="preserve"> ; </w:t>
       </w:r>
-      <w:hyperlink r:id="rId13" w:history="1">
+      <w:hyperlink r:id="rId20" w:history="1">
         <w:r>
           <w:rPr>
             <w:rStyle w:val="Hiperligao"/>
@@ -2018,7 +3577,7 @@
       <w:r>
         <w:t xml:space="preserve"> ; </w:t>
       </w:r>
-      <w:hyperlink r:id="rId14" w:history="1">
+      <w:hyperlink r:id="rId21" w:history="1">
         <w:r>
           <w:rPr>
             <w:rStyle w:val="Hiperligao"/>
@@ -2047,13 +3606,22 @@
     <w:p/>
     <w:p>
       <w:pPr>
-        <w:pStyle w:val="Ttulo3"/>
-      </w:pPr>
-      <w:bookmarkStart w:id="7" w:name="_Toc116929531"/>
-      <w:r>
+        <w:rPr>
+          <w:b/>
+          <w:bCs/>
+          <w:sz w:val="28"/>
+          <w:szCs w:val="24"/>
+        </w:rPr>
+      </w:pPr>
+      <w:r>
+        <w:rPr>
+          <w:b/>
+          <w:bCs/>
+          <w:sz w:val="28"/>
+          <w:szCs w:val="24"/>
+        </w:rPr>
         <w:t>Artigo 3º - Cargos e regularidade da mudança dos mesmos</w:t>
       </w:r>
-      <w:bookmarkEnd w:id="7"/>
     </w:p>
     <w:p>
       <w:r>
@@ -2168,16 +3736,31 @@
     <w:p/>
     <w:p>
       <w:pPr>
-        <w:pStyle w:val="Ttulo3"/>
-      </w:pPr>
-      <w:bookmarkStart w:id="8" w:name="_Toc116929532"/>
-      <w:r>
+        <w:rPr>
+          <w:b/>
+          <w:bCs/>
+          <w:sz w:val="28"/>
+          <w:szCs w:val="24"/>
+        </w:rPr>
+      </w:pPr>
+      <w:r>
+        <w:rPr>
+          <w:b/>
+          <w:bCs/>
+          <w:sz w:val="28"/>
+          <w:szCs w:val="24"/>
+        </w:rPr>
         <w:t>Artigo 4º - Reu</w:t>
       </w:r>
       <w:r>
+        <w:rPr>
+          <w:b/>
+          <w:bCs/>
+          <w:sz w:val="28"/>
+          <w:szCs w:val="24"/>
+        </w:rPr>
         <w:t>niões</w:t>
       </w:r>
-      <w:bookmarkEnd w:id="8"/>
     </w:p>
     <w:p>
       <w:r>
@@ -2215,16 +3798,31 @@
     <w:p/>
     <w:p>
       <w:pPr>
-        <w:pStyle w:val="Ttulo3"/>
-      </w:pPr>
-      <w:bookmarkStart w:id="9" w:name="_Toc116929533"/>
-      <w:r>
+        <w:rPr>
+          <w:b/>
+          <w:bCs/>
+          <w:sz w:val="28"/>
+          <w:szCs w:val="24"/>
+        </w:rPr>
+      </w:pPr>
+      <w:r>
+        <w:rPr>
+          <w:b/>
+          <w:bCs/>
+          <w:sz w:val="28"/>
+          <w:szCs w:val="24"/>
+        </w:rPr>
         <w:t xml:space="preserve">Artigo 5º - </w:t>
       </w:r>
       <w:r>
+        <w:rPr>
+          <w:b/>
+          <w:bCs/>
+          <w:sz w:val="28"/>
+          <w:szCs w:val="24"/>
+        </w:rPr>
         <w:t>Atas e Convocatórias</w:t>
       </w:r>
-      <w:bookmarkEnd w:id="9"/>
     </w:p>
     <w:p>
       <w:r>
@@ -2256,19 +3854,17 @@
           <w:numId w:val="5"/>
         </w:numPr>
       </w:pPr>
-      <w:bookmarkStart w:id="10" w:name="_Toc116929534"/>
+      <w:bookmarkStart w:id="14" w:name="_Toc117011247"/>
       <w:r>
         <w:lastRenderedPageBreak/>
         <w:t>Cronograma</w:t>
       </w:r>
-      <w:bookmarkEnd w:id="10"/>
-    </w:p>
-    <w:p>
-      <w:proofErr w:type="spellStart"/>
-      <w:r>
-        <w:t>Xcvscvdsfvsdsdfsdfsdfsdfsdf</w:t>
-      </w:r>
-      <w:proofErr w:type="spellEnd"/>
+      <w:bookmarkEnd w:id="14"/>
+    </w:p>
+    <w:p>
+      <w:r>
+        <w:t>(FRANCISCO)</w:t>
+      </w:r>
     </w:p>
     <w:p>
       <w:pPr>
@@ -2288,16 +3884,25 @@
           <w:numId w:val="5"/>
         </w:numPr>
       </w:pPr>
-      <w:bookmarkStart w:id="11" w:name="_Toc116929535"/>
+      <w:bookmarkStart w:id="15" w:name="_Toc117011248"/>
       <w:r>
         <w:lastRenderedPageBreak/>
         <w:t>Sistema de Avaliação Interno</w:t>
       </w:r>
-      <w:bookmarkEnd w:id="11"/>
-    </w:p>
-    <w:p>
-      <w:r>
-        <w:t>A avaliação interna do grupo tem o intuito de fazer um ponto de situação do desempenho individual de cada elemento envolvido no projeto. Esta avaliação será efetuada ao fim de cada fase de entrega do projeto, sendo que as notas serão discutidas em grupo numa das reuniões semanais.</w:t>
+      <w:bookmarkEnd w:id="15"/>
+    </w:p>
+    <w:p>
+      <w:r>
+        <w:t xml:space="preserve">A avaliação interna do grupo tem o intuito de fazer um ponto de situação do desempenho individual de cada elemento envolvido no projeto. Esta avaliação será efetuada ao fim de cada fase de entrega do projeto, sendo que as notas serão </w:t>
+      </w:r>
+      <w:r>
+        <w:t>dadas</w:t>
+      </w:r>
+      <w:r>
+        <w:t xml:space="preserve"> de forma individual por cada elemento do grupo aos seus respetivos colegas</w:t>
+      </w:r>
+      <w:r>
+        <w:t>.</w:t>
       </w:r>
     </w:p>
     <w:p>
@@ -2305,308 +3910,322 @@
         <w:spacing w:before="240" w:after="240" w:line="240" w:lineRule="auto"/>
       </w:pPr>
       <w:r>
-        <w:t>Todos os membros começam com uma nota inicial de 20 valores, sendo descontado valores conforme os seguintes pesos:</w:t>
-      </w:r>
-    </w:p>
-    <w:p>
-      <w:pPr>
-        <w:spacing w:before="240" w:after="240" w:line="240" w:lineRule="auto"/>
-      </w:pPr>
-    </w:p>
-    <w:p>
-      <w:pPr>
-        <w:numPr>
-          <w:ilvl w:val="0"/>
-          <w:numId w:val="20"/>
-        </w:numPr>
+        <w:t>Todos os membros começam com uma nota inicial de 20 valores, sendo descontado</w:t>
+      </w:r>
+      <w:r>
+        <w:t>/adicionado</w:t>
+      </w:r>
+      <w:r>
+        <w:t xml:space="preserve"> valores conforme os seguintes </w:t>
+      </w:r>
+      <w:r>
+        <w:t>tópicos</w:t>
+      </w:r>
+      <w:r>
+        <w:t>:</w:t>
+      </w:r>
+    </w:p>
+    <w:p>
+      <w:pPr>
         <w:tabs>
-          <w:tab w:val="clear" w:pos="425"/>
+          <w:tab w:val="left" w:pos="425"/>
           <w:tab w:val="left" w:pos="845"/>
         </w:tabs>
         <w:spacing w:before="240" w:after="240" w:line="240" w:lineRule="auto"/>
-        <w:ind w:left="720" w:hanging="360"/>
-      </w:pPr>
-      <w:r>
-        <w:t>Reuniões (X valores)</w:t>
-      </w:r>
+        <w:ind w:firstLine="0"/>
+      </w:pPr>
     </w:p>
     <w:p>
       <w:pPr>
         <w:pStyle w:val="PargrafodaLista"/>
         <w:numPr>
-          <w:ilvl w:val="1"/>
-          <w:numId w:val="20"/>
+          <w:ilvl w:val="0"/>
+          <w:numId w:val="25"/>
         </w:numPr>
-        <w:spacing w:before="240" w:after="240" w:line="240" w:lineRule="auto"/>
-        <w:rPr>
-          <w:rFonts w:ascii="Helvetica" w:eastAsiaTheme="minorEastAsia" w:hAnsi="Helvetica" w:cs="Helvetica"/>
-          <w:lang w:eastAsia="zh-CN"/>
-        </w:rPr>
-      </w:pPr>
-      <w:r>
-        <w:rPr>
-          <w:rFonts w:ascii="Helvetica" w:hAnsi="Helvetica" w:cs="Helvetica"/>
-        </w:rPr>
-        <w:t>Assiduidade/Pontualidade (</w:t>
-      </w:r>
-      <w:r>
-        <w:rPr>
-          <w:rFonts w:ascii="Helvetica" w:hAnsi="Helvetica" w:cs="Helvetica"/>
-        </w:rPr>
-        <w:t>-X</w:t>
-      </w:r>
-      <w:r>
-        <w:rPr>
-          <w:rFonts w:ascii="Helvetica" w:hAnsi="Helvetica" w:cs="Helvetica"/>
-        </w:rPr>
-        <w:t xml:space="preserve"> pontos) </w:t>
-      </w:r>
-    </w:p>
-    <w:p>
-      <w:pPr>
-        <w:numPr>
-          <w:ilvl w:val="1"/>
-          <w:numId w:val="20"/>
-        </w:numPr>
-        <w:spacing w:before="240" w:after="240" w:line="240" w:lineRule="auto"/>
-      </w:pPr>
-      <w:r>
-        <w:rPr>
-          <w:rFonts w:ascii="Helvetica" w:hAnsi="Helvetica" w:cs="Helvetica"/>
-        </w:rPr>
-        <w:t>Participação (-</w:t>
-      </w:r>
-      <w:r>
-        <w:rPr>
-          <w:rFonts w:ascii="Helvetica" w:hAnsi="Helvetica" w:cs="Helvetica"/>
-        </w:rPr>
-        <w:t>X</w:t>
-      </w:r>
-      <w:r>
-        <w:rPr>
-          <w:rFonts w:ascii="Helvetica" w:hAnsi="Helvetica" w:cs="Helvetica"/>
-        </w:rPr>
-        <w:t xml:space="preserve"> pontos) </w:t>
-      </w:r>
-    </w:p>
-    <w:p>
-      <w:pPr>
-        <w:numPr>
-          <w:ilvl w:val="1"/>
-          <w:numId w:val="20"/>
-        </w:numPr>
-        <w:spacing w:before="240" w:after="240" w:line="240" w:lineRule="auto"/>
-      </w:pPr>
-      <w:r>
-        <w:rPr>
-          <w:rFonts w:ascii="Helvetica" w:hAnsi="Helvetica" w:cs="Helvetica"/>
-        </w:rPr>
-        <w:t>Comunicação (-</w:t>
-      </w:r>
-      <w:r>
-        <w:rPr>
-          <w:rFonts w:ascii="Helvetica" w:hAnsi="Helvetica" w:cs="Helvetica"/>
-        </w:rPr>
-        <w:t>X</w:t>
-      </w:r>
-      <w:r>
-        <w:rPr>
-          <w:rFonts w:ascii="Helvetica" w:hAnsi="Helvetica" w:cs="Helvetica"/>
-        </w:rPr>
-        <w:t xml:space="preserve"> pontos)</w:t>
-      </w:r>
-    </w:p>
-    <w:p>
-      <w:pPr>
-        <w:pStyle w:val="PargrafodaLista"/>
-        <w:numPr>
-          <w:ilvl w:val="1"/>
-          <w:numId w:val="20"/>
-        </w:numPr>
-        <w:spacing w:before="240" w:after="240" w:line="240" w:lineRule="auto"/>
-        <w:rPr>
-          <w:rFonts w:ascii="Helvetica" w:eastAsiaTheme="minorEastAsia" w:hAnsi="Helvetica" w:cs="Helvetica"/>
-          <w:lang w:eastAsia="zh-CN"/>
-        </w:rPr>
-      </w:pPr>
-      <w:r>
-        <w:rPr>
-          <w:rFonts w:ascii="Helvetica" w:hAnsi="Helvetica" w:cs="Helvetica"/>
-        </w:rPr>
-        <w:t>Respeito/Relação entre colegas (-</w:t>
-      </w:r>
-      <w:r>
-        <w:rPr>
-          <w:rFonts w:ascii="Helvetica" w:hAnsi="Helvetica" w:cs="Helvetica"/>
-        </w:rPr>
-        <w:t xml:space="preserve">X </w:t>
-      </w:r>
-      <w:r>
-        <w:rPr>
-          <w:rFonts w:ascii="Helvetica" w:hAnsi="Helvetica" w:cs="Helvetica"/>
-        </w:rPr>
-        <w:t xml:space="preserve">ponto) </w:t>
-      </w:r>
-    </w:p>
-    <w:p>
-      <w:pPr>
         <w:tabs>
           <w:tab w:val="left" w:pos="845"/>
         </w:tabs>
         <w:spacing w:before="240" w:after="240" w:line="240" w:lineRule="auto"/>
-        <w:rPr>
-          <w:rFonts w:eastAsiaTheme="minorEastAsia"/>
-          <w:lang w:eastAsia="zh-CN"/>
-        </w:rPr>
-      </w:pPr>
-    </w:p>
-    <w:p>
-      <w:pPr>
+        <w:ind w:left="822"/>
+        <w:rPr>
+          <w:b/>
+          <w:bCs/>
+        </w:rPr>
+      </w:pPr>
+      <w:r>
+        <w:rPr>
+          <w:b/>
+          <w:bCs/>
+        </w:rPr>
+        <w:t>Reuniões (</w:t>
+      </w:r>
+      <w:r>
+        <w:rPr>
+          <w:b/>
+          <w:bCs/>
+        </w:rPr>
+        <w:t>6</w:t>
+      </w:r>
+      <w:r>
+        <w:rPr>
+          <w:b/>
+          <w:bCs/>
+        </w:rPr>
+        <w:t xml:space="preserve"> valores)</w:t>
+      </w:r>
+    </w:p>
+    <w:p>
+      <w:pPr>
+        <w:pStyle w:val="PargrafodaLista"/>
         <w:numPr>
-          <w:ilvl w:val="0"/>
-          <w:numId w:val="20"/>
+          <w:ilvl w:val="2"/>
+          <w:numId w:val="25"/>
         </w:numPr>
         <w:tabs>
-          <w:tab w:val="clear" w:pos="425"/>
+          <w:tab w:val="left" w:pos="425"/>
           <w:tab w:val="left" w:pos="845"/>
         </w:tabs>
         <w:spacing w:before="240" w:after="240" w:line="240" w:lineRule="auto"/>
-        <w:ind w:left="720" w:hanging="360"/>
-      </w:pPr>
-      <w:r>
-        <w:t>Projeto (X valores)</w:t>
-      </w:r>
-    </w:p>
-    <w:p>
-      <w:pPr>
+        <w:rPr>
+          <w:b/>
+          <w:bCs/>
+        </w:rPr>
+      </w:pPr>
+      <w:r>
+        <w:t>Assiduidade/Pontualidade</w:t>
+      </w:r>
+    </w:p>
+    <w:p>
+      <w:pPr>
+        <w:pStyle w:val="PargrafodaLista"/>
         <w:numPr>
-          <w:ilvl w:val="1"/>
-          <w:numId w:val="20"/>
+          <w:ilvl w:val="2"/>
+          <w:numId w:val="25"/>
         </w:numPr>
+        <w:tabs>
+          <w:tab w:val="left" w:pos="425"/>
+          <w:tab w:val="left" w:pos="840"/>
+        </w:tabs>
         <w:spacing w:before="240" w:after="240" w:line="240" w:lineRule="auto"/>
-        <w:ind w:left="1140" w:hanging="360"/>
-      </w:pPr>
-      <w:r>
-        <w:rPr>
-          <w:rFonts w:ascii="Helvetica" w:hAnsi="Helvetica" w:cs="Helvetica"/>
-        </w:rPr>
-        <w:t>Cumprimento de prazos (-</w:t>
-      </w:r>
-      <w:r>
-        <w:rPr>
-          <w:rFonts w:ascii="Helvetica" w:hAnsi="Helvetica" w:cs="Helvetica"/>
-        </w:rPr>
-        <w:t>X</w:t>
-      </w:r>
-      <w:r>
-        <w:rPr>
-          <w:rFonts w:ascii="Helvetica" w:hAnsi="Helvetica" w:cs="Helvetica"/>
-        </w:rPr>
-        <w:t xml:space="preserve"> pontos) </w:t>
-      </w:r>
-    </w:p>
-    <w:p>
-      <w:pPr>
+      </w:pPr>
+      <w:r>
+        <w:t>Participação</w:t>
+      </w:r>
+    </w:p>
+    <w:p>
+      <w:pPr>
+        <w:pStyle w:val="PargrafodaLista"/>
         <w:numPr>
-          <w:ilvl w:val="1"/>
-          <w:numId w:val="20"/>
+          <w:ilvl w:val="2"/>
+          <w:numId w:val="25"/>
         </w:numPr>
+        <w:tabs>
+          <w:tab w:val="left" w:pos="425"/>
+          <w:tab w:val="left" w:pos="840"/>
+        </w:tabs>
         <w:spacing w:before="240" w:after="240" w:line="240" w:lineRule="auto"/>
-        <w:ind w:left="1140" w:hanging="360"/>
-      </w:pPr>
-      <w:r>
-        <w:rPr>
-          <w:rFonts w:ascii="Helvetica" w:hAnsi="Helvetica" w:cs="Helvetica"/>
-        </w:rPr>
-        <w:t>Organização (-</w:t>
-      </w:r>
-      <w:r>
-        <w:rPr>
-          <w:rFonts w:ascii="Helvetica" w:hAnsi="Helvetica" w:cs="Helvetica"/>
-        </w:rPr>
-        <w:t>X</w:t>
-      </w:r>
-      <w:r>
-        <w:rPr>
-          <w:rFonts w:ascii="Helvetica" w:hAnsi="Helvetica" w:cs="Helvetica"/>
-        </w:rPr>
-        <w:t xml:space="preserve"> pontos) </w:t>
-      </w:r>
-      <w:r>
-        <w:rPr>
-          <w:rFonts w:ascii="Helvetica" w:hAnsi="Helvetica" w:cs="Helvetica"/>
-        </w:rPr>
-        <w:t>´</w:t>
-      </w:r>
-      <w:r>
-        <w:rPr>
-          <w:rFonts w:ascii="Helvetica" w:hAnsi="Helvetica" w:cs="Helvetica"/>
-        </w:rPr>
-        <w:tab/>
-      </w:r>
-    </w:p>
-    <w:p>
-      <w:pPr>
+      </w:pPr>
+      <w:r>
+        <w:t>Comunicação</w:t>
+      </w:r>
+    </w:p>
+    <w:p>
+      <w:pPr>
+        <w:pStyle w:val="PargrafodaLista"/>
         <w:numPr>
-          <w:ilvl w:val="1"/>
-          <w:numId w:val="20"/>
+          <w:ilvl w:val="2"/>
+          <w:numId w:val="25"/>
         </w:numPr>
+        <w:tabs>
+          <w:tab w:val="left" w:pos="845"/>
+        </w:tabs>
         <w:spacing w:before="240" w:after="240" w:line="240" w:lineRule="auto"/>
-        <w:ind w:left="1140" w:hanging="360"/>
-      </w:pPr>
-      <w:r>
-        <w:t>Iniciativa (-X pontos)</w:t>
-      </w:r>
-    </w:p>
-    <w:p>
-      <w:pPr>
+      </w:pPr>
+      <w:r>
+        <w:t>Respeito/Relação entre colegas</w:t>
+      </w:r>
+    </w:p>
+    <w:p>
+      <w:pPr>
+        <w:pStyle w:val="PargrafodaLista"/>
+        <w:tabs>
+          <w:tab w:val="left" w:pos="845"/>
+        </w:tabs>
+        <w:spacing w:before="240" w:after="240" w:line="240" w:lineRule="auto"/>
+        <w:ind w:left="1874" w:firstLine="0"/>
+      </w:pPr>
+    </w:p>
+    <w:p>
+      <w:pPr>
+        <w:pStyle w:val="PargrafodaLista"/>
         <w:numPr>
-          <w:ilvl w:val="1"/>
-          <w:numId w:val="20"/>
+          <w:ilvl w:val="0"/>
+          <w:numId w:val="25"/>
         </w:numPr>
+        <w:tabs>
+          <w:tab w:val="left" w:pos="845"/>
+        </w:tabs>
         <w:spacing w:before="240" w:after="240" w:line="240" w:lineRule="auto"/>
-        <w:ind w:left="1140" w:hanging="360"/>
-      </w:pPr>
-      <w:r>
-        <w:rPr>
-          <w:rFonts w:ascii="Helvetica" w:hAnsi="Helvetica" w:cs="Helvetica"/>
-        </w:rPr>
-        <w:t>Qualidade do trabalho (-</w:t>
-      </w:r>
-      <w:r>
-        <w:rPr>
-          <w:rFonts w:ascii="Helvetica" w:hAnsi="Helvetica" w:cs="Helvetica"/>
-        </w:rPr>
-        <w:t>X</w:t>
-      </w:r>
-      <w:r>
-        <w:rPr>
-          <w:rFonts w:ascii="Helvetica" w:hAnsi="Helvetica" w:cs="Helvetica"/>
-        </w:rPr>
-        <w:t xml:space="preserve"> pontos)</w:t>
-      </w:r>
-    </w:p>
-    <w:p>
-      <w:r>
-        <w:rPr>
-          <w:rFonts w:ascii="Helvetica" w:hAnsi="Helvetica" w:cs="Helvetica"/>
-        </w:rPr>
-        <w:t>Autonomia (-</w:t>
-      </w:r>
-      <w:r>
-        <w:rPr>
-          <w:rFonts w:ascii="Helvetica" w:hAnsi="Helvetica" w:cs="Helvetica"/>
-        </w:rPr>
-        <w:t>X</w:t>
-      </w:r>
-      <w:r>
-        <w:rPr>
-          <w:rFonts w:ascii="Helvetica" w:hAnsi="Helvetica" w:cs="Helvetica"/>
-        </w:rPr>
-        <w:t xml:space="preserve"> ponto)</w:t>
-      </w:r>
-      <w:r>
-        <w:t xml:space="preserve">  </w:t>
+        <w:ind w:left="822"/>
+        <w:rPr>
+          <w:b/>
+          <w:bCs/>
+        </w:rPr>
+      </w:pPr>
+      <w:r>
+        <w:rPr>
+          <w:b/>
+          <w:bCs/>
+        </w:rPr>
+        <w:t>Projeto (</w:t>
+      </w:r>
+      <w:r>
+        <w:rPr>
+          <w:b/>
+          <w:bCs/>
+        </w:rPr>
+        <w:t>7</w:t>
+      </w:r>
+      <w:r>
+        <w:rPr>
+          <w:b/>
+          <w:bCs/>
+        </w:rPr>
+        <w:t>valores)</w:t>
+      </w:r>
+    </w:p>
+    <w:p>
+      <w:pPr>
+        <w:pStyle w:val="PargrafodaLista"/>
+        <w:numPr>
+          <w:ilvl w:val="2"/>
+          <w:numId w:val="25"/>
+        </w:numPr>
+        <w:tabs>
+          <w:tab w:val="left" w:pos="425"/>
+          <w:tab w:val="left" w:pos="840"/>
+        </w:tabs>
+        <w:spacing w:before="240" w:after="240" w:line="240" w:lineRule="auto"/>
+      </w:pPr>
+      <w:r>
+        <w:t>Cumprimento de prazos</w:t>
+      </w:r>
+    </w:p>
+    <w:p>
+      <w:pPr>
+        <w:pStyle w:val="PargrafodaLista"/>
+        <w:numPr>
+          <w:ilvl w:val="2"/>
+          <w:numId w:val="25"/>
+        </w:numPr>
+        <w:tabs>
+          <w:tab w:val="left" w:pos="425"/>
+          <w:tab w:val="left" w:pos="840"/>
+        </w:tabs>
+        <w:spacing w:before="240" w:after="240" w:line="240" w:lineRule="auto"/>
+      </w:pPr>
+      <w:r>
+        <w:t>Organização</w:t>
+      </w:r>
+    </w:p>
+    <w:p>
+      <w:pPr>
+        <w:pStyle w:val="PargrafodaLista"/>
+        <w:numPr>
+          <w:ilvl w:val="2"/>
+          <w:numId w:val="25"/>
+        </w:numPr>
+        <w:tabs>
+          <w:tab w:val="left" w:pos="425"/>
+          <w:tab w:val="left" w:pos="840"/>
+        </w:tabs>
+        <w:spacing w:before="240" w:after="240" w:line="240" w:lineRule="auto"/>
+      </w:pPr>
+      <w:r>
+        <w:t>Iniciativa</w:t>
+      </w:r>
+    </w:p>
+    <w:p>
+      <w:pPr>
+        <w:pStyle w:val="PargrafodaLista"/>
+        <w:numPr>
+          <w:ilvl w:val="2"/>
+          <w:numId w:val="25"/>
+        </w:numPr>
+        <w:tabs>
+          <w:tab w:val="left" w:pos="425"/>
+          <w:tab w:val="left" w:pos="840"/>
+        </w:tabs>
+        <w:spacing w:before="240" w:after="240" w:line="240" w:lineRule="auto"/>
+      </w:pPr>
+      <w:r>
+        <w:t>Qualidade do trabalho</w:t>
+      </w:r>
+    </w:p>
+    <w:p>
+      <w:pPr>
+        <w:pStyle w:val="PargrafodaLista"/>
+        <w:tabs>
+          <w:tab w:val="left" w:pos="425"/>
+          <w:tab w:val="left" w:pos="840"/>
+        </w:tabs>
+        <w:spacing w:before="240" w:after="240" w:line="240" w:lineRule="auto"/>
+        <w:ind w:left="1874" w:firstLine="0"/>
+      </w:pPr>
+    </w:p>
+    <w:p>
+      <w:pPr>
+        <w:pStyle w:val="PargrafodaLista"/>
+        <w:numPr>
+          <w:ilvl w:val="2"/>
+          <w:numId w:val="5"/>
+        </w:numPr>
+        <w:tabs>
+          <w:tab w:val="left" w:pos="845"/>
+        </w:tabs>
+        <w:spacing w:before="240" w:after="240" w:line="240" w:lineRule="auto"/>
+        <w:rPr>
+          <w:b/>
+          <w:bCs/>
+        </w:rPr>
+      </w:pPr>
+      <w:r>
+        <w:rPr>
+          <w:b/>
+          <w:bCs/>
+        </w:rPr>
+        <w:t>Autonomia (</w:t>
+      </w:r>
+      <w:r>
+        <w:rPr>
+          <w:b/>
+          <w:bCs/>
+        </w:rPr>
+        <w:t>7</w:t>
+      </w:r>
+      <w:r>
+        <w:rPr>
+          <w:b/>
+          <w:bCs/>
+        </w:rPr>
+        <w:t xml:space="preserve"> </w:t>
+      </w:r>
+      <w:r>
+        <w:rPr>
+          <w:b/>
+          <w:bCs/>
+        </w:rPr>
+        <w:t>valores</w:t>
+      </w:r>
+      <w:r>
+        <w:rPr>
+          <w:b/>
+          <w:bCs/>
+        </w:rPr>
+        <w:t xml:space="preserve">)  </w:t>
+      </w:r>
+      <w:r>
+        <w:br w:type="page"/>
       </w:r>
     </w:p>
     <w:p>
@@ -2617,36 +4236,12 @@
           <w:numId w:val="5"/>
         </w:numPr>
       </w:pPr>
-      <w:r>
-        <w:br w:type="page"/>
-      </w:r>
-      <w:bookmarkStart w:id="12" w:name="_Toc116929536"/>
+      <w:bookmarkStart w:id="16" w:name="_Toc117011249"/>
       <w:r>
         <w:lastRenderedPageBreak/>
         <w:t>Conclusão</w:t>
       </w:r>
-      <w:bookmarkEnd w:id="12"/>
-    </w:p>
-    <w:p>
-      <w:proofErr w:type="spellStart"/>
-      <w:r>
-        <w:t>Sdfsdfsfsdfsdfsdfsdsdsdfsdf</w:t>
-      </w:r>
-      <w:proofErr w:type="spellEnd"/>
-    </w:p>
-    <w:p>
-      <w:proofErr w:type="spellStart"/>
-      <w:r>
-        <w:t>Sdfsdfsdfsdf</w:t>
-      </w:r>
-      <w:proofErr w:type="spellEnd"/>
-    </w:p>
-    <w:p>
-      <w:proofErr w:type="spellStart"/>
-      <w:r>
-        <w:t>sdfsdfsdfsdf</w:t>
-      </w:r>
-      <w:proofErr w:type="spellEnd"/>
+      <w:bookmarkEnd w:id="16"/>
     </w:p>
     <w:p>
       <w:pPr>
@@ -2666,86 +4261,21 @@
           <w:numId w:val="5"/>
         </w:numPr>
       </w:pPr>
-      <w:bookmarkStart w:id="13" w:name="_Toc116929537"/>
+      <w:bookmarkStart w:id="17" w:name="_Toc117011250"/>
       <w:r>
         <w:lastRenderedPageBreak/>
         <w:t>Bibliografia</w:t>
       </w:r>
-      <w:bookmarkEnd w:id="13"/>
-    </w:p>
-    <w:p>
-      <w:pPr>
-        <w:pStyle w:val="PargrafodaLista"/>
-        <w:numPr>
-          <w:ilvl w:val="0"/>
-          <w:numId w:val="18"/>
-        </w:numPr>
-      </w:pPr>
-      <w:proofErr w:type="spellStart"/>
-      <w:r>
-        <w:t>Asdasdasd</w:t>
-      </w:r>
-      <w:proofErr w:type="spellEnd"/>
-    </w:p>
-    <w:p>
-      <w:pPr>
-        <w:pStyle w:val="PargrafodaLista"/>
-        <w:numPr>
-          <w:ilvl w:val="0"/>
-          <w:numId w:val="18"/>
-        </w:numPr>
-      </w:pPr>
-      <w:proofErr w:type="spellStart"/>
-      <w:r>
-        <w:t>Asdasdasd</w:t>
-      </w:r>
-      <w:proofErr w:type="spellEnd"/>
-    </w:p>
-    <w:p>
-      <w:pPr>
-        <w:pStyle w:val="PargrafodaLista"/>
-        <w:numPr>
-          <w:ilvl w:val="0"/>
-          <w:numId w:val="18"/>
-        </w:numPr>
-      </w:pPr>
-      <w:proofErr w:type="spellStart"/>
-      <w:r>
-        <w:t>Asdasdasd</w:t>
-      </w:r>
-      <w:proofErr w:type="spellEnd"/>
-    </w:p>
-    <w:p>
-      <w:pPr>
-        <w:pStyle w:val="PargrafodaLista"/>
-        <w:numPr>
-          <w:ilvl w:val="0"/>
-          <w:numId w:val="18"/>
-        </w:numPr>
-      </w:pPr>
-      <w:proofErr w:type="spellStart"/>
-      <w:r>
-        <w:t>Asdasdasd</w:t>
-      </w:r>
-      <w:proofErr w:type="spellEnd"/>
-    </w:p>
-    <w:p>
-      <w:pPr>
-        <w:pStyle w:val="PargrafodaLista"/>
-        <w:numPr>
-          <w:ilvl w:val="0"/>
-          <w:numId w:val="18"/>
-        </w:numPr>
-      </w:pPr>
-      <w:proofErr w:type="spellStart"/>
-      <w:r>
-        <w:t>asdasdasd</w:t>
-      </w:r>
-      <w:proofErr w:type="spellEnd"/>
+      <w:bookmarkEnd w:id="17"/>
+    </w:p>
+    <w:p>
+      <w:pPr>
+        <w:ind w:firstLine="0"/>
+      </w:pPr>
     </w:p>
     <w:sectPr>
-      <w:headerReference w:type="default" r:id="rId15"/>
-      <w:footerReference w:type="default" r:id="rId16"/>
+      <w:headerReference w:type="default" r:id="rId22"/>
+      <w:footerReference w:type="default" r:id="rId23"/>
       <w:pgSz w:w="11906" w:h="16838"/>
       <w:pgMar w:top="1941" w:right="1701" w:bottom="1417" w:left="1701" w:header="737" w:footer="708" w:gutter="0"/>
       <w:pgNumType w:start="1"/>
@@ -3357,6 +4887,92 @@
     </w:lvl>
   </w:abstractNum>
   <w:abstractNum w:abstractNumId="1" w15:restartNumberingAfterBreak="0">
+    <w:nsid w:val="10B94824"/>
+    <w:multiLevelType w:val="multilevel"/>
+    <w:tmpl w:val="0816001D"/>
+    <w:lvl w:ilvl="0">
+      <w:start w:val="1"/>
+      <w:numFmt w:val="decimal"/>
+      <w:lvlText w:val="%1)"/>
+      <w:lvlJc w:val="left"/>
+      <w:pPr>
+        <w:ind w:left="360" w:hanging="360"/>
+      </w:pPr>
+    </w:lvl>
+    <w:lvl w:ilvl="1">
+      <w:start w:val="1"/>
+      <w:numFmt w:val="lowerLetter"/>
+      <w:lvlText w:val="%2)"/>
+      <w:lvlJc w:val="left"/>
+      <w:pPr>
+        <w:ind w:left="720" w:hanging="360"/>
+      </w:pPr>
+    </w:lvl>
+    <w:lvl w:ilvl="2">
+      <w:start w:val="1"/>
+      <w:numFmt w:val="lowerRoman"/>
+      <w:lvlText w:val="%3)"/>
+      <w:lvlJc w:val="left"/>
+      <w:pPr>
+        <w:ind w:left="1080" w:hanging="360"/>
+      </w:pPr>
+    </w:lvl>
+    <w:lvl w:ilvl="3">
+      <w:start w:val="1"/>
+      <w:numFmt w:val="decimal"/>
+      <w:lvlText w:val="(%4)"/>
+      <w:lvlJc w:val="left"/>
+      <w:pPr>
+        <w:ind w:left="1440" w:hanging="360"/>
+      </w:pPr>
+    </w:lvl>
+    <w:lvl w:ilvl="4">
+      <w:start w:val="1"/>
+      <w:numFmt w:val="lowerLetter"/>
+      <w:lvlText w:val="(%5)"/>
+      <w:lvlJc w:val="left"/>
+      <w:pPr>
+        <w:ind w:left="1800" w:hanging="360"/>
+      </w:pPr>
+    </w:lvl>
+    <w:lvl w:ilvl="5">
+      <w:start w:val="1"/>
+      <w:numFmt w:val="lowerRoman"/>
+      <w:lvlText w:val="(%6)"/>
+      <w:lvlJc w:val="left"/>
+      <w:pPr>
+        <w:ind w:left="2160" w:hanging="360"/>
+      </w:pPr>
+    </w:lvl>
+    <w:lvl w:ilvl="6">
+      <w:start w:val="1"/>
+      <w:numFmt w:val="decimal"/>
+      <w:lvlText w:val="%7."/>
+      <w:lvlJc w:val="left"/>
+      <w:pPr>
+        <w:ind w:left="2520" w:hanging="360"/>
+      </w:pPr>
+    </w:lvl>
+    <w:lvl w:ilvl="7">
+      <w:start w:val="1"/>
+      <w:numFmt w:val="lowerLetter"/>
+      <w:lvlText w:val="%8."/>
+      <w:lvlJc w:val="left"/>
+      <w:pPr>
+        <w:ind w:left="2880" w:hanging="360"/>
+      </w:pPr>
+    </w:lvl>
+    <w:lvl w:ilvl="8">
+      <w:start w:val="1"/>
+      <w:numFmt w:val="lowerRoman"/>
+      <w:lvlText w:val="%9."/>
+      <w:lvlJc w:val="left"/>
+      <w:pPr>
+        <w:ind w:left="3240" w:hanging="360"/>
+      </w:pPr>
+    </w:lvl>
+  </w:abstractNum>
+  <w:abstractNum w:abstractNumId="2" w15:restartNumberingAfterBreak="0">
     <w:nsid w:val="12F865C9"/>
     <w:multiLevelType w:val="multilevel"/>
     <w:tmpl w:val="0816001F"/>
@@ -3442,7 +5058,120 @@
       </w:pPr>
     </w:lvl>
   </w:abstractNum>
-  <w:abstractNum w:abstractNumId="2" w15:restartNumberingAfterBreak="0">
+  <w:abstractNum w:abstractNumId="3" w15:restartNumberingAfterBreak="0">
+    <w:nsid w:val="13816FB3"/>
+    <w:multiLevelType w:val="hybridMultilevel"/>
+    <w:tmpl w:val="E25C96D4"/>
+    <w:lvl w:ilvl="0" w:tplc="08160001">
+      <w:start w:val="1"/>
+      <w:numFmt w:val="bullet"/>
+      <w:lvlText w:val=""/>
+      <w:lvlJc w:val="left"/>
+      <w:pPr>
+        <w:ind w:left="1117" w:hanging="360"/>
+      </w:pPr>
+      <w:rPr>
+        <w:rFonts w:ascii="Symbol" w:hAnsi="Symbol" w:hint="default"/>
+      </w:rPr>
+    </w:lvl>
+    <w:lvl w:ilvl="1" w:tplc="08160003" w:tentative="1">
+      <w:start w:val="1"/>
+      <w:numFmt w:val="bullet"/>
+      <w:lvlText w:val="o"/>
+      <w:lvlJc w:val="left"/>
+      <w:pPr>
+        <w:ind w:left="1837" w:hanging="360"/>
+      </w:pPr>
+      <w:rPr>
+        <w:rFonts w:ascii="Courier New" w:hAnsi="Courier New" w:cs="Courier New" w:hint="default"/>
+      </w:rPr>
+    </w:lvl>
+    <w:lvl w:ilvl="2" w:tplc="08160005" w:tentative="1">
+      <w:start w:val="1"/>
+      <w:numFmt w:val="bullet"/>
+      <w:lvlText w:val=""/>
+      <w:lvlJc w:val="left"/>
+      <w:pPr>
+        <w:ind w:left="2557" w:hanging="360"/>
+      </w:pPr>
+      <w:rPr>
+        <w:rFonts w:ascii="Wingdings" w:hAnsi="Wingdings" w:hint="default"/>
+      </w:rPr>
+    </w:lvl>
+    <w:lvl w:ilvl="3" w:tplc="08160001" w:tentative="1">
+      <w:start w:val="1"/>
+      <w:numFmt w:val="bullet"/>
+      <w:lvlText w:val=""/>
+      <w:lvlJc w:val="left"/>
+      <w:pPr>
+        <w:ind w:left="3277" w:hanging="360"/>
+      </w:pPr>
+      <w:rPr>
+        <w:rFonts w:ascii="Symbol" w:hAnsi="Symbol" w:hint="default"/>
+      </w:rPr>
+    </w:lvl>
+    <w:lvl w:ilvl="4" w:tplc="08160003" w:tentative="1">
+      <w:start w:val="1"/>
+      <w:numFmt w:val="bullet"/>
+      <w:lvlText w:val="o"/>
+      <w:lvlJc w:val="left"/>
+      <w:pPr>
+        <w:ind w:left="3997" w:hanging="360"/>
+      </w:pPr>
+      <w:rPr>
+        <w:rFonts w:ascii="Courier New" w:hAnsi="Courier New" w:cs="Courier New" w:hint="default"/>
+      </w:rPr>
+    </w:lvl>
+    <w:lvl w:ilvl="5" w:tplc="08160005" w:tentative="1">
+      <w:start w:val="1"/>
+      <w:numFmt w:val="bullet"/>
+      <w:lvlText w:val=""/>
+      <w:lvlJc w:val="left"/>
+      <w:pPr>
+        <w:ind w:left="4717" w:hanging="360"/>
+      </w:pPr>
+      <w:rPr>
+        <w:rFonts w:ascii="Wingdings" w:hAnsi="Wingdings" w:hint="default"/>
+      </w:rPr>
+    </w:lvl>
+    <w:lvl w:ilvl="6" w:tplc="08160001" w:tentative="1">
+      <w:start w:val="1"/>
+      <w:numFmt w:val="bullet"/>
+      <w:lvlText w:val=""/>
+      <w:lvlJc w:val="left"/>
+      <w:pPr>
+        <w:ind w:left="5437" w:hanging="360"/>
+      </w:pPr>
+      <w:rPr>
+        <w:rFonts w:ascii="Symbol" w:hAnsi="Symbol" w:hint="default"/>
+      </w:rPr>
+    </w:lvl>
+    <w:lvl w:ilvl="7" w:tplc="08160003" w:tentative="1">
+      <w:start w:val="1"/>
+      <w:numFmt w:val="bullet"/>
+      <w:lvlText w:val="o"/>
+      <w:lvlJc w:val="left"/>
+      <w:pPr>
+        <w:ind w:left="6157" w:hanging="360"/>
+      </w:pPr>
+      <w:rPr>
+        <w:rFonts w:ascii="Courier New" w:hAnsi="Courier New" w:cs="Courier New" w:hint="default"/>
+      </w:rPr>
+    </w:lvl>
+    <w:lvl w:ilvl="8" w:tplc="08160005" w:tentative="1">
+      <w:start w:val="1"/>
+      <w:numFmt w:val="bullet"/>
+      <w:lvlText w:val=""/>
+      <w:lvlJc w:val="left"/>
+      <w:pPr>
+        <w:ind w:left="6877" w:hanging="360"/>
+      </w:pPr>
+      <w:rPr>
+        <w:rFonts w:ascii="Wingdings" w:hAnsi="Wingdings" w:hint="default"/>
+      </w:rPr>
+    </w:lvl>
+  </w:abstractNum>
+  <w:abstractNum w:abstractNumId="4" w15:restartNumberingAfterBreak="0">
     <w:nsid w:val="13A266A3"/>
     <w:multiLevelType w:val="hybridMultilevel"/>
     <w:tmpl w:val="A4420F5E"/>
@@ -3528,7 +5257,7 @@
       </w:pPr>
     </w:lvl>
   </w:abstractNum>
-  <w:abstractNum w:abstractNumId="3" w15:restartNumberingAfterBreak="0">
+  <w:abstractNum w:abstractNumId="5" w15:restartNumberingAfterBreak="0">
     <w:nsid w:val="16C549B1"/>
     <w:multiLevelType w:val="multilevel"/>
     <w:tmpl w:val="0816001F"/>
@@ -3614,7 +5343,7 @@
       </w:pPr>
     </w:lvl>
   </w:abstractNum>
-  <w:abstractNum w:abstractNumId="4" w15:restartNumberingAfterBreak="0">
+  <w:abstractNum w:abstractNumId="6" w15:restartNumberingAfterBreak="0">
     <w:nsid w:val="179E3382"/>
     <w:multiLevelType w:val="multilevel"/>
     <w:tmpl w:val="0816001F"/>
@@ -3700,7 +5429,7 @@
       </w:pPr>
     </w:lvl>
   </w:abstractNum>
-  <w:abstractNum w:abstractNumId="5" w15:restartNumberingAfterBreak="0">
+  <w:abstractNum w:abstractNumId="7" w15:restartNumberingAfterBreak="0">
     <w:nsid w:val="1ACE7CC0"/>
     <w:multiLevelType w:val="hybridMultilevel"/>
     <w:tmpl w:val="303CD714"/>
@@ -3786,7 +5515,120 @@
       </w:pPr>
     </w:lvl>
   </w:abstractNum>
-  <w:abstractNum w:abstractNumId="6" w15:restartNumberingAfterBreak="0">
+  <w:abstractNum w:abstractNumId="8" w15:restartNumberingAfterBreak="0">
+    <w:nsid w:val="24E40175"/>
+    <w:multiLevelType w:val="multilevel"/>
+    <w:tmpl w:val="DA22E7CA"/>
+    <w:lvl w:ilvl="0">
+      <w:start w:val="2"/>
+      <w:numFmt w:val="decimal"/>
+      <w:lvlText w:val="%1."/>
+      <w:lvlJc w:val="left"/>
+      <w:pPr>
+        <w:ind w:left="360" w:hanging="360"/>
+      </w:pPr>
+      <w:rPr>
+        <w:rFonts w:hint="default"/>
+      </w:rPr>
+    </w:lvl>
+    <w:lvl w:ilvl="1">
+      <w:start w:val="1"/>
+      <w:numFmt w:val="decimal"/>
+      <w:lvlText w:val="%1.%2."/>
+      <w:lvlJc w:val="left"/>
+      <w:pPr>
+        <w:ind w:left="792" w:hanging="432"/>
+      </w:pPr>
+      <w:rPr>
+        <w:rFonts w:hint="default"/>
+      </w:rPr>
+    </w:lvl>
+    <w:lvl w:ilvl="2">
+      <w:start w:val="1"/>
+      <w:numFmt w:val="decimal"/>
+      <w:lvlText w:val="%1.%2.%3."/>
+      <w:lvlJc w:val="left"/>
+      <w:pPr>
+        <w:ind w:left="1224" w:hanging="504"/>
+      </w:pPr>
+      <w:rPr>
+        <w:rFonts w:hint="default"/>
+      </w:rPr>
+    </w:lvl>
+    <w:lvl w:ilvl="3">
+      <w:start w:val="1"/>
+      <w:numFmt w:val="decimal"/>
+      <w:lvlText w:val="%1.%2.%3.%4."/>
+      <w:lvlJc w:val="left"/>
+      <w:pPr>
+        <w:ind w:left="1728" w:hanging="648"/>
+      </w:pPr>
+      <w:rPr>
+        <w:rFonts w:hint="default"/>
+      </w:rPr>
+    </w:lvl>
+    <w:lvl w:ilvl="4">
+      <w:start w:val="1"/>
+      <w:numFmt w:val="decimal"/>
+      <w:lvlText w:val="%1.%2.%3.%4.%5."/>
+      <w:lvlJc w:val="left"/>
+      <w:pPr>
+        <w:ind w:left="2232" w:hanging="792"/>
+      </w:pPr>
+      <w:rPr>
+        <w:rFonts w:hint="default"/>
+      </w:rPr>
+    </w:lvl>
+    <w:lvl w:ilvl="5">
+      <w:start w:val="1"/>
+      <w:numFmt w:val="decimal"/>
+      <w:lvlText w:val="%1.%2.%3.%4.%5.%6."/>
+      <w:lvlJc w:val="left"/>
+      <w:pPr>
+        <w:ind w:left="2736" w:hanging="936"/>
+      </w:pPr>
+      <w:rPr>
+        <w:rFonts w:hint="default"/>
+      </w:rPr>
+    </w:lvl>
+    <w:lvl w:ilvl="6">
+      <w:start w:val="1"/>
+      <w:numFmt w:val="decimal"/>
+      <w:lvlText w:val="%1.%2.%3.%4.%5.%6.%7."/>
+      <w:lvlJc w:val="left"/>
+      <w:pPr>
+        <w:ind w:left="3240" w:hanging="1080"/>
+      </w:pPr>
+      <w:rPr>
+        <w:rFonts w:hint="default"/>
+      </w:rPr>
+    </w:lvl>
+    <w:lvl w:ilvl="7">
+      <w:start w:val="1"/>
+      <w:numFmt w:val="decimal"/>
+      <w:lvlText w:val="%1.%2.%3.%4.%5.%6.%7.%8."/>
+      <w:lvlJc w:val="left"/>
+      <w:pPr>
+        <w:ind w:left="3744" w:hanging="1224"/>
+      </w:pPr>
+      <w:rPr>
+        <w:rFonts w:hint="default"/>
+      </w:rPr>
+    </w:lvl>
+    <w:lvl w:ilvl="8">
+      <w:start w:val="1"/>
+      <w:numFmt w:val="decimal"/>
+      <w:lvlText w:val="%1.%2.%3.%4.%5.%6.%7.%8.%9."/>
+      <w:lvlJc w:val="left"/>
+      <w:pPr>
+        <w:ind w:left="4320" w:hanging="1440"/>
+      </w:pPr>
+      <w:rPr>
+        <w:rFonts w:hint="default"/>
+      </w:rPr>
+    </w:lvl>
+  </w:abstractNum>
+  <w:abstractNum w:abstractNumId="9" w15:restartNumberingAfterBreak="0">
     <w:nsid w:val="2D597208"/>
     <w:multiLevelType w:val="multilevel"/>
     <w:tmpl w:val="0816001F"/>
@@ -3872,12 +5714,12 @@
       </w:pPr>
     </w:lvl>
   </w:abstractNum>
-  <w:abstractNum w:abstractNumId="7" w15:restartNumberingAfterBreak="0">
+  <w:abstractNum w:abstractNumId="10" w15:restartNumberingAfterBreak="0">
     <w:nsid w:val="30EB5C2A"/>
     <w:multiLevelType w:val="multilevel"/>
-    <w:tmpl w:val="0816001F"/>
+    <w:tmpl w:val="DA22E7CA"/>
     <w:lvl w:ilvl="0">
-      <w:start w:val="1"/>
+      <w:start w:val="2"/>
       <w:numFmt w:val="decimal"/>
       <w:lvlText w:val="%1."/>
       <w:lvlJc w:val="left"/>
@@ -3896,6 +5738,9 @@
       <w:pPr>
         <w:ind w:left="792" w:hanging="432"/>
       </w:pPr>
+      <w:rPr>
+        <w:rFonts w:hint="default"/>
+      </w:rPr>
     </w:lvl>
     <w:lvl w:ilvl="2">
       <w:start w:val="1"/>
@@ -3905,6 +5750,9 @@
       <w:pPr>
         <w:ind w:left="1224" w:hanging="504"/>
       </w:pPr>
+      <w:rPr>
+        <w:rFonts w:hint="default"/>
+      </w:rPr>
     </w:lvl>
     <w:lvl w:ilvl="3">
       <w:start w:val="1"/>
@@ -3914,6 +5762,9 @@
       <w:pPr>
         <w:ind w:left="1728" w:hanging="648"/>
       </w:pPr>
+      <w:rPr>
+        <w:rFonts w:hint="default"/>
+      </w:rPr>
     </w:lvl>
     <w:lvl w:ilvl="4">
       <w:start w:val="1"/>
@@ -3923,6 +5774,9 @@
       <w:pPr>
         <w:ind w:left="2232" w:hanging="792"/>
       </w:pPr>
+      <w:rPr>
+        <w:rFonts w:hint="default"/>
+      </w:rPr>
     </w:lvl>
     <w:lvl w:ilvl="5">
       <w:start w:val="1"/>
@@ -3932,6 +5786,9 @@
       <w:pPr>
         <w:ind w:left="2736" w:hanging="936"/>
       </w:pPr>
+      <w:rPr>
+        <w:rFonts w:hint="default"/>
+      </w:rPr>
     </w:lvl>
     <w:lvl w:ilvl="6">
       <w:start w:val="1"/>
@@ -3941,6 +5798,9 @@
       <w:pPr>
         <w:ind w:left="3240" w:hanging="1080"/>
       </w:pPr>
+      <w:rPr>
+        <w:rFonts w:hint="default"/>
+      </w:rPr>
     </w:lvl>
     <w:lvl w:ilvl="7">
       <w:start w:val="1"/>
@@ -3950,6 +5810,9 @@
       <w:pPr>
         <w:ind w:left="3744" w:hanging="1224"/>
       </w:pPr>
+      <w:rPr>
+        <w:rFonts w:hint="default"/>
+      </w:rPr>
     </w:lvl>
     <w:lvl w:ilvl="8">
       <w:start w:val="1"/>
@@ -3959,9 +5822,12 @@
       <w:pPr>
         <w:ind w:left="4320" w:hanging="1440"/>
       </w:pPr>
+      <w:rPr>
+        <w:rFonts w:hint="default"/>
+      </w:rPr>
     </w:lvl>
   </w:abstractNum>
-  <w:abstractNum w:abstractNumId="8" w15:restartNumberingAfterBreak="0">
+  <w:abstractNum w:abstractNumId="11" w15:restartNumberingAfterBreak="0">
     <w:nsid w:val="3C41C35C"/>
     <w:multiLevelType w:val="multilevel"/>
     <w:tmpl w:val="3C41C35C"/>
@@ -4101,7 +5967,120 @@
       </w:rPr>
     </w:lvl>
   </w:abstractNum>
-  <w:abstractNum w:abstractNumId="9" w15:restartNumberingAfterBreak="0">
+  <w:abstractNum w:abstractNumId="12" w15:restartNumberingAfterBreak="0">
+    <w:nsid w:val="3F4D2D23"/>
+    <w:multiLevelType w:val="hybridMultilevel"/>
+    <w:tmpl w:val="A7FE2F9C"/>
+    <w:lvl w:ilvl="0" w:tplc="08160001">
+      <w:start w:val="1"/>
+      <w:numFmt w:val="bullet"/>
+      <w:lvlText w:val=""/>
+      <w:lvlJc w:val="left"/>
+      <w:pPr>
+        <w:ind w:left="1117" w:hanging="360"/>
+      </w:pPr>
+      <w:rPr>
+        <w:rFonts w:ascii="Symbol" w:hAnsi="Symbol" w:hint="default"/>
+      </w:rPr>
+    </w:lvl>
+    <w:lvl w:ilvl="1" w:tplc="08160003" w:tentative="1">
+      <w:start w:val="1"/>
+      <w:numFmt w:val="bullet"/>
+      <w:lvlText w:val="o"/>
+      <w:lvlJc w:val="left"/>
+      <w:pPr>
+        <w:ind w:left="1837" w:hanging="360"/>
+      </w:pPr>
+      <w:rPr>
+        <w:rFonts w:ascii="Courier New" w:hAnsi="Courier New" w:cs="Courier New" w:hint="default"/>
+      </w:rPr>
+    </w:lvl>
+    <w:lvl w:ilvl="2" w:tplc="08160005" w:tentative="1">
+      <w:start w:val="1"/>
+      <w:numFmt w:val="bullet"/>
+      <w:lvlText w:val=""/>
+      <w:lvlJc w:val="left"/>
+      <w:pPr>
+        <w:ind w:left="2557" w:hanging="360"/>
+      </w:pPr>
+      <w:rPr>
+        <w:rFonts w:ascii="Wingdings" w:hAnsi="Wingdings" w:hint="default"/>
+      </w:rPr>
+    </w:lvl>
+    <w:lvl w:ilvl="3" w:tplc="08160001" w:tentative="1">
+      <w:start w:val="1"/>
+      <w:numFmt w:val="bullet"/>
+      <w:lvlText w:val=""/>
+      <w:lvlJc w:val="left"/>
+      <w:pPr>
+        <w:ind w:left="3277" w:hanging="360"/>
+      </w:pPr>
+      <w:rPr>
+        <w:rFonts w:ascii="Symbol" w:hAnsi="Symbol" w:hint="default"/>
+      </w:rPr>
+    </w:lvl>
+    <w:lvl w:ilvl="4" w:tplc="08160003" w:tentative="1">
+      <w:start w:val="1"/>
+      <w:numFmt w:val="bullet"/>
+      <w:lvlText w:val="o"/>
+      <w:lvlJc w:val="left"/>
+      <w:pPr>
+        <w:ind w:left="3997" w:hanging="360"/>
+      </w:pPr>
+      <w:rPr>
+        <w:rFonts w:ascii="Courier New" w:hAnsi="Courier New" w:cs="Courier New" w:hint="default"/>
+      </w:rPr>
+    </w:lvl>
+    <w:lvl w:ilvl="5" w:tplc="08160005" w:tentative="1">
+      <w:start w:val="1"/>
+      <w:numFmt w:val="bullet"/>
+      <w:lvlText w:val=""/>
+      <w:lvlJc w:val="left"/>
+      <w:pPr>
+        <w:ind w:left="4717" w:hanging="360"/>
+      </w:pPr>
+      <w:rPr>
+        <w:rFonts w:ascii="Wingdings" w:hAnsi="Wingdings" w:hint="default"/>
+      </w:rPr>
+    </w:lvl>
+    <w:lvl w:ilvl="6" w:tplc="08160001" w:tentative="1">
+      <w:start w:val="1"/>
+      <w:numFmt w:val="bullet"/>
+      <w:lvlText w:val=""/>
+      <w:lvlJc w:val="left"/>
+      <w:pPr>
+        <w:ind w:left="5437" w:hanging="360"/>
+      </w:pPr>
+      <w:rPr>
+        <w:rFonts w:ascii="Symbol" w:hAnsi="Symbol" w:hint="default"/>
+      </w:rPr>
+    </w:lvl>
+    <w:lvl w:ilvl="7" w:tplc="08160003" w:tentative="1">
+      <w:start w:val="1"/>
+      <w:numFmt w:val="bullet"/>
+      <w:lvlText w:val="o"/>
+      <w:lvlJc w:val="left"/>
+      <w:pPr>
+        <w:ind w:left="6157" w:hanging="360"/>
+      </w:pPr>
+      <w:rPr>
+        <w:rFonts w:ascii="Courier New" w:hAnsi="Courier New" w:cs="Courier New" w:hint="default"/>
+      </w:rPr>
+    </w:lvl>
+    <w:lvl w:ilvl="8" w:tplc="08160005" w:tentative="1">
+      <w:start w:val="1"/>
+      <w:numFmt w:val="bullet"/>
+      <w:lvlText w:val=""/>
+      <w:lvlJc w:val="left"/>
+      <w:pPr>
+        <w:ind w:left="6877" w:hanging="360"/>
+      </w:pPr>
+      <w:rPr>
+        <w:rFonts w:ascii="Wingdings" w:hAnsi="Wingdings" w:hint="default"/>
+      </w:rPr>
+    </w:lvl>
+  </w:abstractNum>
+  <w:abstractNum w:abstractNumId="13" w15:restartNumberingAfterBreak="0">
     <w:nsid w:val="41965455"/>
     <w:multiLevelType w:val="hybridMultilevel"/>
     <w:tmpl w:val="268C3458"/>
@@ -4190,7 +6169,147 @@
       </w:pPr>
     </w:lvl>
   </w:abstractNum>
-  <w:abstractNum w:abstractNumId="10" w15:restartNumberingAfterBreak="0">
+  <w:abstractNum w:abstractNumId="14" w15:restartNumberingAfterBreak="0">
+    <w:nsid w:val="42FE4620"/>
+    <w:multiLevelType w:val="multilevel"/>
+    <w:tmpl w:val="3C41C35C"/>
+    <w:lvl w:ilvl="0">
+      <w:start w:val="1"/>
+      <w:numFmt w:val="decimal"/>
+      <w:lvlText w:val="%1."/>
+      <w:lvlJc w:val="left"/>
+      <w:pPr>
+        <w:tabs>
+          <w:tab w:val="left" w:pos="425"/>
+        </w:tabs>
+        <w:ind w:left="425" w:hanging="425"/>
+      </w:pPr>
+      <w:rPr>
+        <w:rFonts w:hint="default"/>
+      </w:rPr>
+    </w:lvl>
+    <w:lvl w:ilvl="1">
+      <w:start w:val="1"/>
+      <w:numFmt w:val="lowerLetter"/>
+      <w:lvlText w:val="%2)"/>
+      <w:lvlJc w:val="left"/>
+      <w:pPr>
+        <w:tabs>
+          <w:tab w:val="left" w:pos="840"/>
+        </w:tabs>
+        <w:ind w:left="840" w:hanging="420"/>
+      </w:pPr>
+      <w:rPr>
+        <w:rFonts w:hint="default"/>
+      </w:rPr>
+    </w:lvl>
+    <w:lvl w:ilvl="2">
+      <w:start w:val="1"/>
+      <w:numFmt w:val="lowerRoman"/>
+      <w:lvlText w:val="%3."/>
+      <w:lvlJc w:val="left"/>
+      <w:pPr>
+        <w:tabs>
+          <w:tab w:val="left" w:pos="1260"/>
+        </w:tabs>
+        <w:ind w:left="1260" w:hanging="420"/>
+      </w:pPr>
+      <w:rPr>
+        <w:rFonts w:hint="default"/>
+      </w:rPr>
+    </w:lvl>
+    <w:lvl w:ilvl="3">
+      <w:start w:val="1"/>
+      <w:numFmt w:val="decimal"/>
+      <w:lvlText w:val="%4."/>
+      <w:lvlJc w:val="left"/>
+      <w:pPr>
+        <w:tabs>
+          <w:tab w:val="left" w:pos="1680"/>
+        </w:tabs>
+        <w:ind w:left="1680" w:hanging="420"/>
+      </w:pPr>
+      <w:rPr>
+        <w:rFonts w:hint="default"/>
+      </w:rPr>
+    </w:lvl>
+    <w:lvl w:ilvl="4">
+      <w:start w:val="1"/>
+      <w:numFmt w:val="lowerLetter"/>
+      <w:lvlText w:val="%5)"/>
+      <w:lvlJc w:val="left"/>
+      <w:pPr>
+        <w:tabs>
+          <w:tab w:val="left" w:pos="2100"/>
+        </w:tabs>
+        <w:ind w:left="2100" w:hanging="420"/>
+      </w:pPr>
+      <w:rPr>
+        <w:rFonts w:hint="default"/>
+      </w:rPr>
+    </w:lvl>
+    <w:lvl w:ilvl="5">
+      <w:start w:val="1"/>
+      <w:numFmt w:val="lowerRoman"/>
+      <w:lvlText w:val="%6."/>
+      <w:lvlJc w:val="left"/>
+      <w:pPr>
+        <w:tabs>
+          <w:tab w:val="left" w:pos="2520"/>
+        </w:tabs>
+        <w:ind w:left="2520" w:hanging="420"/>
+      </w:pPr>
+      <w:rPr>
+        <w:rFonts w:hint="default"/>
+      </w:rPr>
+    </w:lvl>
+    <w:lvl w:ilvl="6">
+      <w:start w:val="1"/>
+      <w:numFmt w:val="decimal"/>
+      <w:lvlText w:val="%7."/>
+      <w:lvlJc w:val="left"/>
+      <w:pPr>
+        <w:tabs>
+          <w:tab w:val="left" w:pos="2940"/>
+        </w:tabs>
+        <w:ind w:left="2940" w:hanging="420"/>
+      </w:pPr>
+      <w:rPr>
+        <w:rFonts w:hint="default"/>
+      </w:rPr>
+    </w:lvl>
+    <w:lvl w:ilvl="7">
+      <w:start w:val="1"/>
+      <w:numFmt w:val="lowerLetter"/>
+      <w:lvlText w:val="%8)"/>
+      <w:lvlJc w:val="left"/>
+      <w:pPr>
+        <w:tabs>
+          <w:tab w:val="left" w:pos="3360"/>
+        </w:tabs>
+        <w:ind w:left="3360" w:hanging="420"/>
+      </w:pPr>
+      <w:rPr>
+        <w:rFonts w:hint="default"/>
+      </w:rPr>
+    </w:lvl>
+    <w:lvl w:ilvl="8">
+      <w:start w:val="1"/>
+      <w:numFmt w:val="lowerRoman"/>
+      <w:lvlText w:val="%9."/>
+      <w:lvlJc w:val="left"/>
+      <w:pPr>
+        <w:tabs>
+          <w:tab w:val="left" w:pos="3780"/>
+        </w:tabs>
+        <w:ind w:left="3780" w:hanging="420"/>
+      </w:pPr>
+      <w:rPr>
+        <w:rFonts w:hint="default"/>
+      </w:rPr>
+    </w:lvl>
+  </w:abstractNum>
+  <w:abstractNum w:abstractNumId="15" w15:restartNumberingAfterBreak="0">
     <w:nsid w:val="5A1949E3"/>
     <w:multiLevelType w:val="hybridMultilevel"/>
     <w:tmpl w:val="A80EB46A"/>
@@ -4276,7 +6395,7 @@
       </w:pPr>
     </w:lvl>
   </w:abstractNum>
-  <w:abstractNum w:abstractNumId="11" w15:restartNumberingAfterBreak="0">
+  <w:abstractNum w:abstractNumId="16" w15:restartNumberingAfterBreak="0">
     <w:nsid w:val="5CDD4C29"/>
     <w:multiLevelType w:val="hybridMultilevel"/>
     <w:tmpl w:val="5AEA1C54"/>
@@ -4365,7 +6484,7 @@
       </w:pPr>
     </w:lvl>
   </w:abstractNum>
-  <w:abstractNum w:abstractNumId="12" w15:restartNumberingAfterBreak="0">
+  <w:abstractNum w:abstractNumId="17" w15:restartNumberingAfterBreak="0">
     <w:nsid w:val="5CE21C82"/>
     <w:multiLevelType w:val="hybridMultilevel"/>
     <w:tmpl w:val="DCC87E5E"/>
@@ -4451,7 +6570,7 @@
       </w:pPr>
     </w:lvl>
   </w:abstractNum>
-  <w:abstractNum w:abstractNumId="13" w15:restartNumberingAfterBreak="0">
+  <w:abstractNum w:abstractNumId="18" w15:restartNumberingAfterBreak="0">
     <w:nsid w:val="63057BCE"/>
     <w:multiLevelType w:val="hybridMultilevel"/>
     <w:tmpl w:val="CF903EA6"/>
@@ -4537,7 +6656,7 @@
       </w:pPr>
     </w:lvl>
   </w:abstractNum>
-  <w:abstractNum w:abstractNumId="14" w15:restartNumberingAfterBreak="0">
+  <w:abstractNum w:abstractNumId="19" w15:restartNumberingAfterBreak="0">
     <w:nsid w:val="65692F16"/>
     <w:multiLevelType w:val="hybridMultilevel"/>
     <w:tmpl w:val="2918DCF0"/>
@@ -4623,7 +6742,7 @@
       </w:pPr>
     </w:lvl>
   </w:abstractNum>
-  <w:abstractNum w:abstractNumId="15" w15:restartNumberingAfterBreak="0">
+  <w:abstractNum w:abstractNumId="20" w15:restartNumberingAfterBreak="0">
     <w:nsid w:val="681830C6"/>
     <w:multiLevelType w:val="hybridMultilevel"/>
     <w:tmpl w:val="B0C62E6C"/>
@@ -4736,10 +6855,10 @@
       </w:rPr>
     </w:lvl>
   </w:abstractNum>
-  <w:abstractNum w:abstractNumId="16" w15:restartNumberingAfterBreak="0">
+  <w:abstractNum w:abstractNumId="21" w15:restartNumberingAfterBreak="0">
     <w:nsid w:val="6B306851"/>
     <w:multiLevelType w:val="hybridMultilevel"/>
-    <w:tmpl w:val="88B02E6A"/>
+    <w:tmpl w:val="B4AE27C2"/>
     <w:lvl w:ilvl="0" w:tplc="0816000F">
       <w:start w:val="1"/>
       <w:numFmt w:val="decimal"/>
@@ -4822,7 +6941,7 @@
       </w:pPr>
     </w:lvl>
   </w:abstractNum>
-  <w:abstractNum w:abstractNumId="17" w15:restartNumberingAfterBreak="0">
+  <w:abstractNum w:abstractNumId="22" w15:restartNumberingAfterBreak="0">
     <w:nsid w:val="783E3B95"/>
     <w:multiLevelType w:val="multilevel"/>
     <w:tmpl w:val="0816001F"/>
@@ -4908,7 +7027,7 @@
       </w:pPr>
     </w:lvl>
   </w:abstractNum>
-  <w:abstractNum w:abstractNumId="18" w15:restartNumberingAfterBreak="0">
+  <w:abstractNum w:abstractNumId="23" w15:restartNumberingAfterBreak="0">
     <w:nsid w:val="7C592BC8"/>
     <w:multiLevelType w:val="multilevel"/>
     <w:tmpl w:val="0816001F"/>
@@ -4994,7 +7113,7 @@
       </w:pPr>
     </w:lvl>
   </w:abstractNum>
-  <w:abstractNum w:abstractNumId="19" w15:restartNumberingAfterBreak="0">
+  <w:abstractNum w:abstractNumId="24" w15:restartNumberingAfterBreak="0">
     <w:nsid w:val="7C744DDC"/>
     <w:multiLevelType w:val="hybridMultilevel"/>
     <w:tmpl w:val="501CA49C"/>
@@ -5081,64 +7200,79 @@
     </w:lvl>
   </w:abstractNum>
   <w:num w:numId="1" w16cid:durableId="785735677">
-    <w:abstractNumId w:val="11"/>
+    <w:abstractNumId w:val="16"/>
   </w:num>
   <w:num w:numId="2" w16cid:durableId="917246890">
+    <w:abstractNumId w:val="7"/>
+  </w:num>
+  <w:num w:numId="3" w16cid:durableId="314451602">
+    <w:abstractNumId w:val="21"/>
+  </w:num>
+  <w:num w:numId="4" w16cid:durableId="417488592">
+    <w:abstractNumId w:val="19"/>
+  </w:num>
+  <w:num w:numId="5" w16cid:durableId="987439853">
+    <w:abstractNumId w:val="10"/>
+  </w:num>
+  <w:num w:numId="6" w16cid:durableId="390468174">
+    <w:abstractNumId w:val="13"/>
+  </w:num>
+  <w:num w:numId="7" w16cid:durableId="12004543">
+    <w:abstractNumId w:val="9"/>
+  </w:num>
+  <w:num w:numId="8" w16cid:durableId="592013763">
     <w:abstractNumId w:val="5"/>
   </w:num>
-  <w:num w:numId="3" w16cid:durableId="314451602">
-    <w:abstractNumId w:val="16"/>
-  </w:num>
-  <w:num w:numId="4" w16cid:durableId="417488592">
-    <w:abstractNumId w:val="14"/>
-  </w:num>
-  <w:num w:numId="5" w16cid:durableId="987439853">
-    <w:abstractNumId w:val="7"/>
-  </w:num>
-  <w:num w:numId="6" w16cid:durableId="390468174">
-    <w:abstractNumId w:val="9"/>
-  </w:num>
-  <w:num w:numId="7" w16cid:durableId="12004543">
+  <w:num w:numId="9" w16cid:durableId="1127969959">
     <w:abstractNumId w:val="6"/>
   </w:num>
-  <w:num w:numId="8" w16cid:durableId="592013763">
-    <w:abstractNumId w:val="3"/>
-  </w:num>
-  <w:num w:numId="9" w16cid:durableId="1127969959">
-    <w:abstractNumId w:val="4"/>
-  </w:num>
   <w:num w:numId="10" w16cid:durableId="1863744416">
-    <w:abstractNumId w:val="1"/>
+    <w:abstractNumId w:val="2"/>
   </w:num>
   <w:num w:numId="11" w16cid:durableId="770128811">
-    <w:abstractNumId w:val="17"/>
+    <w:abstractNumId w:val="22"/>
   </w:num>
   <w:num w:numId="12" w16cid:durableId="1559128663">
-    <w:abstractNumId w:val="10"/>
+    <w:abstractNumId w:val="15"/>
   </w:num>
   <w:num w:numId="13" w16cid:durableId="1530995011">
     <w:abstractNumId w:val="0"/>
   </w:num>
   <w:num w:numId="14" w16cid:durableId="226116954">
-    <w:abstractNumId w:val="13"/>
+    <w:abstractNumId w:val="18"/>
   </w:num>
   <w:num w:numId="15" w16cid:durableId="1365249936">
-    <w:abstractNumId w:val="2"/>
+    <w:abstractNumId w:val="4"/>
   </w:num>
   <w:num w:numId="16" w16cid:durableId="971863610">
-    <w:abstractNumId w:val="19"/>
+    <w:abstractNumId w:val="24"/>
   </w:num>
   <w:num w:numId="17" w16cid:durableId="1964923456">
+    <w:abstractNumId w:val="17"/>
+  </w:num>
+  <w:num w:numId="18" w16cid:durableId="1500806803">
+    <w:abstractNumId w:val="20"/>
+  </w:num>
+  <w:num w:numId="19" w16cid:durableId="522407026">
+    <w:abstractNumId w:val="23"/>
+  </w:num>
+  <w:num w:numId="20" w16cid:durableId="701594830">
+    <w:abstractNumId w:val="11"/>
+  </w:num>
+  <w:num w:numId="21" w16cid:durableId="495462390">
+    <w:abstractNumId w:val="8"/>
+  </w:num>
+  <w:num w:numId="22" w16cid:durableId="1592716">
     <w:abstractNumId w:val="12"/>
   </w:num>
-  <w:num w:numId="18" w16cid:durableId="1500806803">
-    <w:abstractNumId w:val="15"/>
+  <w:num w:numId="23" w16cid:durableId="137651580">
+    <w:abstractNumId w:val="3"/>
   </w:num>
-  <w:num w:numId="19" w16cid:durableId="522407026">
-    <w:abstractNumId w:val="18"/>
+  <w:num w:numId="24" w16cid:durableId="249631454">
+    <w:abstractNumId w:val="1"/>
   </w:num>
-  <w:num w:numId="20" w16cid:durableId="701594830">
-    <w:abstractNumId w:val="8"/>
+  <w:num w:numId="25" w16cid:durableId="1832524679">
+    <w:abstractNumId w:val="14"/>
   </w:num>
 </w:numbering>
 </file>
@@ -5541,7 +7675,7 @@
   <w:style w:type="paragraph" w:default="1" w:styleId="Normal">
     <w:name w:val="Normal"/>
     <w:qFormat/>
-    <w:rsid w:val="00061116"/>
+    <w:rsid w:val="00E65C03"/>
     <w:pPr>
       <w:spacing w:after="0" w:line="360" w:lineRule="auto"/>
       <w:ind w:firstLine="397"/>
@@ -5614,7 +7748,6 @@
   <w:style w:type="character" w:default="1" w:styleId="Tipodeletrapredefinidodopargrafo">
     <w:name w:val="Default Paragraph Font"/>
     <w:uiPriority w:val="1"/>
-    <w:semiHidden/>
     <w:unhideWhenUsed/>
   </w:style>
   <w:style w:type="table" w:default="1" w:styleId="Tabelanormal">
@@ -5826,6 +7959,33 @@
       <w:spacing w:after="100"/>
       <w:ind w:left="480"/>
     </w:pPr>
+  </w:style>
+  <w:style w:type="paragraph" w:styleId="Legenda">
+    <w:name w:val="caption"/>
+    <w:basedOn w:val="Normal"/>
+    <w:next w:val="Normal"/>
+    <w:uiPriority w:val="35"/>
+    <w:unhideWhenUsed/>
+    <w:qFormat/>
+    <w:rsid w:val="00D97C76"/>
+    <w:pPr>
+      <w:spacing w:after="200" w:line="240" w:lineRule="auto"/>
+    </w:pPr>
+    <w:rPr>
+      <w:i/>
+      <w:iCs/>
+      <w:color w:val="44546A" w:themeColor="text2"/>
+      <w:sz w:val="18"/>
+      <w:szCs w:val="18"/>
+    </w:rPr>
+  </w:style>
+  <w:style w:type="paragraph" w:styleId="ndicedeilustraes">
+    <w:name w:val="table of figures"/>
+    <w:basedOn w:val="Normal"/>
+    <w:next w:val="Normal"/>
+    <w:uiPriority w:val="99"/>
+    <w:unhideWhenUsed/>
+    <w:rsid w:val="00446484"/>
   </w:style>
 </w:styles>
 </file>

</xml_diff>

<commit_message>
Relatório & Template de Sist. Aval. Interno
</commit_message>
<xml_diff>
--- a/PA/Relatorio_2727_21153_21156_Fase1.docx
+++ b/PA/Relatorio_2727_21153_21156_Fase1.docx
@@ -440,6 +440,13 @@
     </w:p>
     <w:sdt>
       <w:sdtPr>
+        <w:rPr>
+          <w:rFonts w:asciiTheme="minorHAnsi" w:eastAsiaTheme="minorHAnsi" w:hAnsiTheme="minorHAnsi" w:cstheme="minorBidi"/>
+          <w:color w:val="auto"/>
+          <w:sz w:val="24"/>
+          <w:szCs w:val="22"/>
+          <w:lang w:eastAsia="en-US"/>
+        </w:rPr>
         <w:id w:val="-1342319786"/>
         <w:docPartObj>
           <w:docPartGallery w:val="Table of Contents"/>
@@ -448,13 +455,8 @@
       </w:sdtPr>
       <w:sdtEndPr>
         <w:rPr>
-          <w:rFonts w:asciiTheme="minorHAnsi" w:eastAsiaTheme="minorHAnsi" w:hAnsiTheme="minorHAnsi" w:cstheme="minorBidi"/>
-          <w:b/>
-          <w:bCs/>
-          <w:color w:val="auto"/>
-          <w:sz w:val="24"/>
-          <w:szCs w:val="22"/>
-          <w:lang w:eastAsia="en-US"/>
+          <w:b/>
+          <w:bCs/>
         </w:rPr>
       </w:sdtEndPr>
       <w:sdtContent>
@@ -1459,10 +1461,7 @@
         <w:pStyle w:val="Cabealhodondice"/>
       </w:pPr>
       <w:r>
-        <w:t>Índice</w:t>
-      </w:r>
-      <w:r>
-        <w:t xml:space="preserve"> de ilustrações</w:t>
+        <w:t>Índice de ilustrações</w:t>
       </w:r>
     </w:p>
     <w:p>
@@ -2109,10 +2108,7 @@
       </w:pPr>
       <w:bookmarkStart w:id="2" w:name="_Toc117011242"/>
       <w:r>
-        <w:t>Re</w:t>
-      </w:r>
-      <w:r>
-        <w:t>quisitos Funcionais</w:t>
+        <w:t>Requisitos Funcionais</w:t>
       </w:r>
       <w:bookmarkEnd w:id="2"/>
     </w:p>
@@ -2337,13 +2333,7 @@
       </w:pPr>
       <w:bookmarkStart w:id="3" w:name="_Toc117011243"/>
       <w:r>
-        <w:t xml:space="preserve">Requisitos </w:t>
-      </w:r>
-      <w:r>
-        <w:t xml:space="preserve">Não </w:t>
-      </w:r>
-      <w:r>
-        <w:t>Funcionais</w:t>
+        <w:t>Requisitos Não Funcionais</w:t>
       </w:r>
       <w:bookmarkEnd w:id="3"/>
     </w:p>
@@ -2500,15 +2490,7 @@
         <w:t>ao estado d</w:t>
       </w:r>
       <w:r>
-        <w:t xml:space="preserve">e manutenção </w:t>
-      </w:r>
-      <w:proofErr w:type="gramStart"/>
-      <w:r>
-        <w:t>o monitorização</w:t>
-      </w:r>
-      <w:proofErr w:type="gramEnd"/>
-      <w:r>
-        <w:t xml:space="preserve"> do mesmo</w:t>
+        <w:t>e manutenção o monitorização do mesmo</w:t>
       </w:r>
       <w:r>
         <w:t xml:space="preserve">, deverá ser acedido através de uma </w:t>
@@ -2865,6 +2847,9 @@
         </mc:AlternateContent>
       </w:r>
       <w:r>
+        <w:rPr>
+          <w:noProof/>
+        </w:rPr>
         <w:drawing>
           <wp:anchor distT="0" distB="0" distL="114300" distR="114300" simplePos="0" relativeHeight="251658240" behindDoc="0" locked="0" layoutInCell="1" allowOverlap="1" wp14:anchorId="2C1D612A" wp14:editId="658615CD">
             <wp:simplePos x="0" y="0"/>
@@ -3031,6 +3016,9 @@
         <w:keepNext/>
       </w:pPr>
       <w:r>
+        <w:rPr>
+          <w:noProof/>
+        </w:rPr>
         <w:drawing>
           <wp:inline distT="0" distB="0" distL="0" distR="0" wp14:anchorId="6DC3F827" wp14:editId="1BA5D142">
             <wp:extent cx="5400040" cy="3390181"/>
@@ -3099,6 +3087,7 @@
         <w:rPr>
           <w:noProof/>
         </w:rPr>
+        <w:lastRenderedPageBreak/>
         <w:drawing>
           <wp:inline distT="0" distB="0" distL="0" distR="0" wp14:anchorId="4D13A7E3" wp14:editId="0539A16A">
             <wp:extent cx="5400040" cy="4051935"/>
@@ -3404,6 +3393,7 @@
       </w:r>
       <w:bookmarkStart w:id="12" w:name="_Toc117011245"/>
       <w:r>
+        <w:lastRenderedPageBreak/>
         <w:t>Organização d</w:t>
       </w:r>
       <w:r>
@@ -3964,7 +3954,7 @@
           <w:b/>
           <w:bCs/>
         </w:rPr>
-        <w:t>6</w:t>
+        <w:t>8</w:t>
       </w:r>
       <w:r>
         <w:rPr>
@@ -4084,7 +4074,14 @@
           <w:b/>
           <w:bCs/>
         </w:rPr>
-        <w:t>7</w:t>
+        <w:t>8</w:t>
+      </w:r>
+      <w:r>
+        <w:rPr>
+          <w:b/>
+          <w:bCs/>
+        </w:rPr>
+        <w:t xml:space="preserve"> </w:t>
       </w:r>
       <w:r>
         <w:rPr>
@@ -4201,7 +4198,7 @@
           <w:b/>
           <w:bCs/>
         </w:rPr>
-        <w:t>7</w:t>
+        <w:t>4</w:t>
       </w:r>
       <w:r>
         <w:rPr>
@@ -7748,6 +7745,7 @@
   <w:style w:type="character" w:default="1" w:styleId="Tipodeletrapredefinidodopargrafo">
     <w:name w:val="Default Paragraph Font"/>
     <w:uiPriority w:val="1"/>
+    <w:semiHidden/>
     <w:unhideWhenUsed/>
   </w:style>
   <w:style w:type="table" w:default="1" w:styleId="Tabelanormal">

</xml_diff>

<commit_message>
Relatório Final p/ Entrega 1
</commit_message>
<xml_diff>
--- a/PA/Relatorio_2727_21153_21156_Fase1.docx
+++ b/PA/Relatorio_2727_21153_21156_Fase1.docx
@@ -491,7 +491,7 @@
           <w:r>
             <w:fldChar w:fldCharType="separate"/>
           </w:r>
-          <w:hyperlink w:anchor="_Toc117011240" w:history="1">
+          <w:hyperlink w:anchor="_Toc117265163" w:history="1">
             <w:r>
               <w:rPr>
                 <w:rStyle w:val="Hiperligao"/>
@@ -534,7 +534,7 @@
                 <w:noProof/>
                 <w:webHidden/>
               </w:rPr>
-              <w:instrText xml:space="preserve"> PAGEREF _Toc117011240 \h </w:instrText>
+              <w:instrText xml:space="preserve"> PAGEREF _Toc117265163 \h </w:instrText>
             </w:r>
             <w:r>
               <w:rPr>
@@ -579,7 +579,7 @@
               <w:lang w:eastAsia="pt-PT"/>
             </w:rPr>
           </w:pPr>
-          <w:hyperlink w:anchor="_Toc117011241" w:history="1">
+          <w:hyperlink w:anchor="_Toc117265164" w:history="1">
             <w:r>
               <w:rPr>
                 <w:rStyle w:val="Hiperligao"/>
@@ -622,7 +622,7 @@
                 <w:noProof/>
                 <w:webHidden/>
               </w:rPr>
-              <w:instrText xml:space="preserve"> PAGEREF _Toc117011241 \h </w:instrText>
+              <w:instrText xml:space="preserve"> PAGEREF _Toc117265164 \h </w:instrText>
             </w:r>
             <w:r>
               <w:rPr>
@@ -667,7 +667,7 @@
               <w:lang w:eastAsia="pt-PT"/>
             </w:rPr>
           </w:pPr>
-          <w:hyperlink w:anchor="_Toc117011242" w:history="1">
+          <w:hyperlink w:anchor="_Toc117265165" w:history="1">
             <w:r>
               <w:rPr>
                 <w:rStyle w:val="Hiperligao"/>
@@ -710,7 +710,7 @@
                 <w:noProof/>
                 <w:webHidden/>
               </w:rPr>
-              <w:instrText xml:space="preserve"> PAGEREF _Toc117011242 \h </w:instrText>
+              <w:instrText xml:space="preserve"> PAGEREF _Toc117265165 \h </w:instrText>
             </w:r>
             <w:r>
               <w:rPr>
@@ -755,7 +755,7 @@
               <w:lang w:eastAsia="pt-PT"/>
             </w:rPr>
           </w:pPr>
-          <w:hyperlink w:anchor="_Toc117011243" w:history="1">
+          <w:hyperlink w:anchor="_Toc117265166" w:history="1">
             <w:r>
               <w:rPr>
                 <w:rStyle w:val="Hiperligao"/>
@@ -798,7 +798,7 @@
                 <w:noProof/>
                 <w:webHidden/>
               </w:rPr>
-              <w:instrText xml:space="preserve"> PAGEREF _Toc117011243 \h </w:instrText>
+              <w:instrText xml:space="preserve"> PAGEREF _Toc117265166 \h </w:instrText>
             </w:r>
             <w:r>
               <w:rPr>
@@ -843,7 +843,7 @@
               <w:lang w:eastAsia="pt-PT"/>
             </w:rPr>
           </w:pPr>
-          <w:hyperlink w:anchor="_Toc117011244" w:history="1">
+          <w:hyperlink w:anchor="_Toc117265167" w:history="1">
             <w:r>
               <w:rPr>
                 <w:rStyle w:val="Hiperligao"/>
@@ -886,7 +886,7 @@
                 <w:noProof/>
                 <w:webHidden/>
               </w:rPr>
-              <w:instrText xml:space="preserve"> PAGEREF _Toc117011244 \h </w:instrText>
+              <w:instrText xml:space="preserve"> PAGEREF _Toc117265167 \h </w:instrText>
             </w:r>
             <w:r>
               <w:rPr>
@@ -931,7 +931,7 @@
               <w:lang w:eastAsia="pt-PT"/>
             </w:rPr>
           </w:pPr>
-          <w:hyperlink w:anchor="_Toc117011245" w:history="1">
+          <w:hyperlink w:anchor="_Toc117265168" w:history="1">
             <w:r>
               <w:rPr>
                 <w:rStyle w:val="Hiperligao"/>
@@ -974,7 +974,7 @@
                 <w:noProof/>
                 <w:webHidden/>
               </w:rPr>
-              <w:instrText xml:space="preserve"> PAGEREF _Toc117011245 \h </w:instrText>
+              <w:instrText xml:space="preserve"> PAGEREF _Toc117265168 \h </w:instrText>
             </w:r>
             <w:r>
               <w:rPr>
@@ -1019,7 +1019,7 @@
               <w:lang w:eastAsia="pt-PT"/>
             </w:rPr>
           </w:pPr>
-          <w:hyperlink w:anchor="_Toc117011246" w:history="1">
+          <w:hyperlink w:anchor="_Toc117265169" w:history="1">
             <w:r>
               <w:rPr>
                 <w:rStyle w:val="Hiperligao"/>
@@ -1062,7 +1062,7 @@
                 <w:noProof/>
                 <w:webHidden/>
               </w:rPr>
-              <w:instrText xml:space="preserve"> PAGEREF _Toc117011246 \h </w:instrText>
+              <w:instrText xml:space="preserve"> PAGEREF _Toc117265169 \h </w:instrText>
             </w:r>
             <w:r>
               <w:rPr>
@@ -1107,7 +1107,7 @@
               <w:lang w:eastAsia="pt-PT"/>
             </w:rPr>
           </w:pPr>
-          <w:hyperlink w:anchor="_Toc117011247" w:history="1">
+          <w:hyperlink w:anchor="_Toc117265170" w:history="1">
             <w:r>
               <w:rPr>
                 <w:rStyle w:val="Hiperligao"/>
@@ -1150,7 +1150,7 @@
                 <w:noProof/>
                 <w:webHidden/>
               </w:rPr>
-              <w:instrText xml:space="preserve"> PAGEREF _Toc117011247 \h </w:instrText>
+              <w:instrText xml:space="preserve"> PAGEREF _Toc117265170 \h </w:instrText>
             </w:r>
             <w:r>
               <w:rPr>
@@ -1195,7 +1195,7 @@
               <w:lang w:eastAsia="pt-PT"/>
             </w:rPr>
           </w:pPr>
-          <w:hyperlink w:anchor="_Toc117011248" w:history="1">
+          <w:hyperlink w:anchor="_Toc117265171" w:history="1">
             <w:r>
               <w:rPr>
                 <w:rStyle w:val="Hiperligao"/>
@@ -1238,7 +1238,7 @@
                 <w:noProof/>
                 <w:webHidden/>
               </w:rPr>
-              <w:instrText xml:space="preserve"> PAGEREF _Toc117011248 \h </w:instrText>
+              <w:instrText xml:space="preserve"> PAGEREF _Toc117265171 \h </w:instrText>
             </w:r>
             <w:r>
               <w:rPr>
@@ -1283,7 +1283,7 @@
               <w:lang w:eastAsia="pt-PT"/>
             </w:rPr>
           </w:pPr>
-          <w:hyperlink w:anchor="_Toc117011249" w:history="1">
+          <w:hyperlink w:anchor="_Toc117265172" w:history="1">
             <w:r>
               <w:rPr>
                 <w:rStyle w:val="Hiperligao"/>
@@ -1326,7 +1326,7 @@
                 <w:noProof/>
                 <w:webHidden/>
               </w:rPr>
-              <w:instrText xml:space="preserve"> PAGEREF _Toc117011249 \h </w:instrText>
+              <w:instrText xml:space="preserve"> PAGEREF _Toc117265172 \h </w:instrText>
             </w:r>
             <w:r>
               <w:rPr>
@@ -1371,7 +1371,7 @@
               <w:lang w:eastAsia="pt-PT"/>
             </w:rPr>
           </w:pPr>
-          <w:hyperlink w:anchor="_Toc117011250" w:history="1">
+          <w:hyperlink w:anchor="_Toc117265173" w:history="1">
             <w:r>
               <w:rPr>
                 <w:rStyle w:val="Hiperligao"/>
@@ -1414,7 +1414,7 @@
                 <w:noProof/>
                 <w:webHidden/>
               </w:rPr>
-              <w:instrText xml:space="preserve"> PAGEREF _Toc117011250 \h </w:instrText>
+              <w:instrText xml:space="preserve"> PAGEREF _Toc117265173 \h </w:instrText>
             </w:r>
             <w:r>
               <w:rPr>
@@ -1501,7 +1501,7 @@
         </w:rPr>
         <w:fldChar w:fldCharType="separate"/>
       </w:r>
-      <w:hyperlink r:id="rId10" w:anchor="_Toc117011174" w:history="1">
+      <w:hyperlink r:id="rId10" w:anchor="_Toc117265157" w:history="1">
         <w:r>
           <w:rPr>
             <w:rStyle w:val="Hiperligao"/>
@@ -1528,7 +1528,7 @@
             <w:noProof/>
             <w:webHidden/>
           </w:rPr>
-          <w:instrText xml:space="preserve"> PAGEREF _Toc117011174 \h </w:instrText>
+          <w:instrText xml:space="preserve"> PAGEREF _Toc117265157 \h </w:instrText>
         </w:r>
         <w:r>
           <w:rPr>
@@ -1572,7 +1572,7 @@
           <w:lang w:eastAsia="pt-PT"/>
         </w:rPr>
       </w:pPr>
-      <w:hyperlink w:anchor="_Toc117011175" w:history="1">
+      <w:hyperlink w:anchor="_Toc117265158" w:history="1">
         <w:r>
           <w:rPr>
             <w:rStyle w:val="Hiperligao"/>
@@ -1599,7 +1599,7 @@
             <w:noProof/>
             <w:webHidden/>
           </w:rPr>
-          <w:instrText xml:space="preserve"> PAGEREF _Toc117011175 \h </w:instrText>
+          <w:instrText xml:space="preserve"> PAGEREF _Toc117265158 \h </w:instrText>
         </w:r>
         <w:r>
           <w:rPr>
@@ -1643,7 +1643,7 @@
           <w:lang w:eastAsia="pt-PT"/>
         </w:rPr>
       </w:pPr>
-      <w:hyperlink w:anchor="_Toc117011176" w:history="1">
+      <w:hyperlink w:anchor="_Toc117265159" w:history="1">
         <w:r>
           <w:rPr>
             <w:rStyle w:val="Hiperligao"/>
@@ -1670,7 +1670,7 @@
             <w:noProof/>
             <w:webHidden/>
           </w:rPr>
-          <w:instrText xml:space="preserve"> PAGEREF _Toc117011176 \h </w:instrText>
+          <w:instrText xml:space="preserve"> PAGEREF _Toc117265159 \h </w:instrText>
         </w:r>
         <w:r>
           <w:rPr>
@@ -1714,7 +1714,7 @@
           <w:lang w:eastAsia="pt-PT"/>
         </w:rPr>
       </w:pPr>
-      <w:hyperlink w:anchor="_Toc117011177" w:history="1">
+      <w:hyperlink w:anchor="_Toc117265160" w:history="1">
         <w:r>
           <w:rPr>
             <w:rStyle w:val="Hiperligao"/>
@@ -1741,7 +1741,7 @@
             <w:noProof/>
             <w:webHidden/>
           </w:rPr>
-          <w:instrText xml:space="preserve"> PAGEREF _Toc117011177 \h </w:instrText>
+          <w:instrText xml:space="preserve"> PAGEREF _Toc117265160 \h </w:instrText>
         </w:r>
         <w:r>
           <w:rPr>
@@ -1785,7 +1785,7 @@
           <w:lang w:eastAsia="pt-PT"/>
         </w:rPr>
       </w:pPr>
-      <w:hyperlink r:id="rId11" w:anchor="_Toc117011178" w:history="1">
+      <w:hyperlink r:id="rId11" w:anchor="_Toc117265161" w:history="1">
         <w:r>
           <w:rPr>
             <w:rStyle w:val="Hiperligao"/>
@@ -1812,7 +1812,7 @@
             <w:noProof/>
             <w:webHidden/>
           </w:rPr>
-          <w:instrText xml:space="preserve"> PAGEREF _Toc117011178 \h </w:instrText>
+          <w:instrText xml:space="preserve"> PAGEREF _Toc117265161 \h </w:instrText>
         </w:r>
         <w:r>
           <w:rPr>
@@ -1845,6 +1845,77 @@
     </w:p>
     <w:p>
       <w:pPr>
+        <w:pStyle w:val="ndicedeilustraes"/>
+        <w:tabs>
+          <w:tab w:val="right" w:leader="dot" w:pos="8494"/>
+        </w:tabs>
+        <w:rPr>
+          <w:rFonts w:eastAsiaTheme="minorEastAsia"/>
+          <w:noProof/>
+          <w:sz w:val="22"/>
+          <w:lang w:eastAsia="pt-PT"/>
+        </w:rPr>
+      </w:pPr>
+      <w:hyperlink r:id="rId12" w:anchor="_Toc117265162" w:history="1">
+        <w:r>
+          <w:rPr>
+            <w:rStyle w:val="Hiperligao"/>
+            <w:noProof/>
+          </w:rPr>
+          <w:t>Figura 6 - Cronograma do Projeto</w:t>
+        </w:r>
+        <w:r>
+          <w:rPr>
+            <w:noProof/>
+            <w:webHidden/>
+          </w:rPr>
+          <w:tab/>
+        </w:r>
+        <w:r>
+          <w:rPr>
+            <w:noProof/>
+            <w:webHidden/>
+          </w:rPr>
+          <w:fldChar w:fldCharType="begin"/>
+        </w:r>
+        <w:r>
+          <w:rPr>
+            <w:noProof/>
+            <w:webHidden/>
+          </w:rPr>
+          <w:instrText xml:space="preserve"> PAGEREF _Toc117265162 \h </w:instrText>
+        </w:r>
+        <w:r>
+          <w:rPr>
+            <w:noProof/>
+            <w:webHidden/>
+          </w:rPr>
+        </w:r>
+        <w:r>
+          <w:rPr>
+            <w:noProof/>
+            <w:webHidden/>
+          </w:rPr>
+          <w:fldChar w:fldCharType="separate"/>
+        </w:r>
+        <w:r>
+          <w:rPr>
+            <w:noProof/>
+            <w:webHidden/>
+          </w:rPr>
+          <w:t>9</w:t>
+        </w:r>
+        <w:r>
+          <w:rPr>
+            <w:noProof/>
+            <w:webHidden/>
+          </w:rPr>
+          <w:fldChar w:fldCharType="end"/>
+        </w:r>
+      </w:hyperlink>
+    </w:p>
+    <w:p>
+      <w:pPr>
         <w:jc w:val="left"/>
         <w:rPr>
           <w:rFonts w:ascii="Garamond" w:hAnsi="Garamond"/>
@@ -1870,8 +1941,8 @@
           <w:szCs w:val="28"/>
         </w:rPr>
         <w:sectPr>
-          <w:headerReference w:type="default" r:id="rId12"/>
-          <w:footerReference w:type="default" r:id="rId13"/>
+          <w:headerReference w:type="default" r:id="rId13"/>
+          <w:footerReference w:type="default" r:id="rId14"/>
           <w:pgSz w:w="11906" w:h="16838"/>
           <w:pgMar w:top="1970" w:right="1701" w:bottom="1417" w:left="1701" w:header="708" w:footer="708" w:gutter="0"/>
           <w:cols w:space="708"/>
@@ -1888,7 +1959,7 @@
         </w:numPr>
         <w:ind w:left="811" w:hanging="357"/>
       </w:pPr>
-      <w:bookmarkStart w:id="0" w:name="_Toc117011240"/>
+      <w:bookmarkStart w:id="0" w:name="_Toc117265163"/>
       <w:r>
         <w:lastRenderedPageBreak/>
         <w:t>Introdução</w:t>
@@ -2036,7 +2107,7 @@
           <w:numId w:val="5"/>
         </w:numPr>
       </w:pPr>
-      <w:bookmarkStart w:id="1" w:name="_Toc117011241"/>
+      <w:bookmarkStart w:id="1" w:name="_Toc117265164"/>
       <w:r>
         <w:lastRenderedPageBreak/>
         <w:t>Prop</w:t>
@@ -2106,7 +2177,7 @@
           <w:numId w:val="5"/>
         </w:numPr>
       </w:pPr>
-      <w:bookmarkStart w:id="2" w:name="_Toc117011242"/>
+      <w:bookmarkStart w:id="2" w:name="_Toc117265165"/>
       <w:r>
         <w:t>Requisitos Funcionais</w:t>
       </w:r>
@@ -2331,7 +2402,7 @@
           <w:numId w:val="5"/>
         </w:numPr>
       </w:pPr>
-      <w:bookmarkStart w:id="3" w:name="_Toc117011243"/>
+      <w:bookmarkStart w:id="3" w:name="_Toc117265166"/>
       <w:r>
         <w:t>Requisitos Não Funcionais</w:t>
       </w:r>
@@ -2490,7 +2561,15 @@
         <w:t>ao estado d</w:t>
       </w:r>
       <w:r>
-        <w:t>e manutenção o monitorização do mesmo</w:t>
+        <w:t xml:space="preserve">e manutenção </w:t>
+      </w:r>
+      <w:proofErr w:type="gramStart"/>
+      <w:r>
+        <w:t>o monitorização</w:t>
+      </w:r>
+      <w:proofErr w:type="gramEnd"/>
+      <w:r>
+        <w:t xml:space="preserve"> do mesmo</w:t>
       </w:r>
       <w:r>
         <w:t xml:space="preserve">, deverá ser acedido através de uma </w:t>
@@ -2658,7 +2737,7 @@
         </w:numPr>
         <w:ind w:left="811" w:hanging="357"/>
       </w:pPr>
-      <w:bookmarkStart w:id="4" w:name="_Toc117011244"/>
+      <w:bookmarkStart w:id="4" w:name="_Toc117265167"/>
       <w:r>
         <w:lastRenderedPageBreak/>
         <w:t>Prototipagem</w:t>
@@ -2769,7 +2848,7 @@
                                 <w:sz w:val="36"/>
                               </w:rPr>
                             </w:pPr>
-                            <w:bookmarkStart w:id="5" w:name="_Toc117011174"/>
+                            <w:bookmarkStart w:id="5" w:name="_Toc117265157"/>
                             <w:r>
                               <w:t xml:space="preserve">Figura </w:t>
                             </w:r>
@@ -2821,7 +2900,7 @@
                           <w:sz w:val="36"/>
                         </w:rPr>
                       </w:pPr>
-                      <w:bookmarkStart w:id="6" w:name="_Toc117011174"/>
+                      <w:bookmarkStart w:id="6" w:name="_Toc117265157"/>
                       <w:r>
                         <w:t xml:space="preserve">Figura </w:t>
                       </w:r>
@@ -2888,7 +2967,7 @@
                     </pic:cNvPicPr>
                   </pic:nvPicPr>
                   <pic:blipFill rotWithShape="1">
-                    <a:blip r:embed="rId14" cstate="print">
+                    <a:blip r:embed="rId15" cstate="print">
                       <a:extLst>
                         <a:ext uri="{28A0092B-C50C-407E-A947-70E740481C1C}">
                           <a14:useLocalDpi xmlns:a14="http://schemas.microsoft.com/office/drawing/2010/main" val="0"/>
@@ -2956,7 +3035,7 @@
                     </pic:cNvPicPr>
                   </pic:nvPicPr>
                   <pic:blipFill>
-                    <a:blip r:embed="rId15">
+                    <a:blip r:embed="rId16">
                       <a:extLst>
                         <a:ext uri="{28A0092B-C50C-407E-A947-70E740481C1C}">
                           <a14:useLocalDpi xmlns:a14="http://schemas.microsoft.com/office/drawing/2010/main" val="0"/>
@@ -2993,7 +3072,7 @@
         <w:pStyle w:val="Legenda"/>
         <w:jc w:val="center"/>
       </w:pPr>
-      <w:bookmarkStart w:id="7" w:name="_Toc117011175"/>
+      <w:bookmarkStart w:id="7" w:name="_Toc117265158"/>
       <w:r>
         <w:t xml:space="preserve">Figura </w:t>
       </w:r>
@@ -3035,7 +3114,7 @@
                     <pic:cNvPicPr/>
                   </pic:nvPicPr>
                   <pic:blipFill>
-                    <a:blip r:embed="rId16"/>
+                    <a:blip r:embed="rId17"/>
                     <a:stretch>
                       <a:fillRect/>
                     </a:stretch>
@@ -3061,7 +3140,7 @@
         <w:pStyle w:val="Legenda"/>
         <w:jc w:val="center"/>
       </w:pPr>
-      <w:bookmarkStart w:id="8" w:name="_Toc117011176"/>
+      <w:bookmarkStart w:id="8" w:name="_Toc117265159"/>
       <w:r>
         <w:t xml:space="preserve">Figura </w:t>
       </w:r>
@@ -3106,7 +3185,7 @@
                     </pic:cNvPicPr>
                   </pic:nvPicPr>
                   <pic:blipFill>
-                    <a:blip r:embed="rId17" cstate="print">
+                    <a:blip r:embed="rId18" cstate="print">
                       <a:extLst>
                         <a:ext uri="{28A0092B-C50C-407E-A947-70E740481C1C}">
                           <a14:useLocalDpi xmlns:a14="http://schemas.microsoft.com/office/drawing/2010/main" val="0"/>
@@ -3143,7 +3222,7 @@
         <w:pStyle w:val="Legenda"/>
         <w:jc w:val="center"/>
       </w:pPr>
-      <w:bookmarkStart w:id="9" w:name="_Toc117011177"/>
+      <w:bookmarkStart w:id="9" w:name="_Toc117265160"/>
       <w:r>
         <w:t xml:space="preserve">Figura </w:t>
       </w:r>
@@ -3223,7 +3302,7 @@
                                 <w:sz w:val="24"/>
                               </w:rPr>
                             </w:pPr>
-                            <w:bookmarkStart w:id="10" w:name="_Toc117011178"/>
+                            <w:bookmarkStart w:id="10" w:name="_Toc117265161"/>
                             <w:r>
                               <w:t xml:space="preserve">Figura </w:t>
                             </w:r>
@@ -3277,7 +3356,7 @@
                           <w:sz w:val="24"/>
                         </w:rPr>
                       </w:pPr>
-                      <w:bookmarkStart w:id="11" w:name="_Toc117011178"/>
+                      <w:bookmarkStart w:id="11" w:name="_Toc117265161"/>
                       <w:r>
                         <w:t xml:space="preserve">Figura </w:t>
                       </w:r>
@@ -3341,7 +3420,7 @@
                     </pic:cNvPicPr>
                   </pic:nvPicPr>
                   <pic:blipFill>
-                    <a:blip r:embed="rId18" cstate="print">
+                    <a:blip r:embed="rId19" cstate="print">
                       <a:extLst>
                         <a:ext uri="{28A0092B-C50C-407E-A947-70E740481C1C}">
                           <a14:useLocalDpi xmlns:a14="http://schemas.microsoft.com/office/drawing/2010/main" val="0"/>
@@ -3391,7 +3470,7 @@
       <w:r>
         <w:br w:type="page"/>
       </w:r>
-      <w:bookmarkStart w:id="12" w:name="_Toc117011245"/>
+      <w:bookmarkStart w:id="12" w:name="_Toc117265168"/>
       <w:r>
         <w:lastRenderedPageBreak/>
         <w:t>Organização d</w:t>
@@ -3409,7 +3488,7 @@
           <w:numId w:val="5"/>
         </w:numPr>
       </w:pPr>
-      <w:bookmarkStart w:id="13" w:name="_Toc117011246"/>
+      <w:bookmarkStart w:id="13" w:name="_Toc117265169"/>
       <w:r>
         <w:t>Regulamento interno</w:t>
       </w:r>
@@ -3545,7 +3624,7 @@
       <w:r>
         <w:t xml:space="preserve">são, respetivamente: </w:t>
       </w:r>
-      <w:hyperlink r:id="rId19" w:history="1">
+      <w:hyperlink r:id="rId20" w:history="1">
         <w:r>
           <w:rPr>
             <w:rStyle w:val="Hiperligao"/>
@@ -3556,7 +3635,7 @@
       <w:r>
         <w:t xml:space="preserve"> ; </w:t>
       </w:r>
-      <w:hyperlink r:id="rId20" w:history="1">
+      <w:hyperlink r:id="rId21" w:history="1">
         <w:r>
           <w:rPr>
             <w:rStyle w:val="Hiperligao"/>
@@ -3567,7 +3646,7 @@
       <w:r>
         <w:t xml:space="preserve"> ; </w:t>
       </w:r>
-      <w:hyperlink r:id="rId21" w:history="1">
+      <w:hyperlink r:id="rId22" w:history="1">
         <w:r>
           <w:rPr>
             <w:rStyle w:val="Hiperligao"/>
@@ -3844,7 +3923,7 @@
           <w:numId w:val="5"/>
         </w:numPr>
       </w:pPr>
-      <w:bookmarkStart w:id="14" w:name="_Toc117011247"/>
+      <w:bookmarkStart w:id="14" w:name="_Toc117265170"/>
       <w:r>
         <w:lastRenderedPageBreak/>
         <w:t>Cronograma</w:t>
@@ -3853,9 +3932,216 @@
     </w:p>
     <w:p>
       <w:r>
-        <w:t>(FRANCISCO)</w:t>
-      </w:r>
-    </w:p>
+        <w:rPr>
+          <w:noProof/>
+        </w:rPr>
+        <mc:AlternateContent>
+          <mc:Choice Requires="wps">
+            <w:drawing>
+              <wp:anchor distT="0" distB="0" distL="114300" distR="114300" simplePos="0" relativeHeight="251666432" behindDoc="0" locked="0" layoutInCell="1" allowOverlap="1" wp14:anchorId="58AFD6EA" wp14:editId="06C678A7">
+                <wp:simplePos x="0" y="0"/>
+                <wp:positionH relativeFrom="column">
+                  <wp:posOffset>-261620</wp:posOffset>
+                </wp:positionH>
+                <wp:positionV relativeFrom="paragraph">
+                  <wp:posOffset>3249295</wp:posOffset>
+                </wp:positionV>
+                <wp:extent cx="5928360" cy="635"/>
+                <wp:effectExtent l="0" t="0" r="0" b="0"/>
+                <wp:wrapSquare wrapText="bothSides"/>
+                <wp:docPr id="10" name="Caixa de texto 10"/>
+                <wp:cNvGraphicFramePr/>
+                <a:graphic xmlns:a="http://schemas.openxmlformats.org/drawingml/2006/main">
+                  <a:graphicData uri="http://schemas.microsoft.com/office/word/2010/wordprocessingShape">
+                    <wps:wsp>
+                      <wps:cNvSpPr txBox="1"/>
+                      <wps:spPr>
+                        <a:xfrm>
+                          <a:off x="0" y="0"/>
+                          <a:ext cx="5928360" cy="635"/>
+                        </a:xfrm>
+                        <a:prstGeom prst="rect">
+                          <a:avLst/>
+                        </a:prstGeom>
+                        <a:solidFill>
+                          <a:prstClr val="white"/>
+                        </a:solidFill>
+                        <a:ln>
+                          <a:noFill/>
+                        </a:ln>
+                      </wps:spPr>
+                      <wps:txbx>
+                        <w:txbxContent>
+                          <w:p>
+                            <w:pPr>
+                              <w:pStyle w:val="Legenda"/>
+                              <w:jc w:val="center"/>
+                              <w:rPr>
+                                <w:sz w:val="24"/>
+                              </w:rPr>
+                            </w:pPr>
+                            <w:bookmarkStart w:id="15" w:name="_Toc117265162"/>
+                            <w:r>
+                              <w:t xml:space="preserve">Figura </w:t>
+                            </w:r>
+                            <w:fldSimple w:instr=" SEQ Figura \* ARABIC ">
+                              <w:r>
+                                <w:rPr>
+                                  <w:noProof/>
+                                </w:rPr>
+                                <w:t>6</w:t>
+                              </w:r>
+                            </w:fldSimple>
+                            <w:r>
+                              <w:t xml:space="preserve"> - Cronograma do Projeto</w:t>
+                            </w:r>
+                            <w:bookmarkEnd w:id="15"/>
+                          </w:p>
+                        </w:txbxContent>
+                      </wps:txbx>
+                      <wps:bodyPr rot="0" spcFirstLastPara="0" vertOverflow="overflow" horzOverflow="overflow" vert="horz" wrap="square" lIns="0" tIns="0" rIns="0" bIns="0" numCol="1" spcCol="0" rtlCol="0" fromWordArt="0" anchor="t" anchorCtr="0" forceAA="0" compatLnSpc="1">
+                        <a:prstTxWarp prst="textNoShape">
+                          <a:avLst/>
+                        </a:prstTxWarp>
+                        <a:spAutoFit/>
+                      </wps:bodyPr>
+                    </wps:wsp>
+                  </a:graphicData>
+                </a:graphic>
+              </wp:anchor>
+            </w:drawing>
+          </mc:Choice>
+          <mc:Fallback>
+            <w:pict>
+              <v:shape w14:anchorId="58AFD6EA" id="Caixa de texto 10" o:spid="_x0000_s1028" type="#_x0000_t202" style="position:absolute;left:0;text-align:left;margin-left:-20.6pt;margin-top:255.85pt;width:466.8pt;height:.05pt;z-index:251666432;visibility:visible;mso-wrap-style:square;mso-wrap-distance-left:9pt;mso-wrap-distance-top:0;mso-wrap-distance-right:9pt;mso-wrap-distance-bottom:0;mso-position-horizontal:absolute;mso-position-horizontal-relative:text;mso-position-vertical:absolute;mso-position-vertical-relative:text;v-text-anchor:top" o:gfxdata="UEsDBBQABgAIAAAAIQC2gziS/gAAAOEBAAATAAAAW0NvbnRlbnRfVHlwZXNdLnhtbJSRQU7DMBBF&#10;90jcwfIWJU67QAgl6YK0S0CoHGBkTxKLZGx5TGhvj5O2G0SRWNoz/78nu9wcxkFMGNg6quQqL6RA&#10;0s5Y6ir5vt9lD1JwBDIwOMJKHpHlpr69KfdHjyxSmriSfYz+USnWPY7AufNIadK6MEJMx9ApD/oD&#10;OlTrorhX2lFEilmcO2RdNtjC5xDF9pCuTyYBB5bi6bQ4syoJ3g9WQ0ymaiLzg5KdCXlKLjvcW893&#10;SUOqXwnz5DrgnHtJTxOsQfEKIT7DmDSUCaxw7Rqn8787ZsmRM9e2VmPeBN4uqYvTtW7jvijg9N/y&#10;JsXecLq0q+WD6m8AAAD//wMAUEsDBBQABgAIAAAAIQA4/SH/1gAAAJQBAAALAAAAX3JlbHMvLnJl&#10;bHOkkMFqwzAMhu+DvYPRfXGawxijTi+j0GvpHsDYimMaW0Yy2fr2M4PBMnrbUb/Q94l/f/hMi1qR&#10;JVI2sOt6UJgd+ZiDgffL8ekFlFSbvV0oo4EbChzGx4f9GRdb25HMsYhqlCwG5lrLq9biZkxWOiqY&#10;22YiTra2kYMu1l1tQD30/bPm3wwYN0x18gb45AdQl1tp5j/sFB2T0FQ7R0nTNEV3j6o9feQzro1i&#10;OWA14Fm+Q8a1a8+Bvu/d/dMb2JY5uiPbhG/ktn4cqGU/er3pcvwCAAD//wMAUEsDBBQABgAIAAAA&#10;IQAQzTrbGgIAAD8EAAAOAAAAZHJzL2Uyb0RvYy54bWysU8Fu2zAMvQ/YPwi6L05SNOiMOEWWIsOA&#10;oC2QDj0rshwLkEWNUmJnXz9KjpOu22nYRaZJihTfe5zfd41hR4Vegy34ZDTmTFkJpbb7gn9/WX+6&#10;48wHYUthwKqCn5Tn94uPH+aty9UUajClQkZFrM9bV/A6BJdnmZe1aoQfgVOWghVgIwL94j4rUbRU&#10;vTHZdDyeZS1g6RCk8p68D32QL1L9qlIyPFWVV4GZgtPbQjoxnbt4Zou5yPcoXK3l+RniH17RCG2p&#10;6aXUgwiCHVD/UarREsFDFUYSmgyqSkuVZqBpJuN302xr4VSahcDx7gKT/39l5eNx656Rhe4LdERg&#10;BKR1PvfkjPN0FTbxSy9lFCcITxfYVBeYJOft5+ndzYxCkmKzm9tYI7tedejDVwUNi0bBkThJUInj&#10;xoc+dUiJnTwYXa61MfEnBlYG2VEQf22tgzoX/y3L2JhrId7qC0ZPdp0jWqHbdUyXBZ8OM+6gPNHo&#10;CL0qvJNrTf02wodngSQDGomkHZ7oqAy0BYezxVkN+PNv/phP7FCUs5ZkVXD/4yBQcWa+WeItanAw&#10;cDB2g2EPzQpo0gktjZPJpAsYzGBWCM0rKX4Zu1BIWEm9Ch4GcxV6cdPGSLVcpiRSmhNhY7dOxtID&#10;ri/dq0B3ZiUQmY8wCE7k78jpcxM9bnkIhHRiLuLao3iGm1SauD9vVFyDt/8p67r3i18AAAD//wMA&#10;UEsDBBQABgAIAAAAIQAkneO04gAAAAsBAAAPAAAAZHJzL2Rvd25yZXYueG1sTI+xTsMwEIZ3JN7B&#10;OiQW1DoJoQ0hTlVVMNClIu3C5sbXOBCfo9hpw9tjWGC8u0//fX+xmkzHzji41pKAeB4BQ6qtaqkR&#10;cNi/zDJgzktSsrOEAr7Qwaq8vipkruyF3vBc+YaFEHK5FKC973POXa3RSDe3PVK4nexgpA/j0HA1&#10;yEsINx1PomjBjWwpfNCyx43G+rMajYBd+r7Td+PpebtO74fXw7hZfDSVELc30/oJmMfJ/8Hwox/U&#10;oQxORzuScqwTMEvjJKACHuJ4CSwQ2WOSAjv+bjLgZcH/dyi/AQAA//8DAFBLAQItABQABgAIAAAA&#10;IQC2gziS/gAAAOEBAAATAAAAAAAAAAAAAAAAAAAAAABbQ29udGVudF9UeXBlc10ueG1sUEsBAi0A&#10;FAAGAAgAAAAhADj9If/WAAAAlAEAAAsAAAAAAAAAAAAAAAAALwEAAF9yZWxzLy5yZWxzUEsBAi0A&#10;FAAGAAgAAAAhABDNOtsaAgAAPwQAAA4AAAAAAAAAAAAAAAAALgIAAGRycy9lMm9Eb2MueG1sUEsB&#10;Ai0AFAAGAAgAAAAhACSd47TiAAAACwEAAA8AAAAAAAAAAAAAAAAAdAQAAGRycy9kb3ducmV2Lnht&#10;bFBLBQYAAAAABAAEAPMAAACDBQAAAAA=&#10;" stroked="f">
+                <v:textbox style="mso-fit-shape-to-text:t" inset="0,0,0,0">
+                  <w:txbxContent>
+                    <w:p>
+                      <w:pPr>
+                        <w:pStyle w:val="Legenda"/>
+                        <w:jc w:val="center"/>
+                        <w:rPr>
+                          <w:sz w:val="24"/>
+                        </w:rPr>
+                      </w:pPr>
+                      <w:bookmarkStart w:id="16" w:name="_Toc117265162"/>
+                      <w:r>
+                        <w:t xml:space="preserve">Figura </w:t>
+                      </w:r>
+                      <w:fldSimple w:instr=" SEQ Figura \* ARABIC ">
+                        <w:r>
+                          <w:rPr>
+                            <w:noProof/>
+                          </w:rPr>
+                          <w:t>6</w:t>
+                        </w:r>
+                      </w:fldSimple>
+                      <w:r>
+                        <w:t xml:space="preserve"> - Cronograma do Projeto</w:t>
+                      </w:r>
+                      <w:bookmarkEnd w:id="16"/>
+                    </w:p>
+                  </w:txbxContent>
+                </v:textbox>
+                <w10:wrap type="square"/>
+              </v:shape>
+            </w:pict>
+          </mc:Fallback>
+        </mc:AlternateContent>
+      </w:r>
+      <w:r>
+        <w:drawing>
+          <wp:anchor distT="0" distB="0" distL="114300" distR="114300" simplePos="0" relativeHeight="251664384" behindDoc="0" locked="0" layoutInCell="1" allowOverlap="1" wp14:anchorId="1C0BEA71" wp14:editId="4145A095">
+            <wp:simplePos x="0" y="0"/>
+            <wp:positionH relativeFrom="column">
+              <wp:posOffset>-261620</wp:posOffset>
+            </wp:positionH>
+            <wp:positionV relativeFrom="paragraph">
+              <wp:posOffset>1220470</wp:posOffset>
+            </wp:positionV>
+            <wp:extent cx="5928360" cy="1971675"/>
+            <wp:effectExtent l="0" t="0" r="0" b="9525"/>
+            <wp:wrapSquare wrapText="bothSides"/>
+            <wp:docPr id="7" name="Imagem 7"/>
+            <wp:cNvGraphicFramePr>
+              <a:graphicFrameLocks xmlns:a="http://schemas.openxmlformats.org/drawingml/2006/main" noChangeAspect="1"/>
+            </wp:cNvGraphicFramePr>
+            <a:graphic xmlns:a="http://schemas.openxmlformats.org/drawingml/2006/main">
+              <a:graphicData uri="http://schemas.openxmlformats.org/drawingml/2006/picture">
+                <pic:pic xmlns:pic="http://schemas.openxmlformats.org/drawingml/2006/picture">
+                  <pic:nvPicPr>
+                    <pic:cNvPr id="1" name=""/>
+                    <pic:cNvPicPr/>
+                  </pic:nvPicPr>
+                  <pic:blipFill>
+                    <a:blip r:embed="rId23">
+                      <a:extLst>
+                        <a:ext uri="{28A0092B-C50C-407E-A947-70E740481C1C}">
+                          <a14:useLocalDpi xmlns:a14="http://schemas.microsoft.com/office/drawing/2010/main" val="0"/>
+                        </a:ext>
+                      </a:extLst>
+                    </a:blip>
+                    <a:stretch>
+                      <a:fillRect/>
+                    </a:stretch>
+                  </pic:blipFill>
+                  <pic:spPr>
+                    <a:xfrm>
+                      <a:off x="0" y="0"/>
+                      <a:ext cx="5928360" cy="1971675"/>
+                    </a:xfrm>
+                    <a:prstGeom prst="rect">
+                      <a:avLst/>
+                    </a:prstGeom>
+                  </pic:spPr>
+                </pic:pic>
+              </a:graphicData>
+            </a:graphic>
+            <wp14:sizeRelH relativeFrom="page">
+              <wp14:pctWidth>0</wp14:pctWidth>
+            </wp14:sizeRelH>
+            <wp14:sizeRelV relativeFrom="page">
+              <wp14:pctHeight>0</wp14:pctHeight>
+            </wp14:sizeRelV>
+          </wp:anchor>
+        </w:drawing>
+      </w:r>
+      <w:r>
+        <w:t xml:space="preserve">De forma a </w:t>
+      </w:r>
+      <w:r>
+        <w:t xml:space="preserve">exacerbar a organização </w:t>
+      </w:r>
+      <w:r>
+        <w:t>interna</w:t>
+      </w:r>
+      <w:r>
+        <w:t xml:space="preserve">, foi efetuado um cronograma com </w:t>
+      </w:r>
+      <w:r>
+        <w:t xml:space="preserve">as </w:t>
+      </w:r>
+      <w:r>
+        <w:t xml:space="preserve">datas relevantes para </w:t>
+      </w:r>
+      <w:r>
+        <w:t>o melhoramento contínuo</w:t>
+      </w:r>
+      <w:r>
+        <w:t xml:space="preserve"> do nosso projeto. Este setor poderá, ao longo do tempo, ser</w:t>
+      </w:r>
+      <w:r>
+        <w:t xml:space="preserve"> alterado mediante as necessidades </w:t>
+      </w:r>
+      <w:r>
+        <w:t>e prazos de entrega</w:t>
+      </w:r>
+      <w:r>
+        <w:t xml:space="preserve"> do nosso trabalho contínuo.</w:t>
+      </w:r>
+    </w:p>
+    <w:p/>
+    <w:p/>
     <w:p>
       <w:pPr>
         <w:spacing w:after="160" w:line="259" w:lineRule="auto"/>
@@ -3874,12 +4160,12 @@
           <w:numId w:val="5"/>
         </w:numPr>
       </w:pPr>
-      <w:bookmarkStart w:id="15" w:name="_Toc117011248"/>
+      <w:bookmarkStart w:id="17" w:name="_Toc117265171"/>
       <w:r>
         <w:lastRenderedPageBreak/>
         <w:t>Sistema de Avaliação Interno</w:t>
       </w:r>
-      <w:bookmarkEnd w:id="15"/>
+      <w:bookmarkEnd w:id="17"/>
     </w:p>
     <w:p>
       <w:r>
@@ -3894,13 +4180,29 @@
       <w:r>
         <w:t>.</w:t>
       </w:r>
+      <w:r>
+        <w:t xml:space="preserve"> Por sua vez, esse documento será entregue, de forma individual, por cada elemento do grupo</w:t>
+      </w:r>
+      <w:r>
+        <w:t xml:space="preserve"> ao orientador do projeto via e-mail.</w:t>
+      </w:r>
     </w:p>
     <w:p>
       <w:pPr>
         <w:spacing w:before="240" w:after="240" w:line="240" w:lineRule="auto"/>
       </w:pPr>
       <w:r>
-        <w:t>Todos os membros começam com uma nota inicial de 20 valores, sendo descontado</w:t>
+        <w:t xml:space="preserve">Todos os membros começam com uma nota inicial de </w:t>
+      </w:r>
+      <w:r>
+        <w:rPr>
+          <w:b/>
+          <w:bCs/>
+        </w:rPr>
+        <w:t>0</w:t>
+      </w:r>
+      <w:r>
+        <w:t xml:space="preserve"> valores, sendo descontado</w:t>
       </w:r>
       <w:r>
         <w:t>/adicionado</w:t>
@@ -4233,12 +4535,12 @@
           <w:numId w:val="5"/>
         </w:numPr>
       </w:pPr>
-      <w:bookmarkStart w:id="16" w:name="_Toc117011249"/>
+      <w:bookmarkStart w:id="18" w:name="_Toc117265172"/>
       <w:r>
         <w:lastRenderedPageBreak/>
         <w:t>Conclusão</w:t>
       </w:r>
-      <w:bookmarkEnd w:id="16"/>
+      <w:bookmarkEnd w:id="18"/>
     </w:p>
     <w:p>
       <w:pPr>
@@ -4258,12 +4560,12 @@
           <w:numId w:val="5"/>
         </w:numPr>
       </w:pPr>
-      <w:bookmarkStart w:id="17" w:name="_Toc117011250"/>
+      <w:bookmarkStart w:id="19" w:name="_Toc117265173"/>
       <w:r>
         <w:lastRenderedPageBreak/>
         <w:t>Bibliografia</w:t>
       </w:r>
-      <w:bookmarkEnd w:id="17"/>
+      <w:bookmarkEnd w:id="19"/>
     </w:p>
     <w:p>
       <w:pPr>
@@ -4271,8 +4573,8 @@
       </w:pPr>
     </w:p>
     <w:sectPr>
-      <w:headerReference w:type="default" r:id="rId22"/>
-      <w:footerReference w:type="default" r:id="rId23"/>
+      <w:headerReference w:type="default" r:id="rId24"/>
+      <w:footerReference w:type="default" r:id="rId25"/>
       <w:pgSz w:w="11906" w:h="16838"/>
       <w:pgMar w:top="1941" w:right="1701" w:bottom="1417" w:left="1701" w:header="737" w:footer="708" w:gutter="0"/>
       <w:pgNumType w:start="1"/>

</xml_diff>